<commit_message>
Updating user manual to direct people to live.edgescan.com
</commit_message>
<xml_diff>
--- a/src/main/resources/documentation/User Manual.docx
+++ b/src/main/resources/documentation/User Manual.docx
@@ -1,6 +1,6 @@
 
 <file path=word/document.xml><?xml version="1.0" encoding="utf-8"?>
-<w:document xmlns:o="urn:schemas-microsoft-com:office:office" xmlns:r="http://schemas.openxmlformats.org/officeDocument/2006/relationships" xmlns:v="urn:schemas-microsoft-com:vml" xmlns:w="http://schemas.openxmlformats.org/wordprocessingml/2006/main" xmlns:w10="urn:schemas-microsoft-com:office:word" xmlns:wp="http://schemas.openxmlformats.org/drawingml/2006/wordprocessingDrawing">
+<w:document xmlns:o="urn:schemas-microsoft-com:office:office" xmlns:r="http://schemas.openxmlformats.org/officeDocument/2006/relationships" xmlns:v="urn:schemas-microsoft-com:vml" xmlns:w="http://schemas.openxmlformats.org/wordprocessingml/2006/main" xmlns:w10="urn:schemas-microsoft-com:office:word" xmlns:wp="http://schemas.openxmlformats.org/drawingml/2006/wordprocessingDrawing" xmlns:wps="http://schemas.microsoft.com/office/word/2010/wordprocessingShape" xmlns:wpg="http://schemas.microsoft.com/office/word/2010/wordprocessingGroup" xmlns:mc="http://schemas.openxmlformats.org/markup-compatibility/2006" xmlns:wp14="http://schemas.microsoft.com/office/word/2010/wordprocessingDrawing" xmlns:w14="http://schemas.microsoft.com/office/word/2010/wordml" mc:Ignorable="w14 wp14">
   <w:body>
     <w:p>
       <w:pPr>
@@ -28,6 +28,7 @@
         <w:jc w:val="both"/>
         <w:rPr>
           <w:b/>
+          <w:b/>
           <w:bCs/>
         </w:rPr>
       </w:pPr>
@@ -249,11 +250,12 @@
         </w:numPr>
         <w:jc w:val="both"/>
         <w:rPr>
-          <w:b w:val="false"/>
-          <w:bCs w:val="false"/>
-          <w:i w:val="false"/>
-          <w:iCs w:val="false"/>
-          <w:u w:val="none"/>
+          <w:b/>
+          <w:b/>
+          <w:bCs/>
+          <w:i/>
+          <w:i/>
+          <w:iCs/>
         </w:rPr>
       </w:pPr>
       <w:r>
@@ -425,10 +427,16 @@
     <w:p>
       <w:pPr>
         <w:pStyle w:val="Normal"/>
-        <w:jc w:val="both"/>
-        <w:rPr>
+        <w:numPr>
+          <w:ilvl w:val="0"/>
+          <w:numId w:val="3"/>
+        </w:numPr>
+        <w:jc w:val="both"/>
+        <w:rPr>
+          <w:b/>
           <w:b/>
           <w:bCs/>
+          <w:i/>
           <w:i/>
           <w:iCs/>
         </w:rPr>
@@ -449,21 +457,174 @@
           <w:ilvl w:val="0"/>
           <w:numId w:val="1"/>
         </w:numPr>
-        <w:jc w:val="both"/>
-        <w:rPr>
+        <w:rPr>
+          <w:rFonts w:ascii="Liberation Sans" w:hAnsi="Liberation Sans" w:eastAsia="Droid Sans Fallback" w:cs="FreeSans"/>
+          <w:b/>
           <w:b/>
           <w:bCs/>
           <w:i w:val="false"/>
-          <w:iCs w:val="false"/>
-          <w:u w:val="none"/>
-        </w:rPr>
-      </w:pPr>
-      <w:r>
-        <w:rPr>
+          <w:i w:val="false"/>
+          <w:iCs w:val="false"/>
+          <w:sz w:val="36"/>
+          <w:szCs w:val="36"/>
+          <w:u w:val="none"/>
+        </w:rPr>
+      </w:pPr>
+      <w:r>
+        <w:rPr>
+          <w:rFonts w:eastAsia="Droid Sans Fallback" w:cs="FreeSans"/>
           <w:b/>
           <w:bCs/>
           <w:i w:val="false"/>
           <w:iCs w:val="false"/>
+          <w:sz w:val="36"/>
+          <w:szCs w:val="36"/>
+          <w:u w:val="none"/>
+        </w:rPr>
+        <w:t>I</w:t>
+      </w:r>
+      <w:r>
+        <w:rPr>
+          <w:rFonts w:eastAsia="Droid Sans Fallback" w:cs="FreeSans"/>
+          <w:b/>
+          <w:bCs/>
+          <w:i w:val="false"/>
+          <w:iCs w:val="false"/>
+          <w:sz w:val="36"/>
+          <w:szCs w:val="36"/>
+          <w:u w:val="none"/>
+        </w:rPr>
+        <w:t>nstalling the plugin</w:t>
+      </w:r>
+    </w:p>
+    <w:p>
+      <w:pPr>
+        <w:pStyle w:val="Normal"/>
+        <w:rPr/>
+      </w:pPr>
+      <w:r>
+        <w:rPr/>
+        <w:t xml:space="preserve">The plugin can be installed by navigating to </w:t>
+      </w:r>
+      <w:r>
+        <w:rPr>
+          <w:b/>
+          <w:bCs/>
+          <w:i w:val="false"/>
+          <w:iCs w:val="false"/>
+          <w:u w:val="none"/>
+        </w:rPr>
+        <w:t xml:space="preserve">Add Ons &gt; </w:t>
+      </w:r>
+      <w:r>
+        <w:rPr>
+          <w:b/>
+          <w:bCs/>
+          <w:i w:val="false"/>
+          <w:iCs w:val="false"/>
+          <w:u w:val="none"/>
+        </w:rPr>
+        <w:t xml:space="preserve">Atlassian Marketplace &gt; Manage add-ons </w:t>
+      </w:r>
+      <w:r>
+        <w:rPr>
+          <w:b w:val="false"/>
+          <w:bCs w:val="false"/>
+          <w:i w:val="false"/>
+          <w:iCs w:val="false"/>
+          <w:u w:val="none"/>
+        </w:rPr>
+        <w:t xml:space="preserve">in the Jira admin portal, and clicking the </w:t>
+      </w:r>
+      <w:r>
+        <w:rPr>
+          <w:b w:val="false"/>
+          <w:bCs w:val="false"/>
+          <w:i/>
+          <w:iCs/>
+          <w:u w:val="none"/>
+        </w:rPr>
+        <w:t>Upload Add-on</w:t>
+      </w:r>
+      <w:r>
+        <w:rPr>
+          <w:b w:val="false"/>
+          <w:bCs w:val="false"/>
+          <w:i w:val="false"/>
+          <w:iCs w:val="false"/>
+          <w:u w:val="none"/>
+        </w:rPr>
+        <w:t xml:space="preserve"> link on that page. Jira will display a dialog allowing the Jar file to be uploaded from the users local filesystem, or from a URL. Once a file or URL is provided, clicking the </w:t>
+      </w:r>
+      <w:r>
+        <w:rPr>
+          <w:b w:val="false"/>
+          <w:bCs w:val="false"/>
+          <w:i/>
+          <w:iCs/>
+          <w:u w:val="none"/>
+        </w:rPr>
+        <w:t xml:space="preserve">Upload </w:t>
+      </w:r>
+      <w:r>
+        <w:rPr>
+          <w:b w:val="false"/>
+          <w:bCs w:val="false"/>
+          <w:i w:val="false"/>
+          <w:iCs w:val="false"/>
+          <w:u w:val="none"/>
+        </w:rPr>
+        <w:t>button will install the plugin.</w:t>
+      </w:r>
+    </w:p>
+    <w:p>
+      <w:pPr>
+        <w:pStyle w:val="Normal"/>
+        <w:jc w:val="both"/>
+        <w:rPr>
+          <w:b w:val="false"/>
+          <w:b w:val="false"/>
+          <w:bCs w:val="false"/>
+          <w:i w:val="false"/>
+          <w:i w:val="false"/>
+          <w:iCs w:val="false"/>
+          <w:u w:val="none"/>
+        </w:rPr>
+      </w:pPr>
+      <w:r>
+        <w:rPr>
+          <w:b w:val="false"/>
+          <w:bCs w:val="false"/>
+          <w:i w:val="false"/>
+          <w:iCs w:val="false"/>
+          <w:u w:val="none"/>
+        </w:rPr>
+      </w:r>
+    </w:p>
+    <w:p>
+      <w:pPr>
+        <w:pStyle w:val="Heading1"/>
+        <w:numPr>
+          <w:ilvl w:val="0"/>
+          <w:numId w:val="1"/>
+        </w:numPr>
+        <w:jc w:val="both"/>
+        <w:rPr>
+          <w:b/>
+          <w:b/>
+          <w:bCs/>
+          <w:i w:val="false"/>
+          <w:i w:val="false"/>
+          <w:iCs w:val="false"/>
+          <w:u w:val="none"/>
+        </w:rPr>
+      </w:pPr>
+      <w:r>
+        <w:rPr>
+          <w:b/>
+          <w:bCs/>
+          <w:i w:val="false"/>
+          <w:iCs w:val="false"/>
           <w:u w:val="none"/>
         </w:rPr>
         <w:t>Configuring Edgescan Connections</w:t>
@@ -475,122 +636,237 @@
         <w:jc w:val="both"/>
         <w:rPr>
           <w:b w:val="false"/>
-          <w:bCs w:val="false"/>
-          <w:i w:val="false"/>
-          <w:iCs w:val="false"/>
-          <w:u w:val="none"/>
-        </w:rPr>
-      </w:pPr>
-      <w:r>
-        <w:rPr>
-          <w:b w:val="false"/>
-          <w:bCs w:val="false"/>
-          <w:i w:val="false"/>
-          <w:iCs w:val="false"/>
-          <w:u w:val="none"/>
-        </w:rPr>
-      </w:r>
-      <w:r>
-        <w:pict>
-          <v:rect style="position:absolute;width:481.9pt;height:247.65pt;mso-wrap-distance-left:0pt;mso-wrap-distance-right:0pt;mso-wrap-distance-top:0pt;mso-wrap-distance-bottom:0pt;margin-top:0pt;margin-left:0pt">
-            <v:textbox inset="0in,0in,0in,0in">
-              <w:txbxContent>
-                <w:p>
-                  <w:pPr>
-                    <w:pStyle w:val="Screenshot"/>
-                    <w:spacing w:before="120" w:after="120"/>
-                    <w:rPr/>
-                  </w:pPr>
-                  <w:r>
-                    <w:rPr/>
-                    <w:t xml:space="preserve">Screenshot </w:t>
-                    <w:drawing>
-                      <wp:anchor behindDoc="0" distT="0" distB="0" distL="0" distR="0" simplePos="0" locked="0" layoutInCell="1" allowOverlap="1" relativeHeight="1">
-                        <wp:simplePos x="0" y="0"/>
-                        <wp:positionH relativeFrom="column">
-                          <wp:align>center</wp:align>
-                        </wp:positionH>
-                        <wp:positionV relativeFrom="line">
-                          <wp:align>top</wp:align>
-                        </wp:positionV>
-                        <wp:extent cx="6120130" cy="2893695"/>
-                        <wp:effectExtent l="0" t="0" r="0" b="0"/>
-                        <wp:wrapTopAndBottom/>
-                        <wp:docPr id="0" name="Picture" descr=""/>
-                        <wp:cNvGraphicFramePr>
-                          <a:graphicFrameLocks xmlns:a="http://schemas.openxmlformats.org/drawingml/2006/main" noChangeAspect="1"/>
-                        </wp:cNvGraphicFramePr>
-                        <a:graphic xmlns:a="http://schemas.openxmlformats.org/drawingml/2006/main">
-                          <a:graphicData uri="http://schemas.openxmlformats.org/drawingml/2006/picture">
-                            <pic:pic xmlns:pic="http://schemas.openxmlformats.org/drawingml/2006/picture">
-                              <pic:nvPicPr>
-                                <pic:cNvPr id="0" name="Picture" descr=""/>
-                                <pic:cNvPicPr>
-                                  <a:picLocks noChangeAspect="1" noChangeArrowheads="1"/>
-                                </pic:cNvPicPr>
-                              </pic:nvPicPr>
-                              <pic:blipFill>
-                                <a:blip r:embed="rId2"/>
-                                <a:stretch>
-                                  <a:fillRect/>
-                                </a:stretch>
-                              </pic:blipFill>
-                              <pic:spPr bwMode="auto">
-                                <a:xfrm>
-                                  <a:off x="0" y="0"/>
-                                  <a:ext cx="6120130" cy="2893695"/>
-                                </a:xfrm>
-                                <a:prstGeom prst="rect">
-                                  <a:avLst/>
-                                </a:prstGeom>
-                                <a:noFill/>
-                                <a:ln w="9525">
-                                  <a:noFill/>
-                                  <a:miter lim="800000"/>
-                                  <a:headEnd/>
-                                  <a:tailEnd/>
-                                </a:ln>
-                              </pic:spPr>
-                            </pic:pic>
-                          </a:graphicData>
-                        </a:graphic>
-                      </wp:anchor>
-                    </w:drawing>
-                  </w:r>
-                  <w:r>
-                    <w:rPr/>
-                    <w:fldChar w:fldCharType="begin"/>
-                  </w:r>
-                  <w:r>
-                    <w:instrText> SEQ "Screenshot" \*Arabic </w:instrText>
-                  </w:r>
-                  <w:r>
-                    <w:fldChar w:fldCharType="separate"/>
-                  </w:r>
-                  <w:r>
-                    <w:t>1</w:t>
-                  </w:r>
-                  <w:r>
-                    <w:fldChar w:fldCharType="end"/>
-                  </w:r>
-                  <w:r>
-                    <w:rPr/>
-                    <w:t>: Edgescan Connection Config</w:t>
-                  </w:r>
-                  <w:r>
-                    <w:rPr/>
-                    <w:t>u</w:t>
-                  </w:r>
-                  <w:r>
-                    <w:rPr/>
-                    <w:t>ration screen</w:t>
-                  </w:r>
-                </w:p>
-              </w:txbxContent>
-            </v:textbox>
-            <w10:wrap type="square" side="largest"/>
-          </v:rect>
-        </w:pict>
+          <w:b w:val="false"/>
+          <w:bCs w:val="false"/>
+          <w:i w:val="false"/>
+          <w:i w:val="false"/>
+          <w:iCs w:val="false"/>
+          <w:u w:val="none"/>
+        </w:rPr>
+      </w:pPr>
+      <w:r>
+        <w:rPr>
+          <w:b w:val="false"/>
+          <w:bCs w:val="false"/>
+          <w:i w:val="false"/>
+          <w:iCs w:val="false"/>
+          <w:u w:val="none"/>
+        </w:rPr>
+      </w:r>
+      <w:r>
+        <mc:AlternateContent>
+          <mc:Choice Requires="wps">
+            <w:drawing>
+              <wp:anchor behindDoc="0" distT="0" distB="0" distL="0" distR="0" simplePos="0" locked="0" layoutInCell="1" allowOverlap="1" relativeHeight="2">
+                <wp:simplePos x="0" y="0"/>
+                <wp:positionH relativeFrom="column">
+                  <wp:align>center</wp:align>
+                </wp:positionH>
+                <wp:positionV relativeFrom="paragraph">
+                  <wp:posOffset>635</wp:posOffset>
+                </wp:positionV>
+                <wp:extent cx="6120130" cy="3145155"/>
+                <wp:effectExtent l="0" t="0" r="0" b="0"/>
+                <wp:wrapSquare wrapText="largest"/>
+                <wp:docPr id="1" name="Frame1"/>
+                <a:graphic xmlns:a="http://schemas.openxmlformats.org/drawingml/2006/main">
+                  <a:graphicData uri="http://schemas.microsoft.com/office/word/2010/wordprocessingShape">
+                    <wps:wsp>
+                      <wps:cNvSpPr txBox="1"/>
+                      <wps:spPr>
+                        <a:xfrm>
+                          <a:off x="0" y="0"/>
+                          <a:ext cx="6120130" cy="3145155"/>
+                        </a:xfrm>
+                        <a:prstGeom prst="rect"/>
+                      </wps:spPr>
+                      <wps:txbx>
+                        <w:txbxContent>
+                          <w:p>
+                            <w:pPr>
+                              <w:pStyle w:val="Screenshot"/>
+                              <w:spacing w:before="120" w:after="120"/>
+                              <w:rPr/>
+                            </w:pPr>
+                            <w:r>
+                              <w:rPr/>
+                              <w:t xml:space="preserve">Screenshot </w:t>
+                              <w:drawing>
+                                <wp:inline distT="0" distB="0" distL="0" distR="0">
+                                  <wp:extent cx="6120130" cy="2893695"/>
+                                  <wp:effectExtent l="0" t="0" r="0" b="0"/>
+                                  <wp:docPr id="2" name="Image1" descr=""/>
+                                  <wp:cNvGraphicFramePr>
+                                    <a:graphicFrameLocks xmlns:a="http://schemas.openxmlformats.org/drawingml/2006/main" noChangeAspect="1"/>
+                                  </wp:cNvGraphicFramePr>
+                                  <a:graphic xmlns:a="http://schemas.openxmlformats.org/drawingml/2006/main">
+                                    <a:graphicData uri="http://schemas.openxmlformats.org/drawingml/2006/picture">
+                                      <pic:pic xmlns:pic="http://schemas.openxmlformats.org/drawingml/2006/picture">
+                                        <pic:nvPicPr>
+                                          <pic:cNvPr id="2" name="Image1" descr=""/>
+                                          <pic:cNvPicPr>
+                                            <a:picLocks noChangeAspect="1" noChangeArrowheads="1"/>
+                                          </pic:cNvPicPr>
+                                        </pic:nvPicPr>
+                                        <pic:blipFill>
+                                          <a:blip r:embed="rId2"/>
+                                          <a:stretch>
+                                            <a:fillRect/>
+                                          </a:stretch>
+                                        </pic:blipFill>
+                                        <pic:spPr bwMode="auto">
+                                          <a:xfrm>
+                                            <a:off x="0" y="0"/>
+                                            <a:ext cx="6120130" cy="2893695"/>
+                                          </a:xfrm>
+                                          <a:prstGeom prst="rect">
+                                            <a:avLst/>
+                                          </a:prstGeom>
+                                          <a:ln w="635">
+                                            <a:solidFill>
+                                              <a:srgbClr val="CCCCCC"/>
+                                            </a:solidFill>
+                                          </a:ln>
+                                        </pic:spPr>
+                                      </pic:pic>
+                                    </a:graphicData>
+                                  </a:graphic>
+                                </wp:inline>
+                              </w:drawing>
+                            </w:r>
+                            <w:r>
+                              <w:rPr/>
+                              <w:fldChar w:fldCharType="begin"/>
+                            </w:r>
+                            <w:r>
+                              <w:instrText> SEQ Screenshot \* ARABIC </w:instrText>
+                            </w:r>
+                            <w:r>
+                              <w:fldChar w:fldCharType="separate"/>
+                            </w:r>
+                            <w:r>
+                              <w:t>1</w:t>
+                            </w:r>
+                            <w:r>
+                              <w:fldChar w:fldCharType="end"/>
+                            </w:r>
+                            <w:r>
+                              <w:rPr/>
+                              <w:t>: Edgescan Connection Config</w:t>
+                            </w:r>
+                            <w:r>
+                              <w:rPr/>
+                              <w:t>u</w:t>
+                            </w:r>
+                            <w:r>
+                              <w:rPr/>
+                              <w:t>ration screen</w:t>
+                            </w:r>
+                          </w:p>
+                        </w:txbxContent>
+                      </wps:txbx>
+                      <wps:bodyPr anchor="t" lIns="0" tIns="0" rIns="0" bIns="0">
+                        <a:noAutofit/>
+                      </wps:bodyPr>
+                    </wps:wsp>
+                  </a:graphicData>
+                </a:graphic>
+              </wp:anchor>
+            </w:drawing>
+          </mc:Choice>
+          <mc:Fallback>
+            <w:pict>
+              <v:rect style="position:absolute;rotation:0;width:481.9pt;height:247.65pt;mso-wrap-distance-left:0pt;mso-wrap-distance-right:0pt;mso-wrap-distance-top:0pt;mso-wrap-distance-bottom:0pt;margin-top:0pt;mso-position-vertical:top;mso-position-vertical-relative:text;margin-left:0pt;mso-position-horizontal:center;mso-position-horizontal-relative:text">
+                <v:textbox inset="0in,0in,0in,0in">
+                  <w:txbxContent>
+                    <w:p>
+                      <w:pPr>
+                        <w:pStyle w:val="Screenshot"/>
+                        <w:spacing w:before="120" w:after="120"/>
+                        <w:rPr/>
+                      </w:pPr>
+                      <w:r>
+                        <w:rPr/>
+                        <w:t xml:space="preserve">Screenshot </w:t>
+                        <w:drawing>
+                          <wp:inline distT="0" distB="0" distL="0" distR="0">
+                            <wp:extent cx="6120130" cy="2893695"/>
+                            <wp:effectExtent l="0" t="0" r="0" b="0"/>
+                            <wp:docPr id="3" name="Image1" descr=""/>
+                            <wp:cNvGraphicFramePr>
+                              <a:graphicFrameLocks xmlns:a="http://schemas.openxmlformats.org/drawingml/2006/main" noChangeAspect="1"/>
+                            </wp:cNvGraphicFramePr>
+                            <a:graphic xmlns:a="http://schemas.openxmlformats.org/drawingml/2006/main">
+                              <a:graphicData uri="http://schemas.openxmlformats.org/drawingml/2006/picture">
+                                <pic:pic xmlns:pic="http://schemas.openxmlformats.org/drawingml/2006/picture">
+                                  <pic:nvPicPr>
+                                    <pic:cNvPr id="3" name="Image1" descr=""/>
+                                    <pic:cNvPicPr>
+                                      <a:picLocks noChangeAspect="1" noChangeArrowheads="1"/>
+                                    </pic:cNvPicPr>
+                                  </pic:nvPicPr>
+                                  <pic:blipFill>
+                                    <a:blip r:embed="rId2"/>
+                                    <a:stretch>
+                                      <a:fillRect/>
+                                    </a:stretch>
+                                  </pic:blipFill>
+                                  <pic:spPr bwMode="auto">
+                                    <a:xfrm>
+                                      <a:off x="0" y="0"/>
+                                      <a:ext cx="6120130" cy="2893695"/>
+                                    </a:xfrm>
+                                    <a:prstGeom prst="rect">
+                                      <a:avLst/>
+                                    </a:prstGeom>
+                                    <a:ln w="635">
+                                      <a:solidFill>
+                                        <a:srgbClr val="CCCCCC"/>
+                                      </a:solidFill>
+                                    </a:ln>
+                                  </pic:spPr>
+                                </pic:pic>
+                              </a:graphicData>
+                            </a:graphic>
+                          </wp:inline>
+                        </w:drawing>
+                      </w:r>
+                      <w:r>
+                        <w:rPr/>
+                        <w:fldChar w:fldCharType="begin"/>
+                      </w:r>
+                      <w:r>
+                        <w:instrText> SEQ Screenshot \* ARABIC </w:instrText>
+                      </w:r>
+                      <w:r>
+                        <w:fldChar w:fldCharType="separate"/>
+                      </w:r>
+                      <w:r>
+                        <w:t>1</w:t>
+                      </w:r>
+                      <w:r>
+                        <w:fldChar w:fldCharType="end"/>
+                      </w:r>
+                      <w:r>
+                        <w:rPr/>
+                        <w:t>: Edgescan Connection Config</w:t>
+                      </w:r>
+                      <w:r>
+                        <w:rPr/>
+                        <w:t>u</w:t>
+                      </w:r>
+                      <w:r>
+                        <w:rPr/>
+                        <w:t>ration screen</w:t>
+                      </w:r>
+                    </w:p>
+                  </w:txbxContent>
+                </v:textbox>
+                <w10:wrap type="square" side="largest"/>
+              </v:rect>
+            </w:pict>
+          </mc:Fallback>
+        </mc:AlternateContent>
       </w:r>
     </w:p>
     <w:p>
@@ -598,51 +874,53 @@
         <w:pStyle w:val="Normal"/>
         <w:jc w:val="both"/>
         <w:rPr>
+          <w:b w:val="false"/>
+          <w:b w:val="false"/>
+          <w:bCs w:val="false"/>
+          <w:i w:val="false"/>
+          <w:i w:val="false"/>
+          <w:iCs w:val="false"/>
+          <w:u w:val="none"/>
+        </w:rPr>
+      </w:pPr>
+      <w:r>
+        <w:rPr>
+          <w:b w:val="false"/>
+          <w:bCs w:val="false"/>
+          <w:i w:val="false"/>
+          <w:iCs w:val="false"/>
+          <w:u w:val="none"/>
+        </w:rPr>
+        <w:t xml:space="preserve">The </w:t>
+      </w:r>
+      <w:r>
+        <w:rPr>
+          <w:b w:val="false"/>
+          <w:bCs w:val="false"/>
+          <w:i w:val="false"/>
+          <w:iCs w:val="false"/>
+          <w:u w:val="none"/>
+        </w:rPr>
+        <w:t>connection</w:t>
+      </w:r>
+      <w:r>
+        <w:rPr>
+          <w:b w:val="false"/>
+          <w:bCs w:val="false"/>
+          <w:i w:val="false"/>
+          <w:iCs w:val="false"/>
+          <w:u w:val="none"/>
+        </w:rPr>
+        <w:t xml:space="preserve"> configuration screen can be found in the Jira admin portal under </w:t>
+      </w:r>
+      <w:r>
+        <w:rPr>
           <w:b/>
           <w:bCs/>
           <w:i w:val="false"/>
           <w:iCs w:val="false"/>
           <w:u w:val="none"/>
         </w:rPr>
-      </w:pPr>
-      <w:r>
-        <w:rPr>
-          <w:b w:val="false"/>
-          <w:bCs w:val="false"/>
-          <w:i w:val="false"/>
-          <w:iCs w:val="false"/>
-          <w:u w:val="none"/>
-        </w:rPr>
-        <w:t xml:space="preserve">The </w:t>
-      </w:r>
-      <w:r>
-        <w:rPr>
-          <w:b w:val="false"/>
-          <w:bCs w:val="false"/>
-          <w:i w:val="false"/>
-          <w:iCs w:val="false"/>
-          <w:u w:val="none"/>
-        </w:rPr>
-        <w:t>connection</w:t>
-      </w:r>
-      <w:r>
-        <w:rPr>
-          <w:b w:val="false"/>
-          <w:bCs w:val="false"/>
-          <w:i w:val="false"/>
-          <w:iCs w:val="false"/>
-          <w:u w:val="none"/>
-        </w:rPr>
-        <w:t xml:space="preserve"> configuration screen can be found in the Jira admin portal under </w:t>
-      </w:r>
-      <w:r>
-        <w:rPr>
-          <w:b/>
-          <w:bCs/>
-          <w:i w:val="false"/>
-          <w:iCs w:val="false"/>
-          <w:u w:val="none"/>
-        </w:rPr>
         <w:t xml:space="preserve">Add Ons &gt; Edgescan &gt; Edgescan Connection Configuration. </w:t>
       </w:r>
     </w:p>
@@ -652,7 +930,9 @@
         <w:jc w:val="both"/>
         <w:rPr>
           <w:b w:val="false"/>
-          <w:bCs w:val="false"/>
+          <w:b w:val="false"/>
+          <w:bCs w:val="false"/>
+          <w:i w:val="false"/>
           <w:i w:val="false"/>
           <w:iCs w:val="false"/>
           <w:u w:val="none"/>
@@ -674,7 +954,9 @@
         <w:jc w:val="both"/>
         <w:rPr>
           <w:b w:val="false"/>
-          <w:bCs w:val="false"/>
+          <w:b w:val="false"/>
+          <w:bCs w:val="false"/>
+          <w:i w:val="false"/>
           <w:i w:val="false"/>
           <w:iCs w:val="false"/>
           <w:u w:val="none"/>
@@ -696,12 +978,14 @@
         <w:pStyle w:val="Normal"/>
         <w:numPr>
           <w:ilvl w:val="0"/>
-          <w:numId w:val="3"/>
+          <w:numId w:val="4"/>
         </w:numPr>
         <w:jc w:val="both"/>
         <w:rPr>
           <w:b w:val="false"/>
-          <w:bCs w:val="false"/>
+          <w:b w:val="false"/>
+          <w:bCs w:val="false"/>
+          <w:i w:val="false"/>
           <w:i w:val="false"/>
           <w:iCs w:val="false"/>
           <w:u w:val="none"/>
@@ -733,12 +1017,14 @@
         <w:pStyle w:val="Normal"/>
         <w:numPr>
           <w:ilvl w:val="0"/>
-          <w:numId w:val="3"/>
+          <w:numId w:val="4"/>
         </w:numPr>
         <w:jc w:val="both"/>
         <w:rPr>
           <w:b w:val="false"/>
-          <w:bCs w:val="false"/>
+          <w:b w:val="false"/>
+          <w:bCs w:val="false"/>
+          <w:i w:val="false"/>
           <w:i w:val="false"/>
           <w:iCs w:val="false"/>
           <w:u w:val="none"/>
@@ -770,13 +1056,14 @@
         <w:pStyle w:val="Normal"/>
         <w:numPr>
           <w:ilvl w:val="0"/>
-          <w:numId w:val="3"/>
+          <w:numId w:val="4"/>
         </w:numPr>
         <w:jc w:val="both"/>
         <w:rPr>
-          <w:rStyle w:val="InternetLink"/>
-          <w:b w:val="false"/>
-          <w:bCs w:val="false"/>
+          <w:b w:val="false"/>
+          <w:b w:val="false"/>
+          <w:bCs w:val="false"/>
+          <w:i w:val="false"/>
           <w:i w:val="false"/>
           <w:iCs w:val="false"/>
           <w:u w:val="none"/>
@@ -800,27 +1087,17 @@
           <w:iCs w:val="false"/>
           <w:u w:val="none"/>
         </w:rPr>
-        <w:t xml:space="preserve">– the url through which </w:t>
-      </w:r>
-      <w:r>
-        <w:rPr>
-          <w:b w:val="false"/>
-          <w:bCs w:val="false"/>
-          <w:i w:val="false"/>
-          <w:iCs w:val="false"/>
-          <w:u w:val="none"/>
-        </w:rPr>
-        <w:t>E</w:t>
-      </w:r>
-      <w:r>
-        <w:rPr>
-          <w:b w:val="false"/>
-          <w:bCs w:val="false"/>
-          <w:i w:val="false"/>
-          <w:iCs w:val="false"/>
-          <w:u w:val="none"/>
-        </w:rPr>
-        <w:t xml:space="preserve">dgescan may be accessed. The protocol must be specified and the url must end with a trailing '/' e.g. </w:t>
+        <w:t xml:space="preserve">– the url </w:t>
+      </w:r>
+      <w:r>
+        <w:rPr>
+          <w:b w:val="false"/>
+          <w:bCs w:val="false"/>
+          <w:i w:val="false"/>
+          <w:iCs w:val="false"/>
+          <w:u w:val="none"/>
+        </w:rPr>
+        <w:t xml:space="preserve">through which edgescan can be accessed, in almost all cases you should use </w:t>
       </w:r>
       <w:hyperlink r:id="rId3">
         <w:r>
@@ -832,21 +1109,33 @@
             <w:iCs w:val="false"/>
             <w:u w:val="none"/>
           </w:rPr>
-          <w:t>https://demo.edgescan.com/</w:t>
+          <w:t>https://live.edgescan.com/</w:t>
         </w:r>
       </w:hyperlink>
+      <w:r>
+        <w:rPr>
+          <w:b w:val="false"/>
+          <w:bCs w:val="false"/>
+          <w:i w:val="false"/>
+          <w:iCs w:val="false"/>
+          <w:u w:val="none"/>
+        </w:rPr>
+        <w:t>. Note that the protocol must be specified and it must end with a trailing slash ‘/’</w:t>
+      </w:r>
     </w:p>
     <w:p>
       <w:pPr>
         <w:pStyle w:val="Normal"/>
         <w:numPr>
           <w:ilvl w:val="0"/>
-          <w:numId w:val="3"/>
+          <w:numId w:val="4"/>
         </w:numPr>
         <w:jc w:val="both"/>
         <w:rPr>
           <w:b w:val="false"/>
-          <w:bCs w:val="false"/>
+          <w:b w:val="false"/>
+          <w:bCs w:val="false"/>
+          <w:i w:val="false"/>
           <w:i w:val="false"/>
           <w:iCs w:val="false"/>
           <w:u w:val="none"/>
@@ -978,12 +1267,14 @@
         <w:pStyle w:val="Normal"/>
         <w:numPr>
           <w:ilvl w:val="0"/>
-          <w:numId w:val="3"/>
+          <w:numId w:val="4"/>
         </w:numPr>
         <w:jc w:val="both"/>
         <w:rPr>
           <w:b w:val="false"/>
-          <w:bCs w:val="false"/>
+          <w:b w:val="false"/>
+          <w:bCs w:val="false"/>
+          <w:i w:val="false"/>
           <w:i w:val="false"/>
           <w:iCs w:val="false"/>
           <w:u w:val="none"/>
@@ -1036,7 +1327,9 @@
         <w:jc w:val="both"/>
         <w:rPr>
           <w:b w:val="false"/>
-          <w:bCs w:val="false"/>
+          <w:b w:val="false"/>
+          <w:bCs w:val="false"/>
+          <w:i w:val="false"/>
           <w:i w:val="false"/>
           <w:iCs w:val="false"/>
           <w:u w:val="none"/>
@@ -1058,7 +1351,9 @@
         <w:jc w:val="both"/>
         <w:rPr>
           <w:b w:val="false"/>
-          <w:bCs w:val="false"/>
+          <w:b w:val="false"/>
+          <w:bCs w:val="false"/>
+          <w:i w:val="false"/>
           <w:i w:val="false"/>
           <w:iCs w:val="false"/>
           <w:u w:val="none"/>
@@ -1083,6 +1378,30 @@
           <w:u w:val="none"/>
         </w:rPr>
         <w:t>using the button marked 'Test'. The test will pass if the connection to Edgescan is successful and one or more assets are retrieved.</w:t>
+      </w:r>
+    </w:p>
+    <w:p>
+      <w:pPr>
+        <w:pStyle w:val="Normal"/>
+        <w:jc w:val="both"/>
+        <w:rPr>
+          <w:b w:val="false"/>
+          <w:b w:val="false"/>
+          <w:bCs w:val="false"/>
+          <w:i w:val="false"/>
+          <w:i w:val="false"/>
+          <w:iCs w:val="false"/>
+          <w:u w:val="none"/>
+        </w:rPr>
+      </w:pPr>
+      <w:r>
+        <w:rPr>
+          <w:b w:val="false"/>
+          <w:bCs w:val="false"/>
+          <w:i w:val="false"/>
+          <w:iCs w:val="false"/>
+          <w:u w:val="none"/>
+        </w:rPr>
       </w:r>
     </w:p>
     <w:p>
@@ -1094,9 +1413,11 @@
         </w:numPr>
         <w:jc w:val="both"/>
         <w:rPr>
-          <w:rFonts w:eastAsia="Droid Sans Fallback" w:cs="FreeSans"/>
+          <w:rFonts w:ascii="Liberation Sans" w:hAnsi="Liberation Sans" w:eastAsia="Droid Sans Fallback" w:cs="FreeSans"/>
+          <w:b/>
           <w:b/>
           <w:bCs/>
+          <w:i w:val="false"/>
           <w:i w:val="false"/>
           <w:iCs w:val="false"/>
           <w:sz w:val="36"/>
@@ -1122,6 +1443,29 @@
       <w:pPr>
         <w:pStyle w:val="TextBody"/>
         <w:jc w:val="both"/>
+        <w:rPr/>
+      </w:pPr>
+      <w:r>
+        <w:rPr>
+          <w:b w:val="false"/>
+          <w:bCs w:val="false"/>
+          <w:i w:val="false"/>
+          <w:iCs w:val="false"/>
+          <w:u w:val="none"/>
+        </w:rPr>
+        <w:t xml:space="preserve">One project link may be configured for each Jira project. </w:t>
+      </w:r>
+      <w:r>
+        <w:rPr>
+          <w:b w:val="false"/>
+          <w:bCs w:val="false"/>
+          <w:i w:val="false"/>
+          <w:iCs w:val="false"/>
+          <w:u w:val="none"/>
+        </w:rPr>
+        <w:t xml:space="preserve">The configuration screen can be found under </w:t>
+      </w:r>
+      <w:r>
         <w:rPr>
           <w:b/>
           <w:bCs/>
@@ -1129,130 +1473,206 @@
           <w:iCs w:val="false"/>
           <w:u w:val="none"/>
         </w:rPr>
-      </w:pPr>
-      <w:r>
-        <w:rPr>
-          <w:b w:val="false"/>
-          <w:bCs w:val="false"/>
-          <w:i w:val="false"/>
-          <w:iCs w:val="false"/>
-          <w:u w:val="none"/>
-        </w:rPr>
-        <w:t xml:space="preserve">One project link may be configured for each Jira project. </w:t>
-      </w:r>
-      <w:r>
-        <w:rPr>
-          <w:b w:val="false"/>
-          <w:bCs w:val="false"/>
-          <w:i w:val="false"/>
-          <w:iCs w:val="false"/>
-          <w:u w:val="none"/>
-        </w:rPr>
-        <w:t xml:space="preserve">The configuration screen can be found under </w:t>
-      </w:r>
-      <w:r>
-        <w:rPr>
-          <w:b/>
-          <w:bCs/>
-          <w:i w:val="false"/>
-          <w:iCs w:val="false"/>
-          <w:u w:val="none"/>
-        </w:rPr>
         <w:t>Project Administration &gt; Edgescan &gt; Configure Project Link.</w:t>
       </w:r>
       <w:r>
-        <w:pict>
-          <v:rect style="position:absolute;width:185.85pt;height:248.5pt;mso-wrap-distance-left:0pt;mso-wrap-distance-right:0pt;mso-wrap-distance-top:0pt;mso-wrap-distance-bottom:0pt;margin-top:-4.8pt;margin-left:0pt">
-            <v:textbox inset="0in,0in,0in,0in">
-              <w:txbxContent>
-                <w:p>
-                  <w:pPr>
-                    <w:pStyle w:val="Screenshot"/>
-                    <w:spacing w:before="120" w:after="120"/>
-                    <w:rPr/>
-                  </w:pPr>
-                  <w:r>
-                    <w:rPr/>
-                    <w:t xml:space="preserve">Screenshot </w:t>
-                    <w:drawing>
-                      <wp:anchor behindDoc="0" distT="0" distB="0" distL="0" distR="0" simplePos="0" locked="0" layoutInCell="1" allowOverlap="1" relativeHeight="3">
-                        <wp:simplePos x="0" y="0"/>
-                        <wp:positionH relativeFrom="column">
-                          <wp:align>center</wp:align>
-                        </wp:positionH>
-                        <wp:positionV relativeFrom="line">
-                          <wp:align>top</wp:align>
-                        </wp:positionV>
-                        <wp:extent cx="2360295" cy="2904490"/>
-                        <wp:effectExtent l="0" t="0" r="0" b="0"/>
-                        <wp:wrapTopAndBottom/>
-                        <wp:docPr id="1" name="Picture" descr=""/>
-                        <wp:cNvGraphicFramePr>
-                          <a:graphicFrameLocks xmlns:a="http://schemas.openxmlformats.org/drawingml/2006/main" noChangeAspect="1"/>
-                        </wp:cNvGraphicFramePr>
-                        <a:graphic xmlns:a="http://schemas.openxmlformats.org/drawingml/2006/main">
-                          <a:graphicData uri="http://schemas.openxmlformats.org/drawingml/2006/picture">
-                            <pic:pic xmlns:pic="http://schemas.openxmlformats.org/drawingml/2006/picture">
-                              <pic:nvPicPr>
-                                <pic:cNvPr id="1" name="Picture" descr=""/>
-                                <pic:cNvPicPr>
-                                  <a:picLocks noChangeAspect="1" noChangeArrowheads="1"/>
-                                </pic:cNvPicPr>
-                              </pic:nvPicPr>
-                              <pic:blipFill>
-                                <a:blip r:embed="rId4"/>
-                                <a:stretch>
-                                  <a:fillRect/>
-                                </a:stretch>
-                              </pic:blipFill>
-                              <pic:spPr bwMode="auto">
-                                <a:xfrm>
-                                  <a:off x="0" y="0"/>
-                                  <a:ext cx="2360295" cy="2904490"/>
-                                </a:xfrm>
-                                <a:prstGeom prst="rect">
-                                  <a:avLst/>
-                                </a:prstGeom>
-                                <a:noFill/>
-                                <a:ln w="9525">
-                                  <a:noFill/>
-                                  <a:miter lim="800000"/>
-                                  <a:headEnd/>
-                                  <a:tailEnd/>
-                                </a:ln>
-                              </pic:spPr>
-                            </pic:pic>
-                          </a:graphicData>
-                        </a:graphic>
-                      </wp:anchor>
-                    </w:drawing>
-                  </w:r>
-                  <w:r>
-                    <w:rPr/>
-                    <w:fldChar w:fldCharType="begin"/>
-                  </w:r>
-                  <w:r>
-                    <w:instrText> SEQ "Screenshot" \*Arabic </w:instrText>
-                  </w:r>
-                  <w:r>
-                    <w:fldChar w:fldCharType="separate"/>
-                  </w:r>
-                  <w:r>
-                    <w:t>2</w:t>
-                  </w:r>
-                  <w:r>
-                    <w:fldChar w:fldCharType="end"/>
-                  </w:r>
-                  <w:r>
-                    <w:rPr/>
-                    <w:t>: Project Link form</w:t>
-                  </w:r>
-                </w:p>
-              </w:txbxContent>
-            </v:textbox>
-            <w10:wrap type="square" side="largest"/>
-          </v:rect>
-        </w:pict>
+        <mc:AlternateContent>
+          <mc:Choice Requires="wps">
+            <w:drawing>
+              <wp:anchor behindDoc="0" distT="0" distB="0" distL="0" distR="0" simplePos="0" locked="0" layoutInCell="1" allowOverlap="1" relativeHeight="4">
+                <wp:simplePos x="0" y="0"/>
+                <wp:positionH relativeFrom="column">
+                  <wp:posOffset>0</wp:posOffset>
+                </wp:positionH>
+                <wp:positionV relativeFrom="paragraph">
+                  <wp:posOffset>-60960</wp:posOffset>
+                </wp:positionV>
+                <wp:extent cx="2360295" cy="3155950"/>
+                <wp:effectExtent l="0" t="0" r="0" b="0"/>
+                <wp:wrapSquare wrapText="largest"/>
+                <wp:docPr id="4" name="Frame2"/>
+                <a:graphic xmlns:a="http://schemas.openxmlformats.org/drawingml/2006/main">
+                  <a:graphicData uri="http://schemas.microsoft.com/office/word/2010/wordprocessingShape">
+                    <wps:wsp>
+                      <wps:cNvSpPr txBox="1"/>
+                      <wps:spPr>
+                        <a:xfrm>
+                          <a:off x="0" y="0"/>
+                          <a:ext cx="2360295" cy="3155950"/>
+                        </a:xfrm>
+                        <a:prstGeom prst="rect"/>
+                      </wps:spPr>
+                      <wps:txbx>
+                        <w:txbxContent>
+                          <w:p>
+                            <w:pPr>
+                              <w:pStyle w:val="Screenshot"/>
+                              <w:spacing w:before="120" w:after="120"/>
+                              <w:rPr/>
+                            </w:pPr>
+                            <w:r>
+                              <w:rPr/>
+                              <w:t xml:space="preserve">Screenshot </w:t>
+                              <w:drawing>
+                                <wp:inline distT="0" distB="0" distL="0" distR="0">
+                                  <wp:extent cx="2360295" cy="2904490"/>
+                                  <wp:effectExtent l="0" t="0" r="0" b="0"/>
+                                  <wp:docPr id="5" name="Image2" descr=""/>
+                                  <wp:cNvGraphicFramePr>
+                                    <a:graphicFrameLocks xmlns:a="http://schemas.openxmlformats.org/drawingml/2006/main" noChangeAspect="1"/>
+                                  </wp:cNvGraphicFramePr>
+                                  <a:graphic xmlns:a="http://schemas.openxmlformats.org/drawingml/2006/main">
+                                    <a:graphicData uri="http://schemas.openxmlformats.org/drawingml/2006/picture">
+                                      <pic:pic xmlns:pic="http://schemas.openxmlformats.org/drawingml/2006/picture">
+                                        <pic:nvPicPr>
+                                          <pic:cNvPr id="5" name="Image2" descr=""/>
+                                          <pic:cNvPicPr>
+                                            <a:picLocks noChangeAspect="1" noChangeArrowheads="1"/>
+                                          </pic:cNvPicPr>
+                                        </pic:nvPicPr>
+                                        <pic:blipFill>
+                                          <a:blip r:embed="rId4"/>
+                                          <a:stretch>
+                                            <a:fillRect/>
+                                          </a:stretch>
+                                        </pic:blipFill>
+                                        <pic:spPr bwMode="auto">
+                                          <a:xfrm>
+                                            <a:off x="0" y="0"/>
+                                            <a:ext cx="2360295" cy="2904490"/>
+                                          </a:xfrm>
+                                          <a:prstGeom prst="rect">
+                                            <a:avLst/>
+                                          </a:prstGeom>
+                                          <a:ln w="635">
+                                            <a:solidFill>
+                                              <a:srgbClr val="CCCCCC"/>
+                                            </a:solidFill>
+                                          </a:ln>
+                                        </pic:spPr>
+                                      </pic:pic>
+                                    </a:graphicData>
+                                  </a:graphic>
+                                </wp:inline>
+                              </w:drawing>
+                            </w:r>
+                            <w:r>
+                              <w:rPr/>
+                              <w:fldChar w:fldCharType="begin"/>
+                            </w:r>
+                            <w:r>
+                              <w:instrText> SEQ Screenshot \* ARABIC </w:instrText>
+                            </w:r>
+                            <w:r>
+                              <w:fldChar w:fldCharType="separate"/>
+                            </w:r>
+                            <w:r>
+                              <w:t>2</w:t>
+                            </w:r>
+                            <w:r>
+                              <w:fldChar w:fldCharType="end"/>
+                            </w:r>
+                            <w:r>
+                              <w:rPr/>
+                              <w:t>: Project Link form</w:t>
+                            </w:r>
+                          </w:p>
+                        </w:txbxContent>
+                      </wps:txbx>
+                      <wps:bodyPr anchor="t" lIns="0" tIns="0" rIns="0" bIns="0">
+                        <a:noAutofit/>
+                      </wps:bodyPr>
+                    </wps:wsp>
+                  </a:graphicData>
+                </a:graphic>
+              </wp:anchor>
+            </w:drawing>
+          </mc:Choice>
+          <mc:Fallback>
+            <w:pict>
+              <v:rect style="position:absolute;rotation:0;width:185.85pt;height:248.5pt;mso-wrap-distance-left:0pt;mso-wrap-distance-right:0pt;mso-wrap-distance-top:0pt;mso-wrap-distance-bottom:0pt;margin-top:-4.8pt;mso-position-vertical-relative:text;margin-left:0pt;mso-position-horizontal-relative:text">
+                <v:textbox inset="0in,0in,0in,0in">
+                  <w:txbxContent>
+                    <w:p>
+                      <w:pPr>
+                        <w:pStyle w:val="Screenshot"/>
+                        <w:spacing w:before="120" w:after="120"/>
+                        <w:rPr/>
+                      </w:pPr>
+                      <w:r>
+                        <w:rPr/>
+                        <w:t xml:space="preserve">Screenshot </w:t>
+                        <w:drawing>
+                          <wp:inline distT="0" distB="0" distL="0" distR="0">
+                            <wp:extent cx="2360295" cy="2904490"/>
+                            <wp:effectExtent l="0" t="0" r="0" b="0"/>
+                            <wp:docPr id="6" name="Image2" descr=""/>
+                            <wp:cNvGraphicFramePr>
+                              <a:graphicFrameLocks xmlns:a="http://schemas.openxmlformats.org/drawingml/2006/main" noChangeAspect="1"/>
+                            </wp:cNvGraphicFramePr>
+                            <a:graphic xmlns:a="http://schemas.openxmlformats.org/drawingml/2006/main">
+                              <a:graphicData uri="http://schemas.openxmlformats.org/drawingml/2006/picture">
+                                <pic:pic xmlns:pic="http://schemas.openxmlformats.org/drawingml/2006/picture">
+                                  <pic:nvPicPr>
+                                    <pic:cNvPr id="6" name="Image2" descr=""/>
+                                    <pic:cNvPicPr>
+                                      <a:picLocks noChangeAspect="1" noChangeArrowheads="1"/>
+                                    </pic:cNvPicPr>
+                                  </pic:nvPicPr>
+                                  <pic:blipFill>
+                                    <a:blip r:embed="rId4"/>
+                                    <a:stretch>
+                                      <a:fillRect/>
+                                    </a:stretch>
+                                  </pic:blipFill>
+                                  <pic:spPr bwMode="auto">
+                                    <a:xfrm>
+                                      <a:off x="0" y="0"/>
+                                      <a:ext cx="2360295" cy="2904490"/>
+                                    </a:xfrm>
+                                    <a:prstGeom prst="rect">
+                                      <a:avLst/>
+                                    </a:prstGeom>
+                                    <a:ln w="635">
+                                      <a:solidFill>
+                                        <a:srgbClr val="CCCCCC"/>
+                                      </a:solidFill>
+                                    </a:ln>
+                                  </pic:spPr>
+                                </pic:pic>
+                              </a:graphicData>
+                            </a:graphic>
+                          </wp:inline>
+                        </w:drawing>
+                      </w:r>
+                      <w:r>
+                        <w:rPr/>
+                        <w:fldChar w:fldCharType="begin"/>
+                      </w:r>
+                      <w:r>
+                        <w:instrText> SEQ Screenshot \* ARABIC </w:instrText>
+                      </w:r>
+                      <w:r>
+                        <w:fldChar w:fldCharType="separate"/>
+                      </w:r>
+                      <w:r>
+                        <w:t>2</w:t>
+                      </w:r>
+                      <w:r>
+                        <w:fldChar w:fldCharType="end"/>
+                      </w:r>
+                      <w:r>
+                        <w:rPr/>
+                        <w:t>: Project Link form</w:t>
+                      </w:r>
+                    </w:p>
+                  </w:txbxContent>
+                </v:textbox>
+                <w10:wrap type="square" side="largest"/>
+              </v:rect>
+            </w:pict>
+          </mc:Fallback>
+        </mc:AlternateContent>
       </w:r>
     </w:p>
     <w:p>
@@ -1261,7 +1681,9 @@
         <w:jc w:val="both"/>
         <w:rPr>
           <w:b w:val="false"/>
-          <w:bCs w:val="false"/>
+          <w:b w:val="false"/>
+          <w:bCs w:val="false"/>
+          <w:i w:val="false"/>
           <w:i w:val="false"/>
           <w:iCs w:val="false"/>
           <w:u w:val="none"/>
@@ -1283,12 +1705,14 @@
         <w:pStyle w:val="Normal"/>
         <w:numPr>
           <w:ilvl w:val="0"/>
-          <w:numId w:val="4"/>
+          <w:numId w:val="5"/>
         </w:numPr>
         <w:jc w:val="both"/>
         <w:rPr>
           <w:b w:val="false"/>
-          <w:bCs w:val="false"/>
+          <w:b w:val="false"/>
+          <w:bCs w:val="false"/>
+          <w:i w:val="false"/>
           <w:i w:val="false"/>
           <w:iCs w:val="false"/>
           <w:u w:val="none"/>
@@ -1340,12 +1764,14 @@
         <w:pStyle w:val="Normal"/>
         <w:numPr>
           <w:ilvl w:val="0"/>
-          <w:numId w:val="4"/>
+          <w:numId w:val="5"/>
         </w:numPr>
         <w:jc w:val="both"/>
         <w:rPr>
           <w:b w:val="false"/>
-          <w:bCs w:val="false"/>
+          <w:b w:val="false"/>
+          <w:bCs w:val="false"/>
+          <w:i w:val="false"/>
           <w:i w:val="false"/>
           <w:iCs w:val="false"/>
           <w:u w:val="none"/>
@@ -1387,12 +1813,14 @@
         <w:pStyle w:val="Normal"/>
         <w:numPr>
           <w:ilvl w:val="0"/>
-          <w:numId w:val="4"/>
+          <w:numId w:val="5"/>
         </w:numPr>
         <w:jc w:val="both"/>
         <w:rPr>
           <w:b w:val="false"/>
-          <w:bCs w:val="false"/>
+          <w:b w:val="false"/>
+          <w:bCs w:val="false"/>
+          <w:i w:val="false"/>
           <w:i w:val="false"/>
           <w:iCs w:val="false"/>
           <w:u w:val="none"/>
@@ -1454,12 +1882,14 @@
         <w:pStyle w:val="Normal"/>
         <w:numPr>
           <w:ilvl w:val="0"/>
-          <w:numId w:val="4"/>
+          <w:numId w:val="5"/>
         </w:numPr>
         <w:jc w:val="both"/>
         <w:rPr>
           <w:b w:val="false"/>
-          <w:bCs w:val="false"/>
+          <w:b w:val="false"/>
+          <w:bCs w:val="false"/>
+          <w:i w:val="false"/>
           <w:i w:val="false"/>
           <w:iCs w:val="false"/>
           <w:u w:val="none"/>
@@ -1521,12 +1951,14 @@
         <w:pStyle w:val="Normal"/>
         <w:numPr>
           <w:ilvl w:val="0"/>
-          <w:numId w:val="4"/>
+          <w:numId w:val="5"/>
         </w:numPr>
         <w:jc w:val="both"/>
         <w:rPr>
           <w:b w:val="false"/>
-          <w:bCs w:val="false"/>
+          <w:b w:val="false"/>
+          <w:bCs w:val="false"/>
+          <w:i w:val="false"/>
           <w:i w:val="false"/>
           <w:iCs w:val="false"/>
           <w:u w:val="none"/>
@@ -1638,12 +2070,14 @@
         <w:pStyle w:val="Normal"/>
         <w:numPr>
           <w:ilvl w:val="0"/>
-          <w:numId w:val="4"/>
+          <w:numId w:val="5"/>
         </w:numPr>
         <w:jc w:val="both"/>
         <w:rPr>
           <w:b w:val="false"/>
-          <w:bCs w:val="false"/>
+          <w:b w:val="false"/>
+          <w:bCs w:val="false"/>
+          <w:i w:val="false"/>
           <w:i w:val="false"/>
           <w:iCs w:val="false"/>
           <w:u w:val="none"/>
@@ -1675,12 +2109,14 @@
         <w:pStyle w:val="Normal"/>
         <w:numPr>
           <w:ilvl w:val="0"/>
-          <w:numId w:val="4"/>
+          <w:numId w:val="5"/>
         </w:numPr>
         <w:jc w:val="both"/>
         <w:rPr>
           <w:b w:val="false"/>
-          <w:bCs w:val="false"/>
+          <w:b w:val="false"/>
+          <w:bCs w:val="false"/>
+          <w:i w:val="false"/>
           <w:i w:val="false"/>
           <w:iCs w:val="false"/>
           <w:u w:val="none"/>
@@ -1705,6 +2141,30 @@
           <w:u w:val="none"/>
         </w:rPr>
         <w:t>– the status to transition to when the linked vulnerability closes. The plugin assumes that there will always be a transition to this status available. If issues will be transitioned manually by Jira users, please configure the workflow to ensure that this is the case.</w:t>
+      </w:r>
+    </w:p>
+    <w:p>
+      <w:pPr>
+        <w:pStyle w:val="Normal"/>
+        <w:jc w:val="both"/>
+        <w:rPr>
+          <w:b w:val="false"/>
+          <w:b w:val="false"/>
+          <w:bCs w:val="false"/>
+          <w:i w:val="false"/>
+          <w:i w:val="false"/>
+          <w:iCs w:val="false"/>
+          <w:u w:val="none"/>
+        </w:rPr>
+      </w:pPr>
+      <w:r>
+        <w:rPr>
+          <w:b w:val="false"/>
+          <w:bCs w:val="false"/>
+          <w:i w:val="false"/>
+          <w:iCs w:val="false"/>
+          <w:u w:val="none"/>
+        </w:rPr>
       </w:r>
     </w:p>
     <w:p>
@@ -1772,15 +2232,16 @@
         <w:pStyle w:val="TextBody"/>
         <w:jc w:val="both"/>
         <w:rPr>
-          <w:b w:val="false"/>
-          <w:bCs w:val="false"/>
-        </w:rPr>
-      </w:pPr>
-      <w:r>
-        <w:rPr>
+          <w:b/>
           <w:b/>
           <w:bCs/>
         </w:rPr>
+      </w:pPr>
+      <w:r>
+        <w:rPr>
+          <w:b/>
+          <w:bCs/>
+        </w:rPr>
         <w:t>Full</w:t>
       </w:r>
       <w:r>
@@ -1874,6 +2335,7 @@
         <w:jc w:val="both"/>
         <w:rPr>
           <w:b/>
+          <w:b/>
           <w:bCs/>
         </w:rPr>
       </w:pPr>
@@ -1884,98 +2346,203 @@
         </w:rPr>
       </w:r>
       <w:r>
-        <w:pict>
-          <v:rect style="position:absolute;width:481.9pt;height:235.7pt;mso-wrap-distance-left:0pt;mso-wrap-distance-right:0pt;mso-wrap-distance-top:0pt;mso-wrap-distance-bottom:0pt;margin-top:0pt;margin-left:0pt">
-            <v:textbox inset="0in,0in,0in,0in">
-              <w:txbxContent>
-                <w:p>
-                  <w:pPr>
-                    <w:pStyle w:val="Screenshot"/>
-                    <w:spacing w:before="120" w:after="120"/>
-                    <w:rPr/>
-                  </w:pPr>
-                  <w:r>
-                    <w:rPr/>
-                    <w:t xml:space="preserve">Screenshot </w:t>
-                    <w:drawing>
-                      <wp:anchor behindDoc="0" distT="0" distB="0" distL="0" distR="0" simplePos="0" locked="0" layoutInCell="1" allowOverlap="1" relativeHeight="5">
-                        <wp:simplePos x="0" y="0"/>
-                        <wp:positionH relativeFrom="column">
-                          <wp:align>center</wp:align>
-                        </wp:positionH>
-                        <wp:positionV relativeFrom="line">
-                          <wp:align>top</wp:align>
-                        </wp:positionV>
-                        <wp:extent cx="6120130" cy="2741930"/>
-                        <wp:effectExtent l="0" t="0" r="0" b="0"/>
-                        <wp:wrapTopAndBottom/>
-                        <wp:docPr id="2" name="Picture" descr=""/>
-                        <wp:cNvGraphicFramePr>
-                          <a:graphicFrameLocks xmlns:a="http://schemas.openxmlformats.org/drawingml/2006/main" noChangeAspect="1"/>
-                        </wp:cNvGraphicFramePr>
-                        <a:graphic xmlns:a="http://schemas.openxmlformats.org/drawingml/2006/main">
-                          <a:graphicData uri="http://schemas.openxmlformats.org/drawingml/2006/picture">
-                            <pic:pic xmlns:pic="http://schemas.openxmlformats.org/drawingml/2006/picture">
-                              <pic:nvPicPr>
-                                <pic:cNvPr id="2" name="Picture" descr=""/>
-                                <pic:cNvPicPr>
-                                  <a:picLocks noChangeAspect="1" noChangeArrowheads="1"/>
-                                </pic:cNvPicPr>
-                              </pic:nvPicPr>
-                              <pic:blipFill>
-                                <a:blip r:embed="rId5"/>
-                                <a:stretch>
-                                  <a:fillRect/>
-                                </a:stretch>
-                              </pic:blipFill>
-                              <pic:spPr bwMode="auto">
-                                <a:xfrm>
-                                  <a:off x="0" y="0"/>
-                                  <a:ext cx="6120130" cy="2741930"/>
-                                </a:xfrm>
-                                <a:prstGeom prst="rect">
-                                  <a:avLst/>
-                                </a:prstGeom>
-                                <a:noFill/>
-                                <a:ln w="9525">
-                                  <a:noFill/>
-                                  <a:miter lim="800000"/>
-                                  <a:headEnd/>
-                                  <a:tailEnd/>
-                                </a:ln>
-                              </pic:spPr>
-                            </pic:pic>
-                          </a:graphicData>
-                        </a:graphic>
-                      </wp:anchor>
-                    </w:drawing>
-                  </w:r>
-                  <w:r>
-                    <w:rPr/>
-                    <w:fldChar w:fldCharType="begin"/>
-                  </w:r>
-                  <w:r>
-                    <w:instrText> SEQ "Screenshot" \*Arabic </w:instrText>
-                  </w:r>
-                  <w:r>
-                    <w:fldChar w:fldCharType="separate"/>
-                  </w:r>
-                  <w:r>
-                    <w:t>3</w:t>
-                  </w:r>
-                  <w:r>
-                    <w:fldChar w:fldCharType="end"/>
-                  </w:r>
-                  <w:r>
-                    <w:rPr/>
-                    <w:t>: Project Link Screen</w:t>
-                  </w:r>
-                </w:p>
-              </w:txbxContent>
-            </v:textbox>
-            <w10:wrap type="square" side="largest"/>
-          </v:rect>
-        </w:pict>
+        <mc:AlternateContent>
+          <mc:Choice Requires="wps">
+            <w:drawing>
+              <wp:anchor behindDoc="0" distT="0" distB="0" distL="0" distR="0" simplePos="0" locked="0" layoutInCell="1" allowOverlap="1" relativeHeight="6">
+                <wp:simplePos x="0" y="0"/>
+                <wp:positionH relativeFrom="column">
+                  <wp:align>center</wp:align>
+                </wp:positionH>
+                <wp:positionV relativeFrom="paragraph">
+                  <wp:posOffset>635</wp:posOffset>
+                </wp:positionV>
+                <wp:extent cx="6120130" cy="2993390"/>
+                <wp:effectExtent l="0" t="0" r="0" b="0"/>
+                <wp:wrapSquare wrapText="largest"/>
+                <wp:docPr id="7" name="Frame3"/>
+                <a:graphic xmlns:a="http://schemas.openxmlformats.org/drawingml/2006/main">
+                  <a:graphicData uri="http://schemas.microsoft.com/office/word/2010/wordprocessingShape">
+                    <wps:wsp>
+                      <wps:cNvSpPr txBox="1"/>
+                      <wps:spPr>
+                        <a:xfrm>
+                          <a:off x="0" y="0"/>
+                          <a:ext cx="6120130" cy="2993390"/>
+                        </a:xfrm>
+                        <a:prstGeom prst="rect"/>
+                      </wps:spPr>
+                      <wps:txbx>
+                        <w:txbxContent>
+                          <w:p>
+                            <w:pPr>
+                              <w:pStyle w:val="Screenshot"/>
+                              <w:spacing w:before="120" w:after="120"/>
+                              <w:rPr/>
+                            </w:pPr>
+                            <w:r>
+                              <w:rPr/>
+                              <w:t xml:space="preserve">Screenshot </w:t>
+                              <w:drawing>
+                                <wp:inline distT="0" distB="0" distL="0" distR="0">
+                                  <wp:extent cx="6120130" cy="2741930"/>
+                                  <wp:effectExtent l="0" t="0" r="0" b="0"/>
+                                  <wp:docPr id="8" name="Image3" descr=""/>
+                                  <wp:cNvGraphicFramePr>
+                                    <a:graphicFrameLocks xmlns:a="http://schemas.openxmlformats.org/drawingml/2006/main" noChangeAspect="1"/>
+                                  </wp:cNvGraphicFramePr>
+                                  <a:graphic xmlns:a="http://schemas.openxmlformats.org/drawingml/2006/main">
+                                    <a:graphicData uri="http://schemas.openxmlformats.org/drawingml/2006/picture">
+                                      <pic:pic xmlns:pic="http://schemas.openxmlformats.org/drawingml/2006/picture">
+                                        <pic:nvPicPr>
+                                          <pic:cNvPr id="8" name="Image3" descr=""/>
+                                          <pic:cNvPicPr>
+                                            <a:picLocks noChangeAspect="1" noChangeArrowheads="1"/>
+                                          </pic:cNvPicPr>
+                                        </pic:nvPicPr>
+                                        <pic:blipFill>
+                                          <a:blip r:embed="rId5"/>
+                                          <a:stretch>
+                                            <a:fillRect/>
+                                          </a:stretch>
+                                        </pic:blipFill>
+                                        <pic:spPr bwMode="auto">
+                                          <a:xfrm>
+                                            <a:off x="0" y="0"/>
+                                            <a:ext cx="6120130" cy="2741930"/>
+                                          </a:xfrm>
+                                          <a:prstGeom prst="rect">
+                                            <a:avLst/>
+                                          </a:prstGeom>
+                                          <a:ln w="635">
+                                            <a:solidFill>
+                                              <a:srgbClr val="CCCCCC"/>
+                                            </a:solidFill>
+                                          </a:ln>
+                                        </pic:spPr>
+                                      </pic:pic>
+                                    </a:graphicData>
+                                  </a:graphic>
+                                </wp:inline>
+                              </w:drawing>
+                            </w:r>
+                            <w:r>
+                              <w:rPr/>
+                              <w:fldChar w:fldCharType="begin"/>
+                            </w:r>
+                            <w:r>
+                              <w:instrText> SEQ Screenshot \* ARABIC </w:instrText>
+                            </w:r>
+                            <w:r>
+                              <w:fldChar w:fldCharType="separate"/>
+                            </w:r>
+                            <w:r>
+                              <w:t>3</w:t>
+                            </w:r>
+                            <w:r>
+                              <w:fldChar w:fldCharType="end"/>
+                            </w:r>
+                            <w:r>
+                              <w:rPr/>
+                              <w:t>: Project Link Screen</w:t>
+                            </w:r>
+                          </w:p>
+                        </w:txbxContent>
+                      </wps:txbx>
+                      <wps:bodyPr anchor="t" lIns="0" tIns="0" rIns="0" bIns="0">
+                        <a:noAutofit/>
+                      </wps:bodyPr>
+                    </wps:wsp>
+                  </a:graphicData>
+                </a:graphic>
+              </wp:anchor>
+            </w:drawing>
+          </mc:Choice>
+          <mc:Fallback>
+            <w:pict>
+              <v:rect style="position:absolute;rotation:0;width:481.9pt;height:235.7pt;mso-wrap-distance-left:0pt;mso-wrap-distance-right:0pt;mso-wrap-distance-top:0pt;mso-wrap-distance-bottom:0pt;margin-top:0pt;mso-position-vertical:top;mso-position-vertical-relative:text;margin-left:0pt;mso-position-horizontal:center;mso-position-horizontal-relative:text">
+                <v:textbox inset="0in,0in,0in,0in">
+                  <w:txbxContent>
+                    <w:p>
+                      <w:pPr>
+                        <w:pStyle w:val="Screenshot"/>
+                        <w:spacing w:before="120" w:after="120"/>
+                        <w:rPr/>
+                      </w:pPr>
+                      <w:r>
+                        <w:rPr/>
+                        <w:t xml:space="preserve">Screenshot </w:t>
+                        <w:drawing>
+                          <wp:inline distT="0" distB="0" distL="0" distR="0">
+                            <wp:extent cx="6120130" cy="2741930"/>
+                            <wp:effectExtent l="0" t="0" r="0" b="0"/>
+                            <wp:docPr id="9" name="Image3" descr=""/>
+                            <wp:cNvGraphicFramePr>
+                              <a:graphicFrameLocks xmlns:a="http://schemas.openxmlformats.org/drawingml/2006/main" noChangeAspect="1"/>
+                            </wp:cNvGraphicFramePr>
+                            <a:graphic xmlns:a="http://schemas.openxmlformats.org/drawingml/2006/main">
+                              <a:graphicData uri="http://schemas.openxmlformats.org/drawingml/2006/picture">
+                                <pic:pic xmlns:pic="http://schemas.openxmlformats.org/drawingml/2006/picture">
+                                  <pic:nvPicPr>
+                                    <pic:cNvPr id="9" name="Image3" descr=""/>
+                                    <pic:cNvPicPr>
+                                      <a:picLocks noChangeAspect="1" noChangeArrowheads="1"/>
+                                    </pic:cNvPicPr>
+                                  </pic:nvPicPr>
+                                  <pic:blipFill>
+                                    <a:blip r:embed="rId5"/>
+                                    <a:stretch>
+                                      <a:fillRect/>
+                                    </a:stretch>
+                                  </pic:blipFill>
+                                  <pic:spPr bwMode="auto">
+                                    <a:xfrm>
+                                      <a:off x="0" y="0"/>
+                                      <a:ext cx="6120130" cy="2741930"/>
+                                    </a:xfrm>
+                                    <a:prstGeom prst="rect">
+                                      <a:avLst/>
+                                    </a:prstGeom>
+                                    <a:ln w="635">
+                                      <a:solidFill>
+                                        <a:srgbClr val="CCCCCC"/>
+                                      </a:solidFill>
+                                    </a:ln>
+                                  </pic:spPr>
+                                </pic:pic>
+                              </a:graphicData>
+                            </a:graphic>
+                          </wp:inline>
+                        </w:drawing>
+                      </w:r>
+                      <w:r>
+                        <w:rPr/>
+                        <w:fldChar w:fldCharType="begin"/>
+                      </w:r>
+                      <w:r>
+                        <w:instrText> SEQ Screenshot \* ARABIC </w:instrText>
+                      </w:r>
+                      <w:r>
+                        <w:fldChar w:fldCharType="separate"/>
+                      </w:r>
+                      <w:r>
+                        <w:t>3</w:t>
+                      </w:r>
+                      <w:r>
+                        <w:fldChar w:fldCharType="end"/>
+                      </w:r>
+                      <w:r>
+                        <w:rPr/>
+                        <w:t>: Project Link Screen</w:t>
+                      </w:r>
+                    </w:p>
+                  </w:txbxContent>
+                </v:textbox>
+                <w10:wrap type="square" side="largest"/>
+              </v:rect>
+            </w:pict>
+          </mc:Fallback>
+        </mc:AlternateContent>
       </w:r>
     </w:p>
     <w:p>
@@ -1983,15 +2550,16 @@
         <w:pStyle w:val="TextBody"/>
         <w:jc w:val="both"/>
         <w:rPr>
-          <w:b w:val="false"/>
-          <w:bCs w:val="false"/>
-        </w:rPr>
-      </w:pPr>
-      <w:r>
-        <w:rPr>
+          <w:b/>
           <w:b/>
           <w:bCs/>
         </w:rPr>
+      </w:pPr>
+      <w:r>
+        <w:rPr>
+          <w:b/>
+          <w:bCs/>
+        </w:rPr>
         <w:t xml:space="preserve">Import Updated: </w:t>
       </w:r>
       <w:r>
@@ -2028,6 +2596,7 @@
         <w:pStyle w:val="TextBody"/>
         <w:jc w:val="both"/>
         <w:rPr>
+          <w:b/>
           <w:b/>
           <w:bCs/>
         </w:rPr>
@@ -2045,13 +2614,10 @@
         <w:pStyle w:val="TextBody"/>
         <w:numPr>
           <w:ilvl w:val="0"/>
-          <w:numId w:val="5"/>
+          <w:numId w:val="6"/>
         </w:numPr>
         <w:jc w:val="both"/>
-        <w:rPr>
-          <w:b w:val="false"/>
-          <w:bCs w:val="false"/>
-        </w:rPr>
+        <w:rPr/>
       </w:pPr>
       <w:r>
         <w:rPr>
@@ -2122,13 +2688,10 @@
         <w:pStyle w:val="TextBody"/>
         <w:numPr>
           <w:ilvl w:val="0"/>
-          <w:numId w:val="5"/>
+          <w:numId w:val="6"/>
         </w:numPr>
         <w:jc w:val="both"/>
-        <w:rPr>
-          <w:b w:val="false"/>
-          <w:bCs w:val="false"/>
-        </w:rPr>
+        <w:rPr/>
       </w:pPr>
       <w:r>
         <w:rPr>
@@ -2206,13 +2769,10 @@
         <w:pStyle w:val="TextBody"/>
         <w:numPr>
           <w:ilvl w:val="0"/>
-          <w:numId w:val="5"/>
+          <w:numId w:val="6"/>
         </w:numPr>
         <w:jc w:val="both"/>
-        <w:rPr>
-          <w:b w:val="false"/>
-          <w:bCs w:val="false"/>
-        </w:rPr>
+        <w:rPr/>
       </w:pPr>
       <w:r>
         <w:rPr>
@@ -2248,13 +2808,10 @@
         <w:pStyle w:val="TextBody"/>
         <w:numPr>
           <w:ilvl w:val="0"/>
-          <w:numId w:val="5"/>
+          <w:numId w:val="6"/>
         </w:numPr>
         <w:jc w:val="both"/>
-        <w:rPr>
-          <w:b w:val="false"/>
-          <w:bCs w:val="false"/>
-        </w:rPr>
+        <w:rPr/>
       </w:pPr>
       <w:r>
         <w:rPr>
@@ -2297,14 +2854,11 @@
         <w:pStyle w:val="TextBody"/>
         <w:numPr>
           <w:ilvl w:val="0"/>
-          <w:numId w:val="5"/>
+          <w:numId w:val="6"/>
         </w:numPr>
         <w:spacing w:before="0" w:after="140"/>
         <w:jc w:val="both"/>
-        <w:rPr>
-          <w:b w:val="false"/>
-          <w:bCs w:val="false"/>
-        </w:rPr>
+        <w:rPr/>
       </w:pPr>
       <w:r>
         <w:rPr>
@@ -2346,11 +2900,10 @@
 </file>
 
 <file path=word/footer1.xml><?xml version="1.0" encoding="utf-8"?>
-<w:ftr xmlns:o="urn:schemas-microsoft-com:office:office" xmlns:r="http://schemas.openxmlformats.org/officeDocument/2006/relationships" xmlns:v="urn:schemas-microsoft-com:vml" xmlns:w="http://schemas.openxmlformats.org/wordprocessingml/2006/main" xmlns:w10="urn:schemas-microsoft-com:office:word" xmlns:wp="http://schemas.openxmlformats.org/drawingml/2006/wordprocessingDrawing">
+<w:ftr xmlns:o="urn:schemas-microsoft-com:office:office" xmlns:r="http://schemas.openxmlformats.org/officeDocument/2006/relationships" xmlns:v="urn:schemas-microsoft-com:vml" xmlns:w="http://schemas.openxmlformats.org/wordprocessingml/2006/main" xmlns:w10="urn:schemas-microsoft-com:office:word" xmlns:wp="http://schemas.openxmlformats.org/drawingml/2006/wordprocessingDrawing" xmlns:wps="http://schemas.microsoft.com/office/word/2010/wordprocessingShape" xmlns:wpg="http://schemas.microsoft.com/office/word/2010/wordprocessingGroup" xmlns:mc="http://schemas.openxmlformats.org/markup-compatibility/2006" xmlns:wp14="http://schemas.microsoft.com/office/word/2010/wordprocessingDrawing" xmlns:w14="http://schemas.microsoft.com/office/word/2010/wordml" mc:Ignorable="w14 wp14">
   <w:p>
     <w:pPr>
       <w:pStyle w:val="Footer"/>
-      <w:shd w:fill="auto" w:val="clear"/>
       <w:rPr/>
     </w:pPr>
     <w:r>
@@ -2368,7 +2921,7 @@
       <w:fldChar w:fldCharType="separate"/>
     </w:r>
     <w:r>
-      <w:t>3</w:t>
+      <w:t>4</w:t>
     </w:r>
     <w:r>
       <w:fldChar w:fldCharType="end"/>
@@ -2392,7 +2945,7 @@
       <w:fldChar w:fldCharType="separate"/>
     </w:r>
     <w:r>
-      <w:t>3</w:t>
+      <w:t>4</w:t>
     </w:r>
     <w:r>
       <w:fldChar w:fldCharType="end"/>
@@ -2402,7 +2955,7 @@
 </file>
 
 <file path=word/header1.xml><?xml version="1.0" encoding="utf-8"?>
-<w:hdr xmlns:o="urn:schemas-microsoft-com:office:office" xmlns:r="http://schemas.openxmlformats.org/officeDocument/2006/relationships" xmlns:v="urn:schemas-microsoft-com:vml" xmlns:w="http://schemas.openxmlformats.org/wordprocessingml/2006/main" xmlns:w10="urn:schemas-microsoft-com:office:word" xmlns:wp="http://schemas.openxmlformats.org/drawingml/2006/wordprocessingDrawing">
+<w:hdr xmlns:o="urn:schemas-microsoft-com:office:office" xmlns:r="http://schemas.openxmlformats.org/officeDocument/2006/relationships" xmlns:v="urn:schemas-microsoft-com:vml" xmlns:w="http://schemas.openxmlformats.org/wordprocessingml/2006/main" xmlns:w10="urn:schemas-microsoft-com:office:word" xmlns:wp="http://schemas.openxmlformats.org/drawingml/2006/wordprocessingDrawing" xmlns:wps="http://schemas.microsoft.com/office/word/2010/wordprocessingShape" xmlns:wpg="http://schemas.microsoft.com/office/word/2010/wordprocessingGroup" xmlns:mc="http://schemas.openxmlformats.org/markup-compatibility/2006" xmlns:wp14="http://schemas.microsoft.com/office/word/2010/wordprocessingDrawing" xmlns:w14="http://schemas.microsoft.com/office/word/2010/wordml" mc:Ignorable="w14 wp14">
   <w:p>
     <w:pPr>
       <w:pStyle w:val="HeaderLeft"/>
@@ -2412,13 +2965,8 @@
       </w:rPr>
     </w:pPr>
     <w:r>
-      <w:rPr>
-        <w:rFonts w:ascii="Liberation Sans" w:hAnsi="Liberation Sans"/>
-        <w:color w:val="666666"/>
-      </w:rPr>
-      <w:t xml:space="preserve">Edgescan Jira </w:t>
       <w:drawing>
-        <wp:anchor behindDoc="0" distT="0" distB="0" distL="0" distR="0" simplePos="0" locked="0" layoutInCell="1" allowOverlap="1" relativeHeight="8">
+        <wp:anchor behindDoc="0" distT="0" distB="0" distL="0" distR="0" simplePos="0" locked="0" layoutInCell="1" allowOverlap="1" relativeHeight="11">
           <wp:simplePos x="0" y="0"/>
           <wp:positionH relativeFrom="column">
             <wp:posOffset>4099560</wp:posOffset>
@@ -2429,7 +2977,7 @@
           <wp:extent cx="1141095" cy="194310"/>
           <wp:effectExtent l="0" t="0" r="0" b="0"/>
           <wp:wrapSquare wrapText="largest"/>
-          <wp:docPr id="3" name="Picture" descr=""/>
+          <wp:docPr id="10" name="Image6" descr=""/>
           <wp:cNvGraphicFramePr>
             <a:graphicFrameLocks xmlns:a="http://schemas.openxmlformats.org/drawingml/2006/main" noChangeAspect="1"/>
           </wp:cNvGraphicFramePr>
@@ -2437,7 +2985,7 @@
             <a:graphicData uri="http://schemas.openxmlformats.org/drawingml/2006/picture">
               <pic:pic xmlns:pic="http://schemas.openxmlformats.org/drawingml/2006/picture">
                 <pic:nvPicPr>
-                  <pic:cNvPr id="3" name="Picture" descr=""/>
+                  <pic:cNvPr id="10" name="Image6" descr=""/>
                   <pic:cNvPicPr>
                     <a:picLocks noChangeAspect="1" noChangeArrowheads="1"/>
                   </pic:cNvPicPr>
@@ -2456,13 +3004,6 @@
                   <a:prstGeom prst="rect">
                     <a:avLst/>
                   </a:prstGeom>
-                  <a:noFill/>
-                  <a:ln w="9525">
-                    <a:noFill/>
-                    <a:miter lim="800000"/>
-                    <a:headEnd/>
-                    <a:tailEnd/>
-                  </a:ln>
                 </pic:spPr>
               </pic:pic>
             </a:graphicData>
@@ -2470,7 +3011,7 @@
         </wp:anchor>
       </w:drawing>
       <w:drawing>
-        <wp:anchor behindDoc="0" distT="0" distB="0" distL="0" distR="0" simplePos="0" locked="0" layoutInCell="1" allowOverlap="1" relativeHeight="11">
+        <wp:anchor behindDoc="0" distT="0" distB="0" distL="0" distR="0" simplePos="0" locked="0" layoutInCell="1" allowOverlap="1" relativeHeight="15">
           <wp:simplePos x="0" y="0"/>
           <wp:positionH relativeFrom="column">
             <wp:posOffset>5367655</wp:posOffset>
@@ -2481,7 +3022,7 @@
           <wp:extent cx="745490" cy="151130"/>
           <wp:effectExtent l="0" t="0" r="0" b="0"/>
           <wp:wrapSquare wrapText="largest"/>
-          <wp:docPr id="4" name="Picture" descr=""/>
+          <wp:docPr id="11" name="Image7" descr=""/>
           <wp:cNvGraphicFramePr>
             <a:graphicFrameLocks xmlns:a="http://schemas.openxmlformats.org/drawingml/2006/main" noChangeAspect="1"/>
           </wp:cNvGraphicFramePr>
@@ -2489,7 +3030,7 @@
             <a:graphicData uri="http://schemas.openxmlformats.org/drawingml/2006/picture">
               <pic:pic xmlns:pic="http://schemas.openxmlformats.org/drawingml/2006/picture">
                 <pic:nvPicPr>
-                  <pic:cNvPr id="4" name="Picture" descr=""/>
+                  <pic:cNvPr id="11" name="Image7" descr=""/>
                   <pic:cNvPicPr>
                     <a:picLocks noChangeAspect="1" noChangeArrowheads="1"/>
                   </pic:cNvPicPr>
@@ -2508,25 +3049,74 @@
                   <a:prstGeom prst="rect">
                     <a:avLst/>
                   </a:prstGeom>
-                  <a:noFill/>
-                  <a:ln w="9525">
-                    <a:noFill/>
-                    <a:miter lim="800000"/>
-                    <a:headEnd/>
-                    <a:tailEnd/>
-                  </a:ln>
                 </pic:spPr>
               </pic:pic>
             </a:graphicData>
           </a:graphic>
         </wp:anchor>
       </w:drawing>
-      <w:pict>
-        <v:line id="shape_0" from="418.3pt,0.8pt" to="418.3pt,12.65pt" stroked="t" style="position:absolute">
-          <v:stroke color="#aea79f" joinstyle="round" endcap="flat"/>
-          <v:fill on="false" detectmouseclick="t"/>
-        </v:line>
-      </w:pict>
+      <mc:AlternateContent>
+        <mc:Choice Requires="wps">
+          <w:drawing>
+            <wp:anchor behindDoc="0" distT="0" distB="0" distL="0" distR="0" simplePos="0" locked="0" layoutInCell="1" allowOverlap="1" relativeHeight="19">
+              <wp:simplePos x="0" y="0"/>
+              <wp:positionH relativeFrom="column">
+                <wp:posOffset>5387975</wp:posOffset>
+              </wp:positionH>
+              <wp:positionV relativeFrom="paragraph">
+                <wp:posOffset>-64770</wp:posOffset>
+              </wp:positionV>
+              <wp:extent cx="635" cy="151765"/>
+              <wp:effectExtent l="0" t="0" r="0" b="0"/>
+              <wp:wrapNone/>
+              <wp:docPr id="12" name=""/>
+              <a:graphic xmlns:a="http://schemas.openxmlformats.org/drawingml/2006/main">
+                <a:graphicData uri="http://schemas.microsoft.com/office/word/2010/wordprocessingShape">
+                  <wps:wsp>
+                    <wps:cNvSpPr/>
+                    <wps:spPr>
+                      <a:xfrm>
+                        <a:off x="0" y="0"/>
+                        <a:ext cx="0" cy="151200"/>
+                      </a:xfrm>
+                      <a:prstGeom prst="line">
+                        <a:avLst/>
+                      </a:prstGeom>
+                      <a:ln>
+                        <a:solidFill>
+                          <a:srgbClr val="aea79f"/>
+                        </a:solidFill>
+                      </a:ln>
+                    </wps:spPr>
+                    <wps:style>
+                      <a:lnRef idx="0"/>
+                      <a:fillRef idx="0"/>
+                      <a:effectRef idx="0"/>
+                      <a:fontRef idx="minor"/>
+                    </wps:style>
+                    <wps:bodyPr/>
+                  </wps:wsp>
+                </a:graphicData>
+              </a:graphic>
+            </wp:anchor>
+          </w:drawing>
+        </mc:Choice>
+        <mc:Fallback>
+          <w:pict>
+            <v:line id="shape_0" from="418.3pt,0.8pt" to="418.3pt,12.65pt" stroked="t" style="position:absolute">
+              <v:stroke color="#aea79f" joinstyle="round" endcap="flat"/>
+              <v:fill o:detectmouseclick="t" on="false"/>
+            </v:line>
+          </w:pict>
+        </mc:Fallback>
+      </mc:AlternateContent>
+    </w:r>
+    <w:r>
+      <w:rPr>
+        <w:rFonts w:ascii="Liberation Sans" w:hAnsi="Liberation Sans"/>
+        <w:color w:val="666666"/>
+      </w:rPr>
+      <w:t xml:space="preserve">Edgescan Jira </w:t>
     </w:r>
     <w:r>
       <w:rPr>
@@ -2565,6 +3155,7 @@
   <w:abstractNum w:abstractNumId="1">
     <w:lvl w:ilvl="0">
       <w:start w:val="1"/>
+      <w:pStyle w:val="Heading1"/>
       <w:numFmt w:val="none"/>
       <w:suff w:val="nothing"/>
       <w:lvlText w:val=""/>
@@ -2578,6 +3169,7 @@
     </w:lvl>
     <w:lvl w:ilvl="1">
       <w:start w:val="1"/>
+      <w:pStyle w:val="Heading2"/>
       <w:numFmt w:val="none"/>
       <w:suff w:val="nothing"/>
       <w:lvlText w:val=""/>
@@ -2591,6 +3183,7 @@
     </w:lvl>
     <w:lvl w:ilvl="2">
       <w:start w:val="1"/>
+      <w:pStyle w:val="Heading3"/>
       <w:numFmt w:val="none"/>
       <w:suff w:val="nothing"/>
       <w:lvlText w:val=""/>
@@ -2695,6 +3288,7 @@
       </w:pPr>
       <w:rPr>
         <w:rFonts w:ascii="Symbol" w:hAnsi="Symbol" w:cs="Symbol" w:hint="default"/>
+        <w:rFonts w:cs="OpenSymbol"/>
       </w:rPr>
     </w:lvl>
     <w:lvl w:ilvl="1">
@@ -2710,6 +3304,7 @@
       </w:pPr>
       <w:rPr>
         <w:rFonts w:ascii="OpenSymbol" w:hAnsi="OpenSymbol" w:cs="OpenSymbol" w:hint="default"/>
+        <w:rFonts w:cs="OpenSymbol"/>
       </w:rPr>
     </w:lvl>
     <w:lvl w:ilvl="2">
@@ -2725,6 +3320,7 @@
       </w:pPr>
       <w:rPr>
         <w:rFonts w:ascii="OpenSymbol" w:hAnsi="OpenSymbol" w:cs="OpenSymbol" w:hint="default"/>
+        <w:rFonts w:cs="OpenSymbol"/>
       </w:rPr>
     </w:lvl>
     <w:lvl w:ilvl="3">
@@ -2740,6 +3336,7 @@
       </w:pPr>
       <w:rPr>
         <w:rFonts w:ascii="Symbol" w:hAnsi="Symbol" w:cs="Symbol" w:hint="default"/>
+        <w:rFonts w:cs="OpenSymbol"/>
       </w:rPr>
     </w:lvl>
     <w:lvl w:ilvl="4">
@@ -2755,6 +3352,7 @@
       </w:pPr>
       <w:rPr>
         <w:rFonts w:ascii="OpenSymbol" w:hAnsi="OpenSymbol" w:cs="OpenSymbol" w:hint="default"/>
+        <w:rFonts w:cs="OpenSymbol"/>
       </w:rPr>
     </w:lvl>
     <w:lvl w:ilvl="5">
@@ -2770,6 +3368,7 @@
       </w:pPr>
       <w:rPr>
         <w:rFonts w:ascii="OpenSymbol" w:hAnsi="OpenSymbol" w:cs="OpenSymbol" w:hint="default"/>
+        <w:rFonts w:cs="OpenSymbol"/>
       </w:rPr>
     </w:lvl>
     <w:lvl w:ilvl="6">
@@ -2785,6 +3384,7 @@
       </w:pPr>
       <w:rPr>
         <w:rFonts w:ascii="Symbol" w:hAnsi="Symbol" w:cs="Symbol" w:hint="default"/>
+        <w:rFonts w:cs="OpenSymbol"/>
       </w:rPr>
     </w:lvl>
     <w:lvl w:ilvl="7">
@@ -2800,6 +3400,7 @@
       </w:pPr>
       <w:rPr>
         <w:rFonts w:ascii="OpenSymbol" w:hAnsi="OpenSymbol" w:cs="OpenSymbol" w:hint="default"/>
+        <w:rFonts w:cs="OpenSymbol"/>
       </w:rPr>
     </w:lvl>
     <w:lvl w:ilvl="8">
@@ -2815,6 +3416,7 @@
       </w:pPr>
       <w:rPr>
         <w:rFonts w:ascii="OpenSymbol" w:hAnsi="OpenSymbol" w:cs="OpenSymbol" w:hint="default"/>
+        <w:rFonts w:cs="OpenSymbol"/>
       </w:rPr>
     </w:lvl>
   </w:abstractNum>
@@ -2832,6 +3434,7 @@
       </w:pPr>
       <w:rPr>
         <w:rFonts w:ascii="Symbol" w:hAnsi="Symbol" w:cs="Symbol" w:hint="default"/>
+        <w:rFonts w:cs="OpenSymbol"/>
       </w:rPr>
     </w:lvl>
     <w:lvl w:ilvl="1">
@@ -2847,6 +3450,7 @@
       </w:pPr>
       <w:rPr>
         <w:rFonts w:ascii="OpenSymbol" w:hAnsi="OpenSymbol" w:cs="OpenSymbol" w:hint="default"/>
+        <w:rFonts w:cs="OpenSymbol"/>
       </w:rPr>
     </w:lvl>
     <w:lvl w:ilvl="2">
@@ -2862,6 +3466,7 @@
       </w:pPr>
       <w:rPr>
         <w:rFonts w:ascii="OpenSymbol" w:hAnsi="OpenSymbol" w:cs="OpenSymbol" w:hint="default"/>
+        <w:rFonts w:cs="OpenSymbol"/>
       </w:rPr>
     </w:lvl>
     <w:lvl w:ilvl="3">
@@ -2877,6 +3482,7 @@
       </w:pPr>
       <w:rPr>
         <w:rFonts w:ascii="Symbol" w:hAnsi="Symbol" w:cs="Symbol" w:hint="default"/>
+        <w:rFonts w:cs="OpenSymbol"/>
       </w:rPr>
     </w:lvl>
     <w:lvl w:ilvl="4">
@@ -2892,6 +3498,7 @@
       </w:pPr>
       <w:rPr>
         <w:rFonts w:ascii="OpenSymbol" w:hAnsi="OpenSymbol" w:cs="OpenSymbol" w:hint="default"/>
+        <w:rFonts w:cs="OpenSymbol"/>
       </w:rPr>
     </w:lvl>
     <w:lvl w:ilvl="5">
@@ -2907,6 +3514,7 @@
       </w:pPr>
       <w:rPr>
         <w:rFonts w:ascii="OpenSymbol" w:hAnsi="OpenSymbol" w:cs="OpenSymbol" w:hint="default"/>
+        <w:rFonts w:cs="OpenSymbol"/>
       </w:rPr>
     </w:lvl>
     <w:lvl w:ilvl="6">
@@ -2922,6 +3530,7 @@
       </w:pPr>
       <w:rPr>
         <w:rFonts w:ascii="Symbol" w:hAnsi="Symbol" w:cs="Symbol" w:hint="default"/>
+        <w:rFonts w:cs="OpenSymbol"/>
       </w:rPr>
     </w:lvl>
     <w:lvl w:ilvl="7">
@@ -2937,6 +3546,7 @@
       </w:pPr>
       <w:rPr>
         <w:rFonts w:ascii="OpenSymbol" w:hAnsi="OpenSymbol" w:cs="OpenSymbol" w:hint="default"/>
+        <w:rFonts w:cs="OpenSymbol"/>
       </w:rPr>
     </w:lvl>
     <w:lvl w:ilvl="8">
@@ -2952,6 +3562,7 @@
       </w:pPr>
       <w:rPr>
         <w:rFonts w:ascii="OpenSymbol" w:hAnsi="OpenSymbol" w:cs="OpenSymbol" w:hint="default"/>
+        <w:rFonts w:cs="OpenSymbol"/>
       </w:rPr>
     </w:lvl>
   </w:abstractNum>
@@ -2969,6 +3580,7 @@
       </w:pPr>
       <w:rPr>
         <w:rFonts w:ascii="Symbol" w:hAnsi="Symbol" w:cs="Symbol" w:hint="default"/>
+        <w:rFonts w:cs="OpenSymbol"/>
       </w:rPr>
     </w:lvl>
     <w:lvl w:ilvl="1">
@@ -2984,6 +3596,7 @@
       </w:pPr>
       <w:rPr>
         <w:rFonts w:ascii="OpenSymbol" w:hAnsi="OpenSymbol" w:cs="OpenSymbol" w:hint="default"/>
+        <w:rFonts w:cs="OpenSymbol"/>
       </w:rPr>
     </w:lvl>
     <w:lvl w:ilvl="2">
@@ -2999,6 +3612,7 @@
       </w:pPr>
       <w:rPr>
         <w:rFonts w:ascii="OpenSymbol" w:hAnsi="OpenSymbol" w:cs="OpenSymbol" w:hint="default"/>
+        <w:rFonts w:cs="OpenSymbol"/>
       </w:rPr>
     </w:lvl>
     <w:lvl w:ilvl="3">
@@ -3014,6 +3628,7 @@
       </w:pPr>
       <w:rPr>
         <w:rFonts w:ascii="Symbol" w:hAnsi="Symbol" w:cs="Symbol" w:hint="default"/>
+        <w:rFonts w:cs="OpenSymbol"/>
       </w:rPr>
     </w:lvl>
     <w:lvl w:ilvl="4">
@@ -3029,6 +3644,7 @@
       </w:pPr>
       <w:rPr>
         <w:rFonts w:ascii="OpenSymbol" w:hAnsi="OpenSymbol" w:cs="OpenSymbol" w:hint="default"/>
+        <w:rFonts w:cs="OpenSymbol"/>
       </w:rPr>
     </w:lvl>
     <w:lvl w:ilvl="5">
@@ -3044,6 +3660,7 @@
       </w:pPr>
       <w:rPr>
         <w:rFonts w:ascii="OpenSymbol" w:hAnsi="OpenSymbol" w:cs="OpenSymbol" w:hint="default"/>
+        <w:rFonts w:cs="OpenSymbol"/>
       </w:rPr>
     </w:lvl>
     <w:lvl w:ilvl="6">
@@ -3059,6 +3676,7 @@
       </w:pPr>
       <w:rPr>
         <w:rFonts w:ascii="Symbol" w:hAnsi="Symbol" w:cs="Symbol" w:hint="default"/>
+        <w:rFonts w:cs="OpenSymbol"/>
       </w:rPr>
     </w:lvl>
     <w:lvl w:ilvl="7">
@@ -3074,6 +3692,7 @@
       </w:pPr>
       <w:rPr>
         <w:rFonts w:ascii="OpenSymbol" w:hAnsi="OpenSymbol" w:cs="OpenSymbol" w:hint="default"/>
+        <w:rFonts w:cs="OpenSymbol"/>
       </w:rPr>
     </w:lvl>
     <w:lvl w:ilvl="8">
@@ -3089,6 +3708,7 @@
       </w:pPr>
       <w:rPr>
         <w:rFonts w:ascii="OpenSymbol" w:hAnsi="OpenSymbol" w:cs="OpenSymbol" w:hint="default"/>
+        <w:rFonts w:cs="OpenSymbol"/>
       </w:rPr>
     </w:lvl>
   </w:abstractNum>
@@ -3100,12 +3720,159 @@
       <w:lvlJc w:val="left"/>
       <w:pPr>
         <w:tabs>
+          <w:tab w:val="num" w:pos="720"/>
+        </w:tabs>
+        <w:ind w:left="720" w:hanging="360"/>
+      </w:pPr>
+      <w:rPr>
+        <w:rFonts w:ascii="Symbol" w:hAnsi="Symbol" w:cs="Symbol" w:hint="default"/>
+        <w:rFonts w:cs="OpenSymbol"/>
+      </w:rPr>
+    </w:lvl>
+    <w:lvl w:ilvl="1">
+      <w:start w:val="1"/>
+      <w:numFmt w:val="bullet"/>
+      <w:lvlText w:val="◦"/>
+      <w:lvlJc w:val="left"/>
+      <w:pPr>
+        <w:tabs>
+          <w:tab w:val="num" w:pos="1080"/>
+        </w:tabs>
+        <w:ind w:left="1080" w:hanging="360"/>
+      </w:pPr>
+      <w:rPr>
+        <w:rFonts w:ascii="OpenSymbol" w:hAnsi="OpenSymbol" w:cs="OpenSymbol" w:hint="default"/>
+        <w:rFonts w:cs="OpenSymbol"/>
+      </w:rPr>
+    </w:lvl>
+    <w:lvl w:ilvl="2">
+      <w:start w:val="1"/>
+      <w:numFmt w:val="bullet"/>
+      <w:lvlText w:val="▪"/>
+      <w:lvlJc w:val="left"/>
+      <w:pPr>
+        <w:tabs>
+          <w:tab w:val="num" w:pos="1440"/>
+        </w:tabs>
+        <w:ind w:left="1440" w:hanging="360"/>
+      </w:pPr>
+      <w:rPr>
+        <w:rFonts w:ascii="OpenSymbol" w:hAnsi="OpenSymbol" w:cs="OpenSymbol" w:hint="default"/>
+        <w:rFonts w:cs="OpenSymbol"/>
+      </w:rPr>
+    </w:lvl>
+    <w:lvl w:ilvl="3">
+      <w:start w:val="1"/>
+      <w:numFmt w:val="bullet"/>
+      <w:lvlText w:val=""/>
+      <w:lvlJc w:val="left"/>
+      <w:pPr>
+        <w:tabs>
+          <w:tab w:val="num" w:pos="1800"/>
+        </w:tabs>
+        <w:ind w:left="1800" w:hanging="360"/>
+      </w:pPr>
+      <w:rPr>
+        <w:rFonts w:ascii="Symbol" w:hAnsi="Symbol" w:cs="Symbol" w:hint="default"/>
+        <w:rFonts w:cs="OpenSymbol"/>
+      </w:rPr>
+    </w:lvl>
+    <w:lvl w:ilvl="4">
+      <w:start w:val="1"/>
+      <w:numFmt w:val="bullet"/>
+      <w:lvlText w:val="◦"/>
+      <w:lvlJc w:val="left"/>
+      <w:pPr>
+        <w:tabs>
+          <w:tab w:val="num" w:pos="2160"/>
+        </w:tabs>
+        <w:ind w:left="2160" w:hanging="360"/>
+      </w:pPr>
+      <w:rPr>
+        <w:rFonts w:ascii="OpenSymbol" w:hAnsi="OpenSymbol" w:cs="OpenSymbol" w:hint="default"/>
+        <w:rFonts w:cs="OpenSymbol"/>
+      </w:rPr>
+    </w:lvl>
+    <w:lvl w:ilvl="5">
+      <w:start w:val="1"/>
+      <w:numFmt w:val="bullet"/>
+      <w:lvlText w:val="▪"/>
+      <w:lvlJc w:val="left"/>
+      <w:pPr>
+        <w:tabs>
+          <w:tab w:val="num" w:pos="2520"/>
+        </w:tabs>
+        <w:ind w:left="2520" w:hanging="360"/>
+      </w:pPr>
+      <w:rPr>
+        <w:rFonts w:ascii="OpenSymbol" w:hAnsi="OpenSymbol" w:cs="OpenSymbol" w:hint="default"/>
+        <w:rFonts w:cs="OpenSymbol"/>
+      </w:rPr>
+    </w:lvl>
+    <w:lvl w:ilvl="6">
+      <w:start w:val="1"/>
+      <w:numFmt w:val="bullet"/>
+      <w:lvlText w:val=""/>
+      <w:lvlJc w:val="left"/>
+      <w:pPr>
+        <w:tabs>
+          <w:tab w:val="num" w:pos="2880"/>
+        </w:tabs>
+        <w:ind w:left="2880" w:hanging="360"/>
+      </w:pPr>
+      <w:rPr>
+        <w:rFonts w:ascii="Symbol" w:hAnsi="Symbol" w:cs="Symbol" w:hint="default"/>
+        <w:rFonts w:cs="OpenSymbol"/>
+      </w:rPr>
+    </w:lvl>
+    <w:lvl w:ilvl="7">
+      <w:start w:val="1"/>
+      <w:numFmt w:val="bullet"/>
+      <w:lvlText w:val="◦"/>
+      <w:lvlJc w:val="left"/>
+      <w:pPr>
+        <w:tabs>
+          <w:tab w:val="num" w:pos="3240"/>
+        </w:tabs>
+        <w:ind w:left="3240" w:hanging="360"/>
+      </w:pPr>
+      <w:rPr>
+        <w:rFonts w:ascii="OpenSymbol" w:hAnsi="OpenSymbol" w:cs="OpenSymbol" w:hint="default"/>
+        <w:rFonts w:cs="OpenSymbol"/>
+      </w:rPr>
+    </w:lvl>
+    <w:lvl w:ilvl="8">
+      <w:start w:val="1"/>
+      <w:numFmt w:val="bullet"/>
+      <w:lvlText w:val="▪"/>
+      <w:lvlJc w:val="left"/>
+      <w:pPr>
+        <w:tabs>
+          <w:tab w:val="num" w:pos="3600"/>
+        </w:tabs>
+        <w:ind w:left="3600" w:hanging="360"/>
+      </w:pPr>
+      <w:rPr>
+        <w:rFonts w:ascii="OpenSymbol" w:hAnsi="OpenSymbol" w:cs="OpenSymbol" w:hint="default"/>
+        <w:rFonts w:cs="OpenSymbol"/>
+      </w:rPr>
+    </w:lvl>
+  </w:abstractNum>
+  <w:abstractNum w:abstractNumId="6">
+    <w:lvl w:ilvl="0">
+      <w:start w:val="1"/>
+      <w:numFmt w:val="bullet"/>
+      <w:lvlText w:val=""/>
+      <w:lvlJc w:val="left"/>
+      <w:pPr>
+        <w:tabs>
           <w:tab w:val="num" w:pos="780"/>
         </w:tabs>
         <w:ind w:left="780" w:hanging="360"/>
       </w:pPr>
       <w:rPr>
         <w:rFonts w:ascii="Symbol" w:hAnsi="Symbol" w:cs="Symbol" w:hint="default"/>
+        <w:rFonts w:cs="OpenSymbol"/>
       </w:rPr>
     </w:lvl>
     <w:lvl w:ilvl="1">
@@ -3121,6 +3888,7 @@
       </w:pPr>
       <w:rPr>
         <w:rFonts w:ascii="OpenSymbol" w:hAnsi="OpenSymbol" w:cs="OpenSymbol" w:hint="default"/>
+        <w:rFonts w:cs="OpenSymbol"/>
       </w:rPr>
     </w:lvl>
     <w:lvl w:ilvl="2">
@@ -3136,6 +3904,7 @@
       </w:pPr>
       <w:rPr>
         <w:rFonts w:ascii="OpenSymbol" w:hAnsi="OpenSymbol" w:cs="OpenSymbol" w:hint="default"/>
+        <w:rFonts w:cs="OpenSymbol"/>
       </w:rPr>
     </w:lvl>
     <w:lvl w:ilvl="3">
@@ -3151,6 +3920,7 @@
       </w:pPr>
       <w:rPr>
         <w:rFonts w:ascii="Symbol" w:hAnsi="Symbol" w:cs="Symbol" w:hint="default"/>
+        <w:rFonts w:cs="OpenSymbol"/>
       </w:rPr>
     </w:lvl>
     <w:lvl w:ilvl="4">
@@ -3166,6 +3936,7 @@
       </w:pPr>
       <w:rPr>
         <w:rFonts w:ascii="OpenSymbol" w:hAnsi="OpenSymbol" w:cs="OpenSymbol" w:hint="default"/>
+        <w:rFonts w:cs="OpenSymbol"/>
       </w:rPr>
     </w:lvl>
     <w:lvl w:ilvl="5">
@@ -3181,6 +3952,7 @@
       </w:pPr>
       <w:rPr>
         <w:rFonts w:ascii="OpenSymbol" w:hAnsi="OpenSymbol" w:cs="OpenSymbol" w:hint="default"/>
+        <w:rFonts w:cs="OpenSymbol"/>
       </w:rPr>
     </w:lvl>
     <w:lvl w:ilvl="6">
@@ -3196,6 +3968,7 @@
       </w:pPr>
       <w:rPr>
         <w:rFonts w:ascii="Symbol" w:hAnsi="Symbol" w:cs="Symbol" w:hint="default"/>
+        <w:rFonts w:cs="OpenSymbol"/>
       </w:rPr>
     </w:lvl>
     <w:lvl w:ilvl="7">
@@ -3211,6 +3984,7 @@
       </w:pPr>
       <w:rPr>
         <w:rFonts w:ascii="OpenSymbol" w:hAnsi="OpenSymbol" w:cs="OpenSymbol" w:hint="default"/>
+        <w:rFonts w:cs="OpenSymbol"/>
       </w:rPr>
     </w:lvl>
     <w:lvl w:ilvl="8">
@@ -3226,6 +4000,7 @@
       </w:pPr>
       <w:rPr>
         <w:rFonts w:ascii="OpenSymbol" w:hAnsi="OpenSymbol" w:cs="OpenSymbol" w:hint="default"/>
+        <w:rFonts w:cs="OpenSymbol"/>
       </w:rPr>
     </w:lvl>
   </w:abstractNum>
@@ -3244,11 +4019,14 @@
   <w:num w:numId="5">
     <w:abstractNumId w:val="5"/>
   </w:num>
+  <w:num w:numId="6">
+    <w:abstractNumId w:val="6"/>
+  </w:num>
 </w:numbering>
 </file>
 
 <file path=word/styles.xml><?xml version="1.0" encoding="utf-8"?>
-<w:styles xmlns:w="http://schemas.openxmlformats.org/wordprocessingml/2006/main">
+<w:styles xmlns:w="http://schemas.openxmlformats.org/wordprocessingml/2006/main" xmlns:w14="http://schemas.microsoft.com/office/word/2010/wordml" xmlns:mc="http://schemas.openxmlformats.org/markup-compatibility/2006" mc:Ignorable="w14">
   <w:docDefaults>
     <w:rPrDefault>
       <w:rPr>
@@ -3264,9 +4042,9 @@
   </w:docDefaults>
   <w:style w:type="paragraph" w:styleId="Normal">
     <w:name w:val="Normal"/>
+    <w:qFormat/>
     <w:pPr>
       <w:widowControl w:val="false"/>
-      <w:suppressAutoHyphens w:val="true"/>
       <w:kinsoku w:val="true"/>
       <w:overflowPunct w:val="true"/>
       <w:autoSpaceDE w:val="true"/>
@@ -3284,6 +4062,7 @@
     <w:name w:val="Heading 1"/>
     <w:basedOn w:val="Heading"/>
     <w:next w:val="TextBody"/>
+    <w:qFormat/>
     <w:pPr>
       <w:numPr>
         <w:ilvl w:val="0"/>
@@ -3304,6 +4083,7 @@
     <w:name w:val="Heading 2"/>
     <w:basedOn w:val="Heading"/>
     <w:next w:val="TextBody"/>
+    <w:qFormat/>
     <w:pPr>
       <w:numPr>
         <w:ilvl w:val="1"/>
@@ -3324,6 +4104,7 @@
     <w:name w:val="Heading 3"/>
     <w:basedOn w:val="Heading"/>
     <w:next w:val="TextBody"/>
+    <w:qFormat/>
     <w:pPr>
       <w:numPr>
         <w:ilvl w:val="2"/>
@@ -3343,6 +4124,7 @@
   </w:style>
   <w:style w:type="character" w:styleId="Bullets">
     <w:name w:val="Bullets"/>
+    <w:qFormat/>
     <w:rPr>
       <w:rFonts w:ascii="OpenSymbol" w:hAnsi="OpenSymbol" w:eastAsia="OpenSymbol" w:cs="OpenSymbol"/>
     </w:rPr>
@@ -3357,12 +4139,14 @@
   </w:style>
   <w:style w:type="character" w:styleId="NumberingSymbols">
     <w:name w:val="Numbering Symbols"/>
+    <w:qFormat/>
     <w:rPr/>
   </w:style>
   <w:style w:type="paragraph" w:styleId="Heading">
     <w:name w:val="Heading"/>
     <w:basedOn w:val="Normal"/>
     <w:next w:val="TextBody"/>
+    <w:qFormat/>
     <w:pPr>
       <w:keepNext/>
       <w:spacing w:before="240" w:after="120"/>
@@ -3374,7 +4158,7 @@
     </w:rPr>
   </w:style>
   <w:style w:type="paragraph" w:styleId="TextBody">
-    <w:name w:val="Text Body"/>
+    <w:name w:val="Body Text"/>
     <w:basedOn w:val="Normal"/>
     <w:pPr>
       <w:spacing w:lineRule="auto" w:line="288" w:before="0" w:after="140"/>
@@ -3392,6 +4176,7 @@
   <w:style w:type="paragraph" w:styleId="Caption">
     <w:name w:val="Caption"/>
     <w:basedOn w:val="Normal"/>
+    <w:qFormat/>
     <w:pPr>
       <w:suppressLineNumbers/>
       <w:spacing w:before="120" w:after="120"/>
@@ -3407,6 +4192,7 @@
   <w:style w:type="paragraph" w:styleId="Index">
     <w:name w:val="Index"/>
     <w:basedOn w:val="Normal"/>
+    <w:qFormat/>
     <w:pPr>
       <w:suppressLineNumbers/>
     </w:pPr>
@@ -3417,6 +4203,7 @@
   <w:style w:type="paragraph" w:styleId="Quotations">
     <w:name w:val="Quotations"/>
     <w:basedOn w:val="Normal"/>
+    <w:qFormat/>
     <w:pPr>
       <w:spacing w:before="0" w:after="283"/>
       <w:ind w:left="567" w:right="567" w:hanging="0"/>
@@ -3427,6 +4214,7 @@
     <w:name w:val="Title"/>
     <w:basedOn w:val="Heading"/>
     <w:next w:val="TextBody"/>
+    <w:qFormat/>
     <w:pPr>
       <w:jc w:val="center"/>
     </w:pPr>
@@ -3441,6 +4229,7 @@
     <w:name w:val="Subtitle"/>
     <w:basedOn w:val="Heading"/>
     <w:next w:val="TextBody"/>
+    <w:qFormat/>
     <w:pPr>
       <w:spacing w:before="60" w:after="120"/>
       <w:jc w:val="center"/>
@@ -3453,12 +4242,14 @@
   <w:style w:type="paragraph" w:styleId="Screenshot">
     <w:name w:val="Screenshot"/>
     <w:basedOn w:val="Caption"/>
+    <w:qFormat/>
     <w:pPr/>
     <w:rPr/>
   </w:style>
   <w:style w:type="paragraph" w:styleId="FrameContents">
     <w:name w:val="Frame Contents"/>
     <w:basedOn w:val="Normal"/>
+    <w:qFormat/>
     <w:pPr/>
     <w:rPr/>
   </w:style>
@@ -3489,6 +4280,7 @@
   <w:style w:type="paragraph" w:styleId="HeaderLeft">
     <w:name w:val="Header Left"/>
     <w:basedOn w:val="Normal"/>
+    <w:qFormat/>
     <w:pPr>
       <w:suppressLineNumbers/>
       <w:tabs>

</xml_diff>

<commit_message>
Updating user docs with caveats on issue types
</commit_message>
<xml_diff>
--- a/src/main/resources/documentation/User Manual.docx
+++ b/src/main/resources/documentation/User Manual.docx
@@ -11,160 +11,92 @@
       </w:pPr>
       <w:r>
         <w:rPr/>
-        <w:t xml:space="preserve">Edgescan Jira Plugin </w:t>
-      </w:r>
-      <w:r>
-        <w:rPr/>
-        <w:t>User Manual</w:t>
+        <w:t>Edgescan Jira Plugin User Manual</w:t>
       </w:r>
     </w:p>
     <w:p>
       <w:pPr>
         <w:pStyle w:val="Heading1"/>
-        <w:numPr>
-          <w:ilvl w:val="0"/>
-          <w:numId w:val="1"/>
-        </w:numPr>
-        <w:jc w:val="both"/>
-        <w:rPr>
-          <w:b/>
-          <w:b/>
-          <w:bCs/>
-        </w:rPr>
-      </w:pPr>
-      <w:r>
-        <w:rPr>
-          <w:b/>
-          <w:bCs/>
-        </w:rPr>
-        <w:t>Introduction</w:t>
-      </w:r>
-    </w:p>
-    <w:p>
-      <w:pPr>
-        <w:pStyle w:val="Normal"/>
-        <w:jc w:val="both"/>
-        <w:rPr/>
-      </w:pPr>
-      <w:r>
-        <w:rPr/>
-        <w:t xml:space="preserve">The Edgescan Jira plugin provides a means to link </w:t>
-      </w:r>
-      <w:r>
-        <w:rPr/>
-        <w:t>E</w:t>
-      </w:r>
-      <w:r>
-        <w:rPr/>
-        <w:t xml:space="preserve">dgescan assets to Jira projects. It can be configured to pull vulnerability data from </w:t>
-      </w:r>
-      <w:r>
-        <w:rPr/>
-        <w:t>the</w:t>
-      </w:r>
-      <w:r>
-        <w:rPr/>
-        <w:t xml:space="preserve"> </w:t>
-      </w:r>
-      <w:r>
-        <w:rPr/>
-        <w:t>E</w:t>
-      </w:r>
-      <w:r>
-        <w:rPr/>
-        <w:t xml:space="preserve">dgescan </w:t>
-      </w:r>
-      <w:r>
-        <w:rPr/>
-        <w:t>API,</w:t>
-      </w:r>
-      <w:r>
-        <w:rPr/>
-        <w:t xml:space="preserve"> open a Jira issue for each new vulnerability, and automatically clos</w:t>
-      </w:r>
-      <w:r>
-        <w:rPr/>
-        <w:t>e</w:t>
-      </w:r>
-      <w:r>
-        <w:rPr/>
-        <w:t xml:space="preserve"> issues when the </w:t>
-      </w:r>
-      <w:r>
-        <w:rPr/>
-        <w:t>corresponding</w:t>
-      </w:r>
-      <w:r>
-        <w:rPr/>
-        <w:t xml:space="preserve"> vulnerability is closed.</w:t>
-      </w:r>
-    </w:p>
-    <w:p>
-      <w:pPr>
-        <w:pStyle w:val="Normal"/>
-        <w:jc w:val="both"/>
-        <w:rPr/>
-      </w:pPr>
-      <w:r>
-        <w:rPr/>
-      </w:r>
-    </w:p>
-    <w:p>
-      <w:pPr>
-        <w:pStyle w:val="Normal"/>
-        <w:jc w:val="both"/>
-        <w:rPr/>
-      </w:pPr>
-      <w:r>
-        <w:rPr/>
-        <w:t>This manual assumes familiarity with the concepts and configuration used by both Edgescan and Jira.</w:t>
-      </w:r>
-    </w:p>
-    <w:p>
-      <w:pPr>
-        <w:pStyle w:val="Normal"/>
-        <w:jc w:val="both"/>
-        <w:rPr/>
-      </w:pPr>
-      <w:r>
-        <w:rPr/>
-      </w:r>
-    </w:p>
-    <w:p>
-      <w:pPr>
-        <w:pStyle w:val="Normal"/>
-        <w:jc w:val="both"/>
-        <w:rPr/>
-      </w:pPr>
-      <w:r>
-        <w:rPr/>
-        <w:t xml:space="preserve">There are two </w:t>
-      </w:r>
-      <w:r>
-        <w:rPr/>
-        <w:t>types</w:t>
-      </w:r>
-      <w:r>
-        <w:rPr/>
-        <w:t xml:space="preserve"> of </w:t>
-      </w:r>
-      <w:r>
-        <w:rPr/>
-        <w:t xml:space="preserve">configurable </w:t>
-      </w:r>
-      <w:r>
-        <w:rPr/>
-        <w:t>component in the plugin:</w:t>
-      </w:r>
-    </w:p>
-    <w:p>
-      <w:pPr>
-        <w:pStyle w:val="Normal"/>
         <w:numPr>
           <w:ilvl w:val="0"/>
           <w:numId w:val="2"/>
         </w:numPr>
         <w:jc w:val="both"/>
+        <w:rPr>
+          <w:b/>
+          <w:b/>
+          <w:bCs/>
+        </w:rPr>
+      </w:pPr>
+      <w:r>
+        <w:rPr>
+          <w:b/>
+          <w:bCs/>
+        </w:rPr>
+        <w:t>Introduction</w:t>
+      </w:r>
+    </w:p>
+    <w:p>
+      <w:pPr>
+        <w:pStyle w:val="Normal"/>
+        <w:jc w:val="both"/>
+        <w:rPr/>
+      </w:pPr>
+      <w:r>
+        <w:rPr/>
+        <w:t>The Edgescan Jira plugin provides a means to link Edgescan assets to Jira projects. It can be configured to pull vulnerability data from the Edgescan API, open a Jira issue for each new vulnerability, and automatically close issues when the corresponding vulnerability is closed.</w:t>
+      </w:r>
+    </w:p>
+    <w:p>
+      <w:pPr>
+        <w:pStyle w:val="Normal"/>
+        <w:jc w:val="both"/>
+        <w:rPr/>
+      </w:pPr>
+      <w:r>
+        <w:rPr/>
+      </w:r>
+    </w:p>
+    <w:p>
+      <w:pPr>
+        <w:pStyle w:val="Normal"/>
+        <w:jc w:val="both"/>
+        <w:rPr/>
+      </w:pPr>
+      <w:r>
+        <w:rPr/>
+        <w:t>This manual assumes familiarity with the concepts and configuration used by both Edgescan and Jira.</w:t>
+      </w:r>
+    </w:p>
+    <w:p>
+      <w:pPr>
+        <w:pStyle w:val="Normal"/>
+        <w:jc w:val="both"/>
+        <w:rPr/>
+      </w:pPr>
+      <w:r>
+        <w:rPr/>
+      </w:r>
+    </w:p>
+    <w:p>
+      <w:pPr>
+        <w:pStyle w:val="Normal"/>
+        <w:jc w:val="both"/>
+        <w:rPr/>
+      </w:pPr>
+      <w:r>
+        <w:rPr/>
+        <w:t>There are two types of configurable component in the plugin:</w:t>
+      </w:r>
+    </w:p>
+    <w:p>
+      <w:pPr>
+        <w:pStyle w:val="Normal"/>
+        <w:numPr>
+          <w:ilvl w:val="0"/>
+          <w:numId w:val="3"/>
+        </w:numPr>
+        <w:jc w:val="both"/>
         <w:rPr/>
       </w:pPr>
       <w:r>
@@ -183,62 +115,11 @@
           <w:i/>
           <w:iCs/>
         </w:rPr>
-        <w:t xml:space="preserve"> </w:t>
-      </w:r>
-      <w:r>
-        <w:rPr>
-          <w:b/>
-          <w:bCs/>
-          <w:i/>
-          <w:iCs/>
-        </w:rPr>
-        <w:t>E</w:t>
-      </w:r>
-      <w:r>
-        <w:rPr>
-          <w:b/>
-          <w:bCs/>
-          <w:i/>
-          <w:iCs/>
-        </w:rPr>
-        <w:t>dgescan c</w:t>
-      </w:r>
-      <w:r>
-        <w:rPr>
-          <w:b/>
-          <w:bCs/>
-          <w:i/>
-          <w:iCs/>
-        </w:rPr>
-        <w:t xml:space="preserve">onnection </w:t>
+        <w:t xml:space="preserve"> Edgescan connection </w:t>
       </w:r>
       <w:r>
         <w:rPr/>
-        <w:t>model</w:t>
-      </w:r>
-      <w:r>
-        <w:rPr/>
-        <w:t>s a</w:t>
-      </w:r>
-      <w:r>
-        <w:rPr/>
-        <w:t xml:space="preserve"> connection between </w:t>
-      </w:r>
-      <w:r>
-        <w:rPr/>
-        <w:t>J</w:t>
-      </w:r>
-      <w:r>
-        <w:rPr/>
-        <w:t xml:space="preserve">ira and </w:t>
-      </w:r>
-      <w:r>
-        <w:rPr/>
-        <w:t>E</w:t>
-      </w:r>
-      <w:r>
-        <w:rPr/>
-        <w:t xml:space="preserve">dgescan. </w:t>
+        <w:t xml:space="preserve">models a connection between Jira and Edgescan. </w:t>
       </w:r>
     </w:p>
     <w:p>
@@ -246,7 +127,7 @@
         <w:pStyle w:val="Normal"/>
         <w:numPr>
           <w:ilvl w:val="0"/>
-          <w:numId w:val="2"/>
+          <w:numId w:val="3"/>
         </w:numPr>
         <w:jc w:val="both"/>
         <w:rPr>
@@ -274,180 +155,17 @@
           <w:i/>
           <w:iCs/>
         </w:rPr>
-        <w:t>p</w:t>
-      </w:r>
-      <w:r>
-        <w:rPr>
-          <w:b/>
-          <w:bCs/>
-          <w:i/>
-          <w:iCs/>
-        </w:rPr>
-        <w:t xml:space="preserve">roject </w:t>
-      </w:r>
-      <w:r>
-        <w:rPr>
-          <w:b/>
-          <w:bCs/>
-          <w:i/>
-          <w:iCs/>
-        </w:rPr>
-        <w:t>l</w:t>
-      </w:r>
-      <w:r>
-        <w:rPr>
-          <w:b/>
-          <w:bCs/>
-          <w:i/>
-          <w:iCs/>
-        </w:rPr>
-        <w:t xml:space="preserve">ink </w:t>
-      </w:r>
-      <w:r>
-        <w:rPr>
-          <w:b w:val="false"/>
-          <w:bCs w:val="false"/>
-          <w:i w:val="false"/>
-          <w:iCs w:val="false"/>
-          <w:u w:val="none"/>
-        </w:rPr>
-        <w:t>model</w:t>
-      </w:r>
-      <w:r>
-        <w:rPr>
-          <w:b w:val="false"/>
-          <w:bCs w:val="false"/>
-          <w:i w:val="false"/>
-          <w:iCs w:val="false"/>
-          <w:u w:val="none"/>
-        </w:rPr>
-        <w:t>s</w:t>
-      </w:r>
-      <w:r>
-        <w:rPr>
-          <w:b w:val="false"/>
-          <w:bCs w:val="false"/>
-          <w:i w:val="false"/>
-          <w:iCs w:val="false"/>
-          <w:u w:val="none"/>
-        </w:rPr>
-        <w:t xml:space="preserve"> </w:t>
-      </w:r>
-      <w:r>
-        <w:rPr>
-          <w:b w:val="false"/>
-          <w:bCs w:val="false"/>
-          <w:i w:val="false"/>
-          <w:iCs w:val="false"/>
-          <w:u w:val="none"/>
-        </w:rPr>
-        <w:t>a</w:t>
-      </w:r>
-      <w:r>
-        <w:rPr>
-          <w:b w:val="false"/>
-          <w:bCs w:val="false"/>
-          <w:i w:val="false"/>
-          <w:iCs w:val="false"/>
-          <w:u w:val="none"/>
-        </w:rPr>
-        <w:t xml:space="preserve"> link between a Jira project and one or more Edgescan </w:t>
-      </w:r>
-      <w:r>
-        <w:rPr>
-          <w:b w:val="false"/>
-          <w:bCs w:val="false"/>
-          <w:i w:val="false"/>
-          <w:iCs w:val="false"/>
-          <w:u w:val="none"/>
-        </w:rPr>
-        <w:t>a</w:t>
-      </w:r>
-      <w:r>
-        <w:rPr>
-          <w:b w:val="false"/>
-          <w:bCs w:val="false"/>
-          <w:i w:val="false"/>
-          <w:iCs w:val="false"/>
-          <w:u w:val="none"/>
-        </w:rPr>
-        <w:t>ssets, and allow</w:t>
-      </w:r>
-      <w:r>
-        <w:rPr>
-          <w:b w:val="false"/>
-          <w:bCs w:val="false"/>
-          <w:i w:val="false"/>
-          <w:iCs w:val="false"/>
-          <w:u w:val="none"/>
-        </w:rPr>
-        <w:t>s</w:t>
-      </w:r>
-      <w:r>
-        <w:rPr>
-          <w:b w:val="false"/>
-          <w:bCs w:val="false"/>
-          <w:i w:val="false"/>
-          <w:iCs w:val="false"/>
-          <w:u w:val="none"/>
-        </w:rPr>
-        <w:t xml:space="preserve"> for configuration of how Jira issues are created by the plugin. </w:t>
-      </w:r>
-      <w:r>
-        <w:rPr>
-          <w:b w:val="false"/>
-          <w:bCs w:val="false"/>
-          <w:i w:val="false"/>
-          <w:iCs w:val="false"/>
-          <w:u w:val="none"/>
-        </w:rPr>
-        <w:t xml:space="preserve">Each project link must be associated with an </w:t>
-      </w:r>
-      <w:r>
-        <w:rPr>
-          <w:b w:val="false"/>
-          <w:bCs w:val="false"/>
-          <w:i w:val="false"/>
-          <w:iCs w:val="false"/>
-          <w:u w:val="none"/>
-        </w:rPr>
-        <w:t>E</w:t>
-      </w:r>
-      <w:r>
-        <w:rPr>
-          <w:b w:val="false"/>
-          <w:bCs w:val="false"/>
-          <w:i w:val="false"/>
-          <w:iCs w:val="false"/>
-          <w:u w:val="none"/>
-        </w:rPr>
-        <w:t>dgescan  connection.</w:t>
-      </w:r>
-    </w:p>
-    <w:p>
-      <w:pPr>
-        <w:pStyle w:val="Normal"/>
-        <w:numPr>
-          <w:ilvl w:val="0"/>
-          <w:numId w:val="3"/>
-        </w:numPr>
-        <w:jc w:val="both"/>
-        <w:rPr>
-          <w:b/>
-          <w:b/>
-          <w:bCs/>
-          <w:i/>
-          <w:i/>
-          <w:iCs/>
-        </w:rPr>
-      </w:pPr>
-      <w:r>
-        <w:rPr>
-          <w:b/>
-          <w:bCs/>
-          <w:i/>
-          <w:iCs/>
-        </w:rPr>
+        <w:t xml:space="preserve">project link </w:t>
+      </w:r>
+      <w:r>
+        <w:rPr>
+          <w:b w:val="false"/>
+          <w:bCs w:val="false"/>
+          <w:i w:val="false"/>
+          <w:iCs w:val="false"/>
+          <w:u w:val="none"/>
+        </w:rPr>
+        <w:t>models a link between a Jira project and one or more Edgescan assets, and allows for configuration of how Jira issues are created by the plugin. Each project link must be associated with an Edgescan  connection.</w:t>
       </w:r>
     </w:p>
     <w:p>
@@ -455,7 +173,7 @@
         <w:pStyle w:val="Heading1"/>
         <w:numPr>
           <w:ilvl w:val="0"/>
-          <w:numId w:val="1"/>
+          <w:numId w:val="2"/>
         </w:numPr>
         <w:rPr>
           <w:rFonts w:ascii="Liberation Sans" w:hAnsi="Liberation Sans" w:eastAsia="Droid Sans Fallback" w:cs="FreeSans"/>
@@ -481,50 +199,27 @@
           <w:szCs w:val="36"/>
           <w:u w:val="none"/>
         </w:rPr>
-        <w:t>I</w:t>
-      </w:r>
-      <w:r>
-        <w:rPr>
-          <w:rFonts w:eastAsia="Droid Sans Fallback" w:cs="FreeSans"/>
+        <w:t>Installing the plugin</w:t>
+      </w:r>
+    </w:p>
+    <w:p>
+      <w:pPr>
+        <w:pStyle w:val="Normal"/>
+        <w:rPr/>
+      </w:pPr>
+      <w:r>
+        <w:rPr/>
+        <w:t xml:space="preserve">The plugin can be installed by navigating to </w:t>
+      </w:r>
+      <w:r>
+        <w:rPr>
           <w:b/>
           <w:bCs/>
           <w:i w:val="false"/>
           <w:iCs w:val="false"/>
-          <w:sz w:val="36"/>
-          <w:szCs w:val="36"/>
-          <w:u w:val="none"/>
-        </w:rPr>
-        <w:t>nstalling the plugin</w:t>
-      </w:r>
-    </w:p>
-    <w:p>
-      <w:pPr>
-        <w:pStyle w:val="Normal"/>
-        <w:rPr/>
-      </w:pPr>
-      <w:r>
-        <w:rPr/>
-        <w:t xml:space="preserve">The plugin can be installed by navigating to </w:t>
-      </w:r>
-      <w:r>
-        <w:rPr>
-          <w:b/>
-          <w:bCs/>
-          <w:i w:val="false"/>
-          <w:iCs w:val="false"/>
-          <w:u w:val="none"/>
-        </w:rPr>
-        <w:t xml:space="preserve">Add Ons &gt; </w:t>
-      </w:r>
-      <w:r>
-        <w:rPr>
-          <w:b/>
-          <w:bCs/>
-          <w:i w:val="false"/>
-          <w:iCs w:val="false"/>
-          <w:u w:val="none"/>
-        </w:rPr>
-        <w:t xml:space="preserve">Atlassian Marketplace &gt; Manage add-ons </w:t>
+          <w:u w:val="none"/>
+        </w:rPr>
+        <w:t xml:space="preserve">Add Ons &gt; Atlassian Marketplace &gt; Manage add-ons </w:t>
       </w:r>
       <w:r>
         <w:rPr>
@@ -606,7 +301,7 @@
         <w:pStyle w:val="Heading1"/>
         <w:numPr>
           <w:ilvl w:val="0"/>
-          <w:numId w:val="1"/>
+          <w:numId w:val="2"/>
         </w:numPr>
         <w:jc w:val="both"/>
         <w:rPr>
@@ -652,8 +347,6 @@
           <w:iCs w:val="false"/>
           <w:u w:val="none"/>
         </w:rPr>
-      </w:r>
-      <w:r>
         <mc:AlternateContent>
           <mc:Choice Requires="wps">
             <w:drawing>
@@ -665,21 +358,33 @@
                 <wp:positionV relativeFrom="paragraph">
                   <wp:posOffset>635</wp:posOffset>
                 </wp:positionV>
-                <wp:extent cx="6120130" cy="3145155"/>
+                <wp:extent cx="6120765" cy="3145790"/>
                 <wp:effectExtent l="0" t="0" r="0" b="0"/>
                 <wp:wrapSquare wrapText="largest"/>
                 <wp:docPr id="1" name="Frame1"/>
                 <a:graphic xmlns:a="http://schemas.openxmlformats.org/drawingml/2006/main">
                   <a:graphicData uri="http://schemas.microsoft.com/office/word/2010/wordprocessingShape">
                     <wps:wsp>
-                      <wps:cNvSpPr txBox="1"/>
+                      <wps:cNvSpPr/>
                       <wps:spPr>
                         <a:xfrm>
                           <a:off x="0" y="0"/>
-                          <a:ext cx="6120130" cy="3145155"/>
+                          <a:ext cx="6120000" cy="3145320"/>
                         </a:xfrm>
-                        <a:prstGeom prst="rect"/>
+                        <a:prstGeom prst="rect">
+                          <a:avLst/>
+                        </a:prstGeom>
+                        <a:noFill/>
+                        <a:ln>
+                          <a:noFill/>
+                        </a:ln>
                       </wps:spPr>
+                      <wps:style>
+                        <a:lnRef idx="0"/>
+                        <a:fillRef idx="0"/>
+                        <a:effectRef idx="0"/>
+                        <a:fontRef idx="minor"/>
+                      </wps:style>
                       <wps:txbx>
                         <w:txbxContent>
                           <w:p>
@@ -691,11 +396,14 @@
                             <w:r>
                               <w:rPr/>
                               <w:t xml:space="preserve">Screenshot </w:t>
+                            </w:r>
+                            <w:r>
+                              <w:rPr/>
                               <w:drawing>
                                 <wp:inline distT="0" distB="0" distL="0" distR="0">
                                   <wp:extent cx="6120130" cy="2893695"/>
                                   <wp:effectExtent l="0" t="0" r="0" b="0"/>
-                                  <wp:docPr id="2" name="Image1" descr=""/>
+                                  <wp:docPr id="3" name="Image1" descr=""/>
                                   <wp:cNvGraphicFramePr>
                                     <a:graphicFrameLocks xmlns:a="http://schemas.openxmlformats.org/drawingml/2006/main" noChangeAspect="1"/>
                                   </wp:cNvGraphicFramePr>
@@ -703,7 +411,7 @@
                                     <a:graphicData uri="http://schemas.openxmlformats.org/drawingml/2006/picture">
                                       <pic:pic xmlns:pic="http://schemas.openxmlformats.org/drawingml/2006/picture">
                                         <pic:nvPicPr>
-                                          <pic:cNvPr id="2" name="Image1" descr=""/>
+                                          <pic:cNvPr id="3" name="Image1" descr=""/>
                                           <pic:cNvPicPr>
                                             <a:picLocks noChangeAspect="1" noChangeArrowheads="1"/>
                                           </pic:cNvPicPr>
@@ -752,20 +460,12 @@
                             </w:r>
                             <w:r>
                               <w:rPr/>
-                              <w:t>: Edgescan Connection Config</w:t>
-                            </w:r>
-                            <w:r>
-                              <w:rPr/>
-                              <w:t>u</w:t>
-                            </w:r>
-                            <w:r>
-                              <w:rPr/>
-                              <w:t>ration screen</w:t>
+                              <w:t>: Edgescan Connection Configuration screen</w:t>
                             </w:r>
                           </w:p>
                         </w:txbxContent>
                       </wps:txbx>
-                      <wps:bodyPr anchor="t" lIns="0" tIns="0" rIns="0" bIns="0">
+                      <wps:bodyPr lIns="90000" rIns="90000" tIns="45000" bIns="45000">
                         <a:noAutofit/>
                       </wps:bodyPr>
                     </wps:wsp>
@@ -776,8 +476,11 @@
           </mc:Choice>
           <mc:Fallback>
             <w:pict>
-              <v:rect style="position:absolute;rotation:0;width:481.9pt;height:247.65pt;mso-wrap-distance-left:0pt;mso-wrap-distance-right:0pt;mso-wrap-distance-top:0pt;mso-wrap-distance-bottom:0pt;margin-top:0pt;mso-position-vertical:top;mso-position-vertical-relative:text;margin-left:0pt;mso-position-horizontal:center;mso-position-horizontal-relative:text">
-                <v:textbox inset="0in,0in,0in,0in">
+              <v:rect id="shape_0" ID="Frame1" stroked="f" style="position:absolute;margin-left:0pt;margin-top:0.05pt;width:481.85pt;height:247.6pt;mso-position-horizontal:center">
+                <w10:wrap type="square"/>
+                <v:fill o:detectmouseclick="t" on="false"/>
+                <v:stroke color="#3465a4" joinstyle="round" endcap="flat"/>
+                <v:textbox>
                   <w:txbxContent>
                     <w:p>
                       <w:pPr>
@@ -788,11 +491,14 @@
                       <w:r>
                         <w:rPr/>
                         <w:t xml:space="preserve">Screenshot </w:t>
+                      </w:r>
+                      <w:r>
+                        <w:rPr/>
                         <w:drawing>
                           <wp:inline distT="0" distB="0" distL="0" distR="0">
                             <wp:extent cx="6120130" cy="2893695"/>
                             <wp:effectExtent l="0" t="0" r="0" b="0"/>
-                            <wp:docPr id="3" name="Image1" descr=""/>
+                            <wp:docPr id="4" name="Image1" descr=""/>
                             <wp:cNvGraphicFramePr>
                               <a:graphicFrameLocks xmlns:a="http://schemas.openxmlformats.org/drawingml/2006/main" noChangeAspect="1"/>
                             </wp:cNvGraphicFramePr>
@@ -800,7 +506,7 @@
                               <a:graphicData uri="http://schemas.openxmlformats.org/drawingml/2006/picture">
                                 <pic:pic xmlns:pic="http://schemas.openxmlformats.org/drawingml/2006/picture">
                                   <pic:nvPicPr>
-                                    <pic:cNvPr id="3" name="Image1" descr=""/>
+                                    <pic:cNvPr id="4" name="Image1" descr=""/>
                                     <pic:cNvPicPr>
                                       <a:picLocks noChangeAspect="1" noChangeArrowheads="1"/>
                                     </pic:cNvPicPr>
@@ -849,20 +555,11 @@
                       </w:r>
                       <w:r>
                         <w:rPr/>
-                        <w:t>: Edgescan Connection Config</w:t>
-                      </w:r>
-                      <w:r>
-                        <w:rPr/>
-                        <w:t>u</w:t>
-                      </w:r>
-                      <w:r>
-                        <w:rPr/>
-                        <w:t>ration screen</w:t>
+                        <w:t>: Edgescan Connection Configuration screen</w:t>
                       </w:r>
                     </w:p>
                   </w:txbxContent>
                 </v:textbox>
-                <w10:wrap type="square" side="largest"/>
               </v:rect>
             </w:pict>
           </mc:Fallback>
@@ -891,27 +588,7 @@
           <w:iCs w:val="false"/>
           <w:u w:val="none"/>
         </w:rPr>
-        <w:t xml:space="preserve">The </w:t>
-      </w:r>
-      <w:r>
-        <w:rPr>
-          <w:b w:val="false"/>
-          <w:bCs w:val="false"/>
-          <w:i w:val="false"/>
-          <w:iCs w:val="false"/>
-          <w:u w:val="none"/>
-        </w:rPr>
-        <w:t>connection</w:t>
-      </w:r>
-      <w:r>
-        <w:rPr>
-          <w:b w:val="false"/>
-          <w:bCs w:val="false"/>
-          <w:i w:val="false"/>
-          <w:iCs w:val="false"/>
-          <w:u w:val="none"/>
-        </w:rPr>
-        <w:t xml:space="preserve"> configuration screen can be found in the Jira admin portal under </w:t>
+        <w:t xml:space="preserve">The connection configuration screen can be found in the Jira admin portal under </w:t>
       </w:r>
       <w:r>
         <w:rPr>
@@ -1059,15 +736,7 @@
           <w:numId w:val="4"/>
         </w:numPr>
         <w:jc w:val="both"/>
-        <w:rPr>
-          <w:b w:val="false"/>
-          <w:b w:val="false"/>
-          <w:bCs w:val="false"/>
-          <w:i w:val="false"/>
-          <w:i w:val="false"/>
-          <w:iCs w:val="false"/>
-          <w:u w:val="none"/>
-        </w:rPr>
+        <w:rPr/>
       </w:pPr>
       <w:r>
         <w:rPr>
@@ -1087,17 +756,7 @@
           <w:iCs w:val="false"/>
           <w:u w:val="none"/>
         </w:rPr>
-        <w:t xml:space="preserve">– the url </w:t>
-      </w:r>
-      <w:r>
-        <w:rPr>
-          <w:b w:val="false"/>
-          <w:bCs w:val="false"/>
-          <w:i w:val="false"/>
-          <w:iCs w:val="false"/>
-          <w:u w:val="none"/>
-        </w:rPr>
-        <w:t xml:space="preserve">through which edgescan can be accessed, in almost all cases you should use </w:t>
+        <w:t xml:space="preserve">– the url through which edgescan can be accessed. The protocol must be specified and it must end with a trailing slash ‘/’. Use </w:t>
       </w:r>
       <w:hyperlink r:id="rId3">
         <w:r>
@@ -1112,16 +771,6 @@
           <w:t>https://live.edgescan.com/</w:t>
         </w:r>
       </w:hyperlink>
-      <w:r>
-        <w:rPr>
-          <w:b w:val="false"/>
-          <w:bCs w:val="false"/>
-          <w:i w:val="false"/>
-          <w:iCs w:val="false"/>
-          <w:u w:val="none"/>
-        </w:rPr>
-        <w:t>. Note that the protocol must be specified and it must end with a trailing slash ‘/’</w:t>
-      </w:r>
     </w:p>
     <w:p>
       <w:pPr>
@@ -1159,107 +808,7 @@
           <w:iCs w:val="false"/>
           <w:u w:val="none"/>
         </w:rPr>
-        <w:t xml:space="preserve"> – the </w:t>
-      </w:r>
-      <w:r>
-        <w:rPr>
-          <w:b w:val="false"/>
-          <w:bCs w:val="false"/>
-          <w:i w:val="false"/>
-          <w:iCs w:val="false"/>
-          <w:u w:val="none"/>
-        </w:rPr>
-        <w:t>E</w:t>
-      </w:r>
-      <w:r>
-        <w:rPr>
-          <w:b w:val="false"/>
-          <w:bCs w:val="false"/>
-          <w:i w:val="false"/>
-          <w:iCs w:val="false"/>
-          <w:u w:val="none"/>
-        </w:rPr>
-        <w:t xml:space="preserve">dgescan API key </w:t>
-      </w:r>
-      <w:r>
-        <w:rPr>
-          <w:b w:val="false"/>
-          <w:bCs w:val="false"/>
-          <w:i w:val="false"/>
-          <w:iCs w:val="false"/>
-          <w:u w:val="none"/>
-        </w:rPr>
-        <w:t>the plugin will use to connect to the API.</w:t>
-      </w:r>
-      <w:r>
-        <w:rPr>
-          <w:b w:val="false"/>
-          <w:bCs w:val="false"/>
-          <w:i w:val="false"/>
-          <w:iCs w:val="false"/>
-          <w:u w:val="none"/>
-        </w:rPr>
-        <w:t xml:space="preserve"> </w:t>
-      </w:r>
-      <w:r>
-        <w:rPr>
-          <w:b w:val="false"/>
-          <w:bCs w:val="false"/>
-          <w:i w:val="false"/>
-          <w:iCs w:val="false"/>
-          <w:u w:val="none"/>
-        </w:rPr>
-        <w:t>S</w:t>
-      </w:r>
-      <w:r>
-        <w:rPr>
-          <w:b w:val="false"/>
-          <w:bCs w:val="false"/>
-          <w:i w:val="false"/>
-          <w:iCs w:val="false"/>
-          <w:u w:val="none"/>
-        </w:rPr>
-        <w:t xml:space="preserve">ee the </w:t>
-      </w:r>
-      <w:r>
-        <w:rPr>
-          <w:b w:val="false"/>
-          <w:bCs w:val="false"/>
-          <w:i w:val="false"/>
-          <w:iCs w:val="false"/>
-          <w:u w:val="none"/>
-        </w:rPr>
-        <w:t>E</w:t>
-      </w:r>
-      <w:r>
-        <w:rPr>
-          <w:b w:val="false"/>
-          <w:bCs w:val="false"/>
-          <w:i w:val="false"/>
-          <w:iCs w:val="false"/>
-          <w:u w:val="none"/>
-        </w:rPr>
-        <w:t xml:space="preserve">dgescan user documentation for instruction on how to generate </w:t>
-      </w:r>
-      <w:r>
-        <w:rPr>
-          <w:b w:val="false"/>
-          <w:bCs w:val="false"/>
-          <w:i w:val="false"/>
-          <w:iCs w:val="false"/>
-          <w:u w:val="none"/>
-        </w:rPr>
-        <w:t>an API key</w:t>
-      </w:r>
-      <w:r>
-        <w:rPr>
-          <w:b w:val="false"/>
-          <w:bCs w:val="false"/>
-          <w:i w:val="false"/>
-          <w:iCs w:val="false"/>
-          <w:u w:val="none"/>
-        </w:rPr>
-        <w:t>. Note that API keys are accorded the same access rights as the user that creates them.</w:t>
+        <w:t xml:space="preserve"> – the Edgescan API key the plugin will use to connect to the API. See the Edgescan user documentation for instruction on how to generate an API key. Note that API keys are accorded the same access rights as the user that creates them.</w:t>
       </w:r>
     </w:p>
     <w:p>
@@ -1298,27 +847,7 @@
           <w:iCs w:val="false"/>
           <w:u w:val="none"/>
         </w:rPr>
-        <w:t xml:space="preserve">– the frequency (in minutes) with which </w:t>
-      </w:r>
-      <w:r>
-        <w:rPr>
-          <w:b w:val="false"/>
-          <w:bCs w:val="false"/>
-          <w:i w:val="false"/>
-          <w:iCs w:val="false"/>
-          <w:u w:val="none"/>
-        </w:rPr>
-        <w:t>E</w:t>
-      </w:r>
-      <w:r>
-        <w:rPr>
-          <w:b w:val="false"/>
-          <w:bCs w:val="false"/>
-          <w:i w:val="false"/>
-          <w:iCs w:val="false"/>
-          <w:u w:val="none"/>
-        </w:rPr>
-        <w:t>dgescan will be checked for updates to vulnerabilities.</w:t>
+        <w:t>– the frequency (in minutes) with which Edgescan will be checked for updates to vulnerabilities.</w:t>
       </w:r>
     </w:p>
     <w:p>
@@ -1367,17 +896,7 @@
           <w:iCs w:val="false"/>
           <w:u w:val="none"/>
         </w:rPr>
-        <w:t xml:space="preserve">Once created a connection may be tested </w:t>
-      </w:r>
-      <w:r>
-        <w:rPr>
-          <w:b w:val="false"/>
-          <w:bCs w:val="false"/>
-          <w:i w:val="false"/>
-          <w:iCs w:val="false"/>
-          <w:u w:val="none"/>
-        </w:rPr>
-        <w:t>using the button marked 'Test'. The test will pass if the connection to Edgescan is successful and one or more assets are retrieved.</w:t>
+        <w:t>Once created a connection may be tested using the button marked 'Test'. The test will pass if the connection to Edgescan is successful and one or more assets are retrieved.</w:t>
       </w:r>
     </w:p>
     <w:p>
@@ -1409,7 +928,7 @@
         <w:pStyle w:val="Heading1"/>
         <w:numPr>
           <w:ilvl w:val="0"/>
-          <w:numId w:val="1"/>
+          <w:numId w:val="2"/>
         </w:numPr>
         <w:jc w:val="both"/>
         <w:rPr>
@@ -1446,40 +965,10 @@
         <w:rPr/>
       </w:pPr>
       <w:r>
-        <w:rPr>
-          <w:b w:val="false"/>
-          <w:bCs w:val="false"/>
-          <w:i w:val="false"/>
-          <w:iCs w:val="false"/>
-          <w:u w:val="none"/>
-        </w:rPr>
-        <w:t xml:space="preserve">One project link may be configured for each Jira project. </w:t>
-      </w:r>
-      <w:r>
-        <w:rPr>
-          <w:b w:val="false"/>
-          <w:bCs w:val="false"/>
-          <w:i w:val="false"/>
-          <w:iCs w:val="false"/>
-          <w:u w:val="none"/>
-        </w:rPr>
-        <w:t xml:space="preserve">The configuration screen can be found under </w:t>
-      </w:r>
-      <w:r>
-        <w:rPr>
-          <w:b/>
-          <w:bCs/>
-          <w:i w:val="false"/>
-          <w:iCs w:val="false"/>
-          <w:u w:val="none"/>
-        </w:rPr>
-        <w:t>Project Administration &gt; Edgescan &gt; Configure Project Link.</w:t>
-      </w:r>
-      <w:r>
         <mc:AlternateContent>
           <mc:Choice Requires="wps">
             <w:drawing>
-              <wp:anchor behindDoc="0" distT="0" distB="0" distL="0" distR="0" simplePos="0" locked="0" layoutInCell="1" allowOverlap="1" relativeHeight="4">
+              <wp:anchor behindDoc="0" distT="0" distB="0" distL="0" distR="0" simplePos="0" locked="0" layoutInCell="1" allowOverlap="1" relativeHeight="3">
                 <wp:simplePos x="0" y="0"/>
                 <wp:positionH relativeFrom="column">
                   <wp:posOffset>0</wp:posOffset>
@@ -1487,21 +976,33 @@
                 <wp:positionV relativeFrom="paragraph">
                   <wp:posOffset>-60960</wp:posOffset>
                 </wp:positionV>
-                <wp:extent cx="2360295" cy="3155950"/>
+                <wp:extent cx="2360930" cy="3156585"/>
                 <wp:effectExtent l="0" t="0" r="0" b="0"/>
                 <wp:wrapSquare wrapText="largest"/>
-                <wp:docPr id="4" name="Frame2"/>
+                <wp:docPr id="5" name="Frame2"/>
                 <a:graphic xmlns:a="http://schemas.openxmlformats.org/drawingml/2006/main">
                   <a:graphicData uri="http://schemas.microsoft.com/office/word/2010/wordprocessingShape">
                     <wps:wsp>
-                      <wps:cNvSpPr txBox="1"/>
+                      <wps:cNvSpPr/>
                       <wps:spPr>
                         <a:xfrm>
                           <a:off x="0" y="0"/>
-                          <a:ext cx="2360295" cy="3155950"/>
+                          <a:ext cx="2360160" cy="3156120"/>
                         </a:xfrm>
-                        <a:prstGeom prst="rect"/>
+                        <a:prstGeom prst="rect">
+                          <a:avLst/>
+                        </a:prstGeom>
+                        <a:noFill/>
+                        <a:ln>
+                          <a:noFill/>
+                        </a:ln>
                       </wps:spPr>
+                      <wps:style>
+                        <a:lnRef idx="0"/>
+                        <a:fillRef idx="0"/>
+                        <a:effectRef idx="0"/>
+                        <a:fontRef idx="minor"/>
+                      </wps:style>
                       <wps:txbx>
                         <w:txbxContent>
                           <w:p>
@@ -1513,11 +1014,14 @@
                             <w:r>
                               <w:rPr/>
                               <w:t xml:space="preserve">Screenshot </w:t>
+                            </w:r>
+                            <w:r>
+                              <w:rPr/>
                               <w:drawing>
                                 <wp:inline distT="0" distB="0" distL="0" distR="0">
                                   <wp:extent cx="2360295" cy="2904490"/>
                                   <wp:effectExtent l="0" t="0" r="0" b="0"/>
-                                  <wp:docPr id="5" name="Image2" descr=""/>
+                                  <wp:docPr id="7" name="Image2" descr=""/>
                                   <wp:cNvGraphicFramePr>
                                     <a:graphicFrameLocks xmlns:a="http://schemas.openxmlformats.org/drawingml/2006/main" noChangeAspect="1"/>
                                   </wp:cNvGraphicFramePr>
@@ -1525,7 +1029,7 @@
                                     <a:graphicData uri="http://schemas.openxmlformats.org/drawingml/2006/picture">
                                       <pic:pic xmlns:pic="http://schemas.openxmlformats.org/drawingml/2006/picture">
                                         <pic:nvPicPr>
-                                          <pic:cNvPr id="5" name="Image2" descr=""/>
+                                          <pic:cNvPr id="7" name="Image2" descr=""/>
                                           <pic:cNvPicPr>
                                             <a:picLocks noChangeAspect="1" noChangeArrowheads="1"/>
                                           </pic:cNvPicPr>
@@ -1579,7 +1083,7 @@
                           </w:p>
                         </w:txbxContent>
                       </wps:txbx>
-                      <wps:bodyPr anchor="t" lIns="0" tIns="0" rIns="0" bIns="0">
+                      <wps:bodyPr lIns="90000" rIns="90000" tIns="45000" bIns="45000">
                         <a:noAutofit/>
                       </wps:bodyPr>
                     </wps:wsp>
@@ -1590,8 +1094,11 @@
           </mc:Choice>
           <mc:Fallback>
             <w:pict>
-              <v:rect style="position:absolute;rotation:0;width:185.85pt;height:248.5pt;mso-wrap-distance-left:0pt;mso-wrap-distance-right:0pt;mso-wrap-distance-top:0pt;mso-wrap-distance-bottom:0pt;margin-top:-4.8pt;mso-position-vertical-relative:text;margin-left:0pt;mso-position-horizontal-relative:text">
-                <v:textbox inset="0in,0in,0in,0in">
+              <v:rect id="shape_0" ID="Frame2" stroked="f" style="position:absolute;margin-left:0pt;margin-top:-4.8pt;width:185.8pt;height:248.45pt">
+                <w10:wrap type="square"/>
+                <v:fill o:detectmouseclick="t" on="false"/>
+                <v:stroke color="#3465a4" joinstyle="round" endcap="flat"/>
+                <v:textbox>
                   <w:txbxContent>
                     <w:p>
                       <w:pPr>
@@ -1602,11 +1109,14 @@
                       <w:r>
                         <w:rPr/>
                         <w:t xml:space="preserve">Screenshot </w:t>
+                      </w:r>
+                      <w:r>
+                        <w:rPr/>
                         <w:drawing>
                           <wp:inline distT="0" distB="0" distL="0" distR="0">
                             <wp:extent cx="2360295" cy="2904490"/>
                             <wp:effectExtent l="0" t="0" r="0" b="0"/>
-                            <wp:docPr id="6" name="Image2" descr=""/>
+                            <wp:docPr id="8" name="Image2" descr=""/>
                             <wp:cNvGraphicFramePr>
                               <a:graphicFrameLocks xmlns:a="http://schemas.openxmlformats.org/drawingml/2006/main" noChangeAspect="1"/>
                             </wp:cNvGraphicFramePr>
@@ -1614,7 +1124,7 @@
                               <a:graphicData uri="http://schemas.openxmlformats.org/drawingml/2006/picture">
                                 <pic:pic xmlns:pic="http://schemas.openxmlformats.org/drawingml/2006/picture">
                                   <pic:nvPicPr>
-                                    <pic:cNvPr id="6" name="Image2" descr=""/>
+                                    <pic:cNvPr id="8" name="Image2" descr=""/>
                                     <pic:cNvPicPr>
                                       <a:picLocks noChangeAspect="1" noChangeArrowheads="1"/>
                                     </pic:cNvPicPr>
@@ -1668,11 +1178,30 @@
                     </w:p>
                   </w:txbxContent>
                 </v:textbox>
-                <w10:wrap type="square" side="largest"/>
               </v:rect>
             </w:pict>
           </mc:Fallback>
         </mc:AlternateContent>
+      </w:r>
+      <w:r>
+        <w:rPr>
+          <w:b w:val="false"/>
+          <w:bCs w:val="false"/>
+          <w:i w:val="false"/>
+          <w:iCs w:val="false"/>
+          <w:u w:val="none"/>
+        </w:rPr>
+        <w:t xml:space="preserve">One project link may be configured for each Jira project. The configuration screen can be found under </w:t>
+      </w:r>
+      <w:r>
+        <w:rPr>
+          <w:b/>
+          <w:bCs/>
+          <w:i w:val="false"/>
+          <w:iCs w:val="false"/>
+          <w:u w:val="none"/>
+        </w:rPr>
+        <w:t>Project Administration &gt; Edgescan &gt; Configure Project Link.</w:t>
       </w:r>
     </w:p>
     <w:p>
@@ -1736,27 +1265,7 @@
           <w:iCs w:val="false"/>
           <w:u w:val="none"/>
         </w:rPr>
-        <w:t xml:space="preserve"> – the </w:t>
-      </w:r>
-      <w:r>
-        <w:rPr>
-          <w:b w:val="false"/>
-          <w:bCs w:val="false"/>
-          <w:i w:val="false"/>
-          <w:iCs w:val="false"/>
-          <w:u w:val="none"/>
-        </w:rPr>
-        <w:t>E</w:t>
-      </w:r>
-      <w:r>
-        <w:rPr>
-          <w:b w:val="false"/>
-          <w:bCs w:val="false"/>
-          <w:i w:val="false"/>
-          <w:iCs w:val="false"/>
-          <w:u w:val="none"/>
-        </w:rPr>
-        <w:t>dgescan connection to be used</w:t>
+        <w:t xml:space="preserve"> – the Edgescan connection to be used</w:t>
       </w:r>
     </w:p>
     <w:p>
@@ -1795,17 +1304,7 @@
           <w:iCs w:val="false"/>
           <w:u w:val="none"/>
         </w:rPr>
-        <w:t xml:space="preserve"> – one or more assets must selected from those visible through the selected connection. </w:t>
-      </w:r>
-      <w:r>
-        <w:rPr>
-          <w:b w:val="false"/>
-          <w:bCs w:val="false"/>
-          <w:i w:val="false"/>
-          <w:iCs w:val="false"/>
-          <w:u w:val="none"/>
-        </w:rPr>
-        <w:t>Any vulnerabilities these assets have in Edgescan will be imported</w:t>
+        <w:t xml:space="preserve"> – one or more assets must selected from those visible through the selected connection. Any vulnerabilities these assets have in Edgescan will be imported</w:t>
       </w:r>
     </w:p>
     <w:p>
@@ -1844,37 +1343,7 @@
           <w:iCs w:val="false"/>
           <w:u w:val="none"/>
         </w:rPr>
-        <w:t xml:space="preserve">– </w:t>
-      </w:r>
-      <w:r>
-        <w:rPr>
-          <w:b w:val="false"/>
-          <w:bCs w:val="false"/>
-          <w:i w:val="false"/>
-          <w:iCs w:val="false"/>
-          <w:u w:val="none"/>
-        </w:rPr>
-        <w:t xml:space="preserve">Each Edgescan risk rating may be mapped to a Jira priority. Issues created from a vulnerability with a particular risk rating will have the mapped priority. If a risk rating is set to 'Don't Import', vulnerabilities of that </w:t>
-      </w:r>
-      <w:r>
-        <w:rPr>
-          <w:b w:val="false"/>
-          <w:bCs w:val="false"/>
-          <w:i w:val="false"/>
-          <w:iCs w:val="false"/>
-          <w:u w:val="none"/>
-        </w:rPr>
-        <w:t>risk</w:t>
-      </w:r>
-      <w:r>
-        <w:rPr>
-          <w:b w:val="false"/>
-          <w:bCs w:val="false"/>
-          <w:i w:val="false"/>
-          <w:iCs w:val="false"/>
-          <w:u w:val="none"/>
-        </w:rPr>
-        <w:t xml:space="preserve"> will be ignored during imports.</w:t>
+        <w:t>– Each Edgescan risk rating may be mapped to a Jira priority. Issues created from a vulnerability with a particular risk rating will have the mapped priority. If a risk rating is set to 'Don't Import', vulnerabilities of that risk will be ignored during imports</w:t>
       </w:r>
     </w:p>
     <w:p>
@@ -1913,37 +1382,7 @@
           <w:iCs w:val="false"/>
           <w:u w:val="none"/>
         </w:rPr>
-        <w:t xml:space="preserve">– the user account the plugin will use to open, close </w:t>
-      </w:r>
-      <w:r>
-        <w:rPr>
-          <w:b w:val="false"/>
-          <w:bCs w:val="false"/>
-          <w:i w:val="false"/>
-          <w:iCs w:val="false"/>
-          <w:u w:val="none"/>
-        </w:rPr>
-        <w:t>and delete</w:t>
-      </w:r>
-      <w:r>
-        <w:rPr>
-          <w:b w:val="false"/>
-          <w:bCs w:val="false"/>
-          <w:i w:val="false"/>
-          <w:iCs w:val="false"/>
-          <w:u w:val="none"/>
-        </w:rPr>
-        <w:t xml:space="preserve"> issues. </w:t>
-      </w:r>
-      <w:r>
-        <w:rPr>
-          <w:b w:val="false"/>
-          <w:bCs w:val="false"/>
-          <w:i w:val="false"/>
-          <w:iCs w:val="false"/>
-          <w:u w:val="none"/>
-        </w:rPr>
-        <w:t>New issues will also be assigned to this user. This user should be an administrator on the project to allow them to perform all the necessary actions.</w:t>
+        <w:t>– the user account the plugin will use to open, close and delete issues. New issues will also be assigned to this user. This user should be an administrator on the project to allow them to perform all the necessary actions.</w:t>
       </w:r>
     </w:p>
     <w:p>
@@ -1982,87 +1421,7 @@
           <w:iCs w:val="false"/>
           <w:u w:val="none"/>
         </w:rPr>
-        <w:t xml:space="preserve"> – the type of created </w:t>
-      </w:r>
-      <w:r>
-        <w:rPr>
-          <w:b w:val="false"/>
-          <w:bCs w:val="false"/>
-          <w:i w:val="false"/>
-          <w:iCs w:val="false"/>
-          <w:u w:val="none"/>
-        </w:rPr>
-        <w:t>issues</w:t>
-      </w:r>
-      <w:r>
-        <w:rPr>
-          <w:b w:val="false"/>
-          <w:bCs w:val="false"/>
-          <w:i w:val="false"/>
-          <w:iCs w:val="false"/>
-          <w:u w:val="none"/>
-        </w:rPr>
-        <w:t xml:space="preserve">. </w:t>
-      </w:r>
-      <w:r>
-        <w:rPr>
-          <w:b/>
-          <w:bCs/>
-          <w:i w:val="false"/>
-          <w:iCs w:val="false"/>
-          <w:u w:val="none"/>
-        </w:rPr>
-        <w:t xml:space="preserve">Note: </w:t>
-      </w:r>
-      <w:r>
-        <w:rPr>
-          <w:b w:val="false"/>
-          <w:bCs w:val="false"/>
-          <w:i w:val="false"/>
-          <w:iCs w:val="false"/>
-          <w:u w:val="none"/>
-        </w:rPr>
-        <w:t xml:space="preserve">at present, </w:t>
-      </w:r>
-      <w:r>
-        <w:rPr>
-          <w:b w:val="false"/>
-          <w:bCs w:val="false"/>
-          <w:i w:val="false"/>
-          <w:iCs w:val="false"/>
-          <w:u w:val="none"/>
-        </w:rPr>
-        <w:t>the</w:t>
-      </w:r>
-      <w:r>
-        <w:rPr>
-          <w:b w:val="false"/>
-          <w:bCs w:val="false"/>
-          <w:i w:val="false"/>
-          <w:iCs w:val="false"/>
-          <w:u w:val="none"/>
-        </w:rPr>
-        <w:t xml:space="preserve"> Sub-Task</w:t>
-      </w:r>
-      <w:r>
-        <w:rPr>
-          <w:b w:val="false"/>
-          <w:bCs w:val="false"/>
-          <w:i w:val="false"/>
-          <w:iCs w:val="false"/>
-          <w:u w:val="none"/>
-        </w:rPr>
-        <w:t xml:space="preserve"> type is not supported by the plugin</w:t>
-      </w:r>
-      <w:r>
-        <w:rPr>
-          <w:b w:val="false"/>
-          <w:bCs w:val="false"/>
-          <w:i w:val="false"/>
-          <w:iCs w:val="false"/>
-          <w:u w:val="none"/>
-        </w:rPr>
-        <w:t>.</w:t>
+        <w:t xml:space="preserve"> – the type of created issues</w:t>
       </w:r>
     </w:p>
     <w:p>
@@ -2101,7 +1460,7 @@
           <w:iCs w:val="false"/>
           <w:u w:val="none"/>
         </w:rPr>
-        <w:t>– the status of issues created by the plugin.</w:t>
+        <w:t>– the status of issues created by the plugin</w:t>
       </w:r>
     </w:p>
     <w:p>
@@ -2140,7 +1499,59 @@
           <w:iCs w:val="false"/>
           <w:u w:val="none"/>
         </w:rPr>
-        <w:t>– the status to transition to when the linked vulnerability closes. The plugin assumes that there will always be a transition to this status available. If issues will be transitioned manually by Jira users, please configure the workflow to ensure that this is the case.</w:t>
+        <w:t>– the status to transition to when the linked vulnerability closes. The plugin assumes that there will always be a transition to this status available. If issues will be transitioned manually by Jira users, please configure the workflow to ensure that this is the case</w:t>
+      </w:r>
+    </w:p>
+    <w:p>
+      <w:pPr>
+        <w:pStyle w:val="Heading2"/>
+        <w:numPr>
+          <w:ilvl w:val="1"/>
+          <w:numId w:val="2"/>
+        </w:numPr>
+        <w:rPr/>
+      </w:pPr>
+      <w:r>
+        <w:rPr/>
+        <w:t>Restrictions on Issue Types</w:t>
+      </w:r>
+    </w:p>
+    <w:p>
+      <w:pPr>
+        <w:pStyle w:val="TextBody"/>
+        <w:rPr/>
+      </w:pPr>
+      <w:r>
+        <w:rPr/>
+        <w:t>The plugin has the following limitations on Issue Types:</w:t>
+      </w:r>
+    </w:p>
+    <w:p>
+      <w:pPr>
+        <w:pStyle w:val="TextBody"/>
+        <w:numPr>
+          <w:ilvl w:val="0"/>
+          <w:numId w:val="7"/>
+        </w:numPr>
+        <w:rPr/>
+      </w:pPr>
+      <w:r>
+        <w:rPr/>
+        <w:t>It does not support creation of Sub-Task type issues</w:t>
+      </w:r>
+    </w:p>
+    <w:p>
+      <w:pPr>
+        <w:pStyle w:val="TextBody"/>
+        <w:numPr>
+          <w:ilvl w:val="0"/>
+          <w:numId w:val="7"/>
+        </w:numPr>
+        <w:rPr/>
+      </w:pPr>
+      <w:r>
+        <w:rPr/>
+        <w:t>If does not support creation of issue types with custom required fields</w:t>
       </w:r>
     </w:p>
     <w:p>
@@ -2172,7 +1583,7 @@
         <w:pStyle w:val="Heading1"/>
         <w:numPr>
           <w:ilvl w:val="0"/>
-          <w:numId w:val="1"/>
+          <w:numId w:val="2"/>
         </w:numPr>
         <w:jc w:val="both"/>
         <w:rPr/>
@@ -2190,30 +1601,18 @@
       </w:pPr>
       <w:r>
         <w:rPr/>
-        <w:t xml:space="preserve">Once a project link is configured, vulnerabilities can be imported from Edgescan. </w:t>
-      </w:r>
-      <w:r>
+        <w:t xml:space="preserve">Once a project link is configured, vulnerabilities can be imported from Edgescan. Imports may be triggered manually or automatically. If automatic imports are enabled, the plugin will perform imports periodically, with the polling interval defined in the connection configuration. </w:t>
+      </w:r>
+    </w:p>
+    <w:p>
+      <w:pPr>
+        <w:pStyle w:val="TextBody"/>
+        <w:jc w:val="both"/>
         <w:rPr/>
-        <w:t xml:space="preserve">Imports may be triggered manually or automatically. If automatic imports are enabled, the plugin will perform imports periodically, with the polling interval defined in the connection configuration. </w:t>
-      </w:r>
-    </w:p>
-    <w:p>
-      <w:pPr>
-        <w:pStyle w:val="TextBody"/>
-        <w:jc w:val="both"/>
+      </w:pPr>
+      <w:r>
         <w:rPr/>
-      </w:pPr>
-      <w:r>
-        <w:rPr/>
-        <w:t xml:space="preserve">Manual imports are triggered using the buttons on the configuration screen. Once a manual import finishes, the results are displayed to the user showing the number of vulnerabilities found/opened/closed etc., along with a breakdown for each risk rating. The results also include any errors encountered during the import, </w:t>
-      </w:r>
-      <w:r>
-        <w:rPr/>
-        <w:t>which can be seen at the bottom of the import results</w:t>
-      </w:r>
-      <w:r>
-        <w:rPr/>
-        <w:t>.</w:t>
+        <w:t>Manual imports are triggered using the buttons on the configuration screen. Once a manual import finishes, the results are displayed to the user showing the number of vulnerabilities found/opened/closed etc., along with a breakdown for each risk rating. The results also include any errors encountered during the import, which can be seen at the bottom of the import results.</w:t>
       </w:r>
     </w:p>
     <w:p>
@@ -2242,91 +1641,14 @@
           <w:b/>
           <w:bCs/>
         </w:rPr>
-        <w:t>Full</w:t>
-      </w:r>
-      <w:r>
-        <w:rPr>
-          <w:b/>
-          <w:bCs/>
-        </w:rPr>
-        <w:t xml:space="preserve"> </w:t>
-      </w:r>
-      <w:r>
-        <w:rPr>
-          <w:b/>
-          <w:bCs/>
-        </w:rPr>
-        <w:t>Import</w:t>
-      </w:r>
-      <w:r>
-        <w:rPr>
-          <w:b/>
-          <w:bCs/>
-        </w:rPr>
-        <w:t xml:space="preserve">: </w:t>
-      </w:r>
-      <w:r>
-        <w:rPr>
-          <w:b w:val="false"/>
-          <w:bCs w:val="false"/>
-        </w:rPr>
-        <w:t xml:space="preserve">This mode may only be triggered manually. </w:t>
-      </w:r>
-      <w:r>
-        <w:rPr>
-          <w:b w:val="false"/>
-          <w:bCs w:val="false"/>
-        </w:rPr>
-        <w:t>A</w:t>
-      </w:r>
-      <w:r>
-        <w:rPr>
-          <w:b w:val="false"/>
-          <w:bCs w:val="false"/>
-        </w:rPr>
-        <w:t xml:space="preserve">ll vulnerabilities are retrieved from Edgescan. For each open vulnerability, </w:t>
-      </w:r>
-      <w:r>
-        <w:rPr>
-          <w:b w:val="false"/>
-          <w:bCs w:val="false"/>
-        </w:rPr>
-        <w:t xml:space="preserve">if </w:t>
-      </w:r>
-      <w:r>
-        <w:rPr>
-          <w:b w:val="false"/>
-          <w:bCs w:val="false"/>
-        </w:rPr>
-        <w:t xml:space="preserve">a linked issue exists </w:t>
-      </w:r>
-      <w:r>
-        <w:rPr>
-          <w:b w:val="false"/>
-          <w:bCs w:val="false"/>
-        </w:rPr>
-        <w:t>it</w:t>
-      </w:r>
-      <w:r>
-        <w:rPr>
-          <w:b w:val="false"/>
-          <w:bCs w:val="false"/>
-        </w:rPr>
-        <w:t xml:space="preserve"> is updated, </w:t>
-      </w:r>
-      <w:r>
-        <w:rPr>
-          <w:b w:val="false"/>
-          <w:bCs w:val="false"/>
-        </w:rPr>
-        <w:t>otherwise a new one is created</w:t>
-      </w:r>
-      <w:r>
-        <w:rPr>
-          <w:b w:val="false"/>
-          <w:bCs w:val="false"/>
-        </w:rPr>
-        <w:t xml:space="preserve">. For each closed vulnerability the linked issue, if any, is transitioned to the configured 'Status on Close'. </w:t>
+        <w:t xml:space="preserve">Full Import: </w:t>
+      </w:r>
+      <w:r>
+        <w:rPr>
+          <w:b w:val="false"/>
+          <w:bCs w:val="false"/>
+        </w:rPr>
+        <w:t xml:space="preserve">This mode may only be triggered manually. All vulnerabilities are retrieved from Edgescan. For each open vulnerability, if a linked issue exists it is updated, otherwise a new one is created. For each closed vulnerability the linked issue, if any, is transitioned to the configured 'Status on Close'. </w:t>
       </w:r>
     </w:p>
     <w:p>
@@ -2344,12 +1666,10 @@
           <w:b/>
           <w:bCs/>
         </w:rPr>
-      </w:r>
-      <w:r>
         <mc:AlternateContent>
           <mc:Choice Requires="wps">
             <w:drawing>
-              <wp:anchor behindDoc="0" distT="0" distB="0" distL="0" distR="0" simplePos="0" locked="0" layoutInCell="1" allowOverlap="1" relativeHeight="6">
+              <wp:anchor behindDoc="0" distT="0" distB="0" distL="0" distR="0" simplePos="0" locked="0" layoutInCell="1" allowOverlap="1" relativeHeight="4">
                 <wp:simplePos x="0" y="0"/>
                 <wp:positionH relativeFrom="column">
                   <wp:align>center</wp:align>
@@ -2357,21 +1677,33 @@
                 <wp:positionV relativeFrom="paragraph">
                   <wp:posOffset>635</wp:posOffset>
                 </wp:positionV>
-                <wp:extent cx="6120130" cy="2993390"/>
+                <wp:extent cx="6120765" cy="2994025"/>
                 <wp:effectExtent l="0" t="0" r="0" b="0"/>
                 <wp:wrapSquare wrapText="largest"/>
-                <wp:docPr id="7" name="Frame3"/>
+                <wp:docPr id="9" name="Frame3"/>
                 <a:graphic xmlns:a="http://schemas.openxmlformats.org/drawingml/2006/main">
                   <a:graphicData uri="http://schemas.microsoft.com/office/word/2010/wordprocessingShape">
                     <wps:wsp>
-                      <wps:cNvSpPr txBox="1"/>
+                      <wps:cNvSpPr/>
                       <wps:spPr>
                         <a:xfrm>
                           <a:off x="0" y="0"/>
-                          <a:ext cx="6120130" cy="2993390"/>
+                          <a:ext cx="6120000" cy="2993400"/>
                         </a:xfrm>
-                        <a:prstGeom prst="rect"/>
+                        <a:prstGeom prst="rect">
+                          <a:avLst/>
+                        </a:prstGeom>
+                        <a:noFill/>
+                        <a:ln>
+                          <a:noFill/>
+                        </a:ln>
                       </wps:spPr>
+                      <wps:style>
+                        <a:lnRef idx="0"/>
+                        <a:fillRef idx="0"/>
+                        <a:effectRef idx="0"/>
+                        <a:fontRef idx="minor"/>
+                      </wps:style>
                       <wps:txbx>
                         <w:txbxContent>
                           <w:p>
@@ -2383,11 +1715,14 @@
                             <w:r>
                               <w:rPr/>
                               <w:t xml:space="preserve">Screenshot </w:t>
+                            </w:r>
+                            <w:r>
+                              <w:rPr/>
                               <w:drawing>
                                 <wp:inline distT="0" distB="0" distL="0" distR="0">
                                   <wp:extent cx="6120130" cy="2741930"/>
                                   <wp:effectExtent l="0" t="0" r="0" b="0"/>
-                                  <wp:docPr id="8" name="Image3" descr=""/>
+                                  <wp:docPr id="11" name="Image3" descr=""/>
                                   <wp:cNvGraphicFramePr>
                                     <a:graphicFrameLocks xmlns:a="http://schemas.openxmlformats.org/drawingml/2006/main" noChangeAspect="1"/>
                                   </wp:cNvGraphicFramePr>
@@ -2395,7 +1730,7 @@
                                     <a:graphicData uri="http://schemas.openxmlformats.org/drawingml/2006/picture">
                                       <pic:pic xmlns:pic="http://schemas.openxmlformats.org/drawingml/2006/picture">
                                         <pic:nvPicPr>
-                                          <pic:cNvPr id="8" name="Image3" descr=""/>
+                                          <pic:cNvPr id="11" name="Image3" descr=""/>
                                           <pic:cNvPicPr>
                                             <a:picLocks noChangeAspect="1" noChangeArrowheads="1"/>
                                           </pic:cNvPicPr>
@@ -2449,7 +1784,7 @@
                           </w:p>
                         </w:txbxContent>
                       </wps:txbx>
-                      <wps:bodyPr anchor="t" lIns="0" tIns="0" rIns="0" bIns="0">
+                      <wps:bodyPr lIns="90000" rIns="90000" tIns="45000" bIns="45000">
                         <a:noAutofit/>
                       </wps:bodyPr>
                     </wps:wsp>
@@ -2460,8 +1795,11 @@
           </mc:Choice>
           <mc:Fallback>
             <w:pict>
-              <v:rect style="position:absolute;rotation:0;width:481.9pt;height:235.7pt;mso-wrap-distance-left:0pt;mso-wrap-distance-right:0pt;mso-wrap-distance-top:0pt;mso-wrap-distance-bottom:0pt;margin-top:0pt;mso-position-vertical:top;mso-position-vertical-relative:text;margin-left:0pt;mso-position-horizontal:center;mso-position-horizontal-relative:text">
-                <v:textbox inset="0in,0in,0in,0in">
+              <v:rect id="shape_0" ID="Frame3" stroked="f" style="position:absolute;margin-left:0pt;margin-top:0.05pt;width:481.85pt;height:235.65pt;mso-position-horizontal:center">
+                <w10:wrap type="square"/>
+                <v:fill o:detectmouseclick="t" on="false"/>
+                <v:stroke color="#3465a4" joinstyle="round" endcap="flat"/>
+                <v:textbox>
                   <w:txbxContent>
                     <w:p>
                       <w:pPr>
@@ -2472,11 +1810,14 @@
                       <w:r>
                         <w:rPr/>
                         <w:t xml:space="preserve">Screenshot </w:t>
+                      </w:r>
+                      <w:r>
+                        <w:rPr/>
                         <w:drawing>
                           <wp:inline distT="0" distB="0" distL="0" distR="0">
                             <wp:extent cx="6120130" cy="2741930"/>
                             <wp:effectExtent l="0" t="0" r="0" b="0"/>
-                            <wp:docPr id="9" name="Image3" descr=""/>
+                            <wp:docPr id="12" name="Image3" descr=""/>
                             <wp:cNvGraphicFramePr>
                               <a:graphicFrameLocks xmlns:a="http://schemas.openxmlformats.org/drawingml/2006/main" noChangeAspect="1"/>
                             </wp:cNvGraphicFramePr>
@@ -2484,7 +1825,7 @@
                               <a:graphicData uri="http://schemas.openxmlformats.org/drawingml/2006/picture">
                                 <pic:pic xmlns:pic="http://schemas.openxmlformats.org/drawingml/2006/picture">
                                   <pic:nvPicPr>
-                                    <pic:cNvPr id="9" name="Image3" descr=""/>
+                                    <pic:cNvPr id="12" name="Image3" descr=""/>
                                     <pic:cNvPicPr>
                                       <a:picLocks noChangeAspect="1" noChangeArrowheads="1"/>
                                     </pic:cNvPicPr>
@@ -2538,7 +1879,6 @@
                     </w:p>
                   </w:txbxContent>
                 </v:textbox>
-                <w10:wrap type="square" side="largest"/>
               </v:rect>
             </w:pict>
           </mc:Fallback>
@@ -2567,28 +1907,7 @@
           <w:b w:val="false"/>
           <w:bCs w:val="false"/>
         </w:rPr>
-        <w:t xml:space="preserve">vulnerabilities created/updated since the last successful import are retrieved from Edgescan. The open/update/close semantics are the same as the </w:t>
-      </w:r>
-      <w:r>
-        <w:rPr>
-          <w:b w:val="false"/>
-          <w:bCs w:val="false"/>
-        </w:rPr>
-        <w:t>full import</w:t>
-      </w:r>
-      <w:r>
-        <w:rPr>
-          <w:b w:val="false"/>
-          <w:bCs w:val="false"/>
-        </w:rPr>
-        <w:t xml:space="preserve"> case. </w:t>
-      </w:r>
-      <w:r>
-        <w:rPr>
-          <w:b w:val="false"/>
-          <w:bCs w:val="false"/>
-        </w:rPr>
-        <w:t>All automatic imports are performed in this mode.</w:t>
+        <w:t>vulnerabilities created/updated since the last successful import are retrieved from Edgescan. The open/update/close semantics are the same as the full import case. All automatic imports are performed in this mode.</w:t>
       </w:r>
     </w:p>
     <w:p>
@@ -2624,35 +1943,7 @@
           <w:b w:val="false"/>
           <w:bCs w:val="false"/>
         </w:rPr>
-        <w:t xml:space="preserve">If project link settings are changed the </w:t>
-      </w:r>
-      <w:r>
-        <w:rPr>
-          <w:b w:val="false"/>
-          <w:bCs w:val="false"/>
-        </w:rPr>
-        <w:t>i</w:t>
-      </w:r>
-      <w:r>
-        <w:rPr>
-          <w:b w:val="false"/>
-          <w:bCs w:val="false"/>
-        </w:rPr>
-        <w:t xml:space="preserve">mport </w:t>
-      </w:r>
-      <w:r>
-        <w:rPr>
-          <w:b w:val="false"/>
-          <w:bCs w:val="false"/>
-        </w:rPr>
-        <w:t>u</w:t>
-      </w:r>
-      <w:r>
-        <w:rPr>
-          <w:b w:val="false"/>
-          <w:bCs w:val="false"/>
-        </w:rPr>
-        <w:t xml:space="preserve">pdated mode will not update existing issues accordingly. Therefore it is </w:t>
+        <w:t xml:space="preserve">If project link settings are changed the import updated mode will not update existing issues accordingly. Therefore it is </w:t>
       </w:r>
       <w:r>
         <w:rPr>
@@ -2666,21 +1957,7 @@
           <w:b w:val="false"/>
           <w:bCs w:val="false"/>
         </w:rPr>
-        <w:t xml:space="preserve">recommended that a </w:t>
-      </w:r>
-      <w:r>
-        <w:rPr>
-          <w:b w:val="false"/>
-          <w:bCs w:val="false"/>
-        </w:rPr>
-        <w:t xml:space="preserve">full import </w:t>
-      </w:r>
-      <w:r>
-        <w:rPr>
-          <w:b w:val="false"/>
-          <w:bCs w:val="false"/>
-        </w:rPr>
-        <w:t xml:space="preserve">be run after editing the link configuration. </w:t>
+        <w:t xml:space="preserve">recommended that a full import be run after editing the link configuration. </w:t>
       </w:r>
     </w:p>
     <w:p>
@@ -2698,70 +1975,7 @@
           <w:b w:val="false"/>
           <w:bCs w:val="false"/>
         </w:rPr>
-        <w:t xml:space="preserve">If </w:t>
-      </w:r>
-      <w:r>
-        <w:rPr>
-          <w:b w:val="false"/>
-          <w:bCs w:val="false"/>
-        </w:rPr>
-        <w:t xml:space="preserve">an </w:t>
-      </w:r>
-      <w:r>
-        <w:rPr>
-          <w:b w:val="false"/>
-          <w:bCs w:val="false"/>
-        </w:rPr>
-        <w:t xml:space="preserve">assets associated with a link </w:t>
-      </w:r>
-      <w:r>
-        <w:rPr>
-          <w:b w:val="false"/>
-          <w:bCs w:val="false"/>
-        </w:rPr>
-        <w:t>is</w:t>
-      </w:r>
-      <w:r>
-        <w:rPr>
-          <w:b w:val="false"/>
-          <w:bCs w:val="false"/>
-        </w:rPr>
-        <w:t xml:space="preserve"> </w:t>
-      </w:r>
-      <w:r>
-        <w:rPr>
-          <w:b w:val="false"/>
-          <w:bCs w:val="false"/>
-        </w:rPr>
-        <w:t>deselected</w:t>
-      </w:r>
-      <w:r>
-        <w:rPr>
-          <w:b w:val="false"/>
-          <w:bCs w:val="false"/>
-        </w:rPr>
-        <w:t xml:space="preserve">, any issues corresponding to vulnerabilities on that asset will be deleted </w:t>
-      </w:r>
-      <w:r>
-        <w:rPr>
-          <w:b w:val="false"/>
-          <w:bCs w:val="false"/>
-        </w:rPr>
-        <w:t xml:space="preserve">(not closed) </w:t>
-      </w:r>
-      <w:r>
-        <w:rPr>
-          <w:b w:val="false"/>
-          <w:bCs w:val="false"/>
-        </w:rPr>
-        <w:t>on a full import</w:t>
-      </w:r>
-      <w:r>
-        <w:rPr>
-          <w:b w:val="false"/>
-          <w:bCs w:val="false"/>
-        </w:rPr>
-        <w:t>.</w:t>
+        <w:t>If an assets associated with a link is deselected, any issues corresponding to vulnerabilities on that asset will be deleted (not closed) on a full import.</w:t>
       </w:r>
     </w:p>
     <w:p>
@@ -2779,28 +1993,7 @@
           <w:b w:val="false"/>
           <w:bCs w:val="false"/>
         </w:rPr>
-        <w:t>I</w:t>
-      </w:r>
-      <w:r>
-        <w:rPr>
-          <w:b w:val="false"/>
-          <w:bCs w:val="false"/>
-        </w:rPr>
-        <w:t xml:space="preserve">f the open or close status settings are changed already existing issues </w:t>
-      </w:r>
-      <w:r>
-        <w:rPr>
-          <w:b w:val="false"/>
-          <w:bCs w:val="false"/>
-        </w:rPr>
-        <w:t>will not be affected, even if a full import is run</w:t>
-      </w:r>
-      <w:r>
-        <w:rPr>
-          <w:b w:val="false"/>
-          <w:bCs w:val="false"/>
-        </w:rPr>
-        <w:t>.</w:t>
+        <w:t>If the open or close status settings are changed already existing issues will not be affected, even if a full import is run.</w:t>
       </w:r>
     </w:p>
     <w:p>
@@ -2818,35 +2011,7 @@
           <w:b w:val="false"/>
           <w:bCs w:val="false"/>
         </w:rPr>
-        <w:t>I</w:t>
-      </w:r>
-      <w:r>
-        <w:rPr>
-          <w:b w:val="false"/>
-          <w:bCs w:val="false"/>
-        </w:rPr>
-        <w:t xml:space="preserve">f the priority mapping for a risk is changed to 'Don't Import', any issues linked to vulnerabilities of that risk rating will be </w:t>
-      </w:r>
-      <w:r>
-        <w:rPr>
-          <w:b w:val="false"/>
-          <w:bCs w:val="false"/>
-        </w:rPr>
-        <w:t xml:space="preserve">set to the configured 'Status on close' </w:t>
-      </w:r>
-      <w:r>
-        <w:rPr>
-          <w:b w:val="false"/>
-          <w:bCs w:val="false"/>
-        </w:rPr>
-        <w:t>on a full import</w:t>
-      </w:r>
-      <w:r>
-        <w:rPr>
-          <w:b w:val="false"/>
-          <w:bCs w:val="false"/>
-        </w:rPr>
-        <w:t>.</w:t>
+        <w:t>If the priority mapping for a risk is changed to 'Don't Import', any issues linked to vulnerabilities of that risk rating will be set to the configured 'Status on close' on a full import.</w:t>
       </w:r>
     </w:p>
     <w:p>
@@ -2894,6 +2059,7 @@
       <w:pgNumType w:fmt="decimal"/>
       <w:formProt w:val="false"/>
       <w:textDirection w:val="lrTb"/>
+      <w:docGrid w:type="default" w:linePitch="240" w:charSpace="4294961151"/>
     </w:sectPr>
   </w:body>
 </w:document>
@@ -2928,11 +2094,7 @@
     </w:r>
     <w:r>
       <w:rPr/>
-      <w:t xml:space="preserve"> </w:t>
-    </w:r>
-    <w:r>
-      <w:rPr/>
-      <w:t xml:space="preserve">of </w:t>
+      <w:t xml:space="preserve"> of </w:t>
     </w:r>
     <w:r>
       <w:rPr/>
@@ -2965,8 +2127,63 @@
       </w:rPr>
     </w:pPr>
     <w:r>
+      <mc:AlternateContent>
+        <mc:Choice Requires="wps">
+          <w:drawing>
+            <wp:anchor behindDoc="1" distT="0" distB="0" distL="0" distR="0" simplePos="0" locked="0" layoutInCell="1" allowOverlap="1" relativeHeight="16">
+              <wp:simplePos x="0" y="0"/>
+              <wp:positionH relativeFrom="column">
+                <wp:posOffset>5520690</wp:posOffset>
+              </wp:positionH>
+              <wp:positionV relativeFrom="paragraph">
+                <wp:posOffset>-196215</wp:posOffset>
+              </wp:positionV>
+              <wp:extent cx="1270" cy="267335"/>
+              <wp:effectExtent l="0" t="0" r="0" b="0"/>
+              <wp:wrapNone/>
+              <wp:docPr id="13" name="graphic1"/>
+              <a:graphic xmlns:a="http://schemas.openxmlformats.org/drawingml/2006/main">
+                <a:graphicData uri="http://schemas.microsoft.com/office/word/2010/wordprocessingShape">
+                  <wps:wsp>
+                    <wps:cNvSpPr/>
+                    <wps:spPr>
+                      <a:xfrm>
+                        <a:off x="0" y="0"/>
+                        <a:ext cx="720" cy="151920"/>
+                      </a:xfrm>
+                      <a:prstGeom prst="line">
+                        <a:avLst/>
+                      </a:prstGeom>
+                      <a:ln>
+                        <a:solidFill>
+                          <a:srgbClr val="aea79f"/>
+                        </a:solidFill>
+                      </a:ln>
+                    </wps:spPr>
+                    <wps:style>
+                      <a:lnRef idx="0"/>
+                      <a:fillRef idx="0"/>
+                      <a:effectRef idx="0"/>
+                      <a:fontRef idx="minor"/>
+                    </wps:style>
+                    <wps:bodyPr/>
+                  </wps:wsp>
+                </a:graphicData>
+              </a:graphic>
+            </wp:anchor>
+          </w:drawing>
+        </mc:Choice>
+        <mc:Fallback>
+          <w:pict>
+            <v:line id="shape_0" from="424.25pt,-5.05pt" to="424.25pt,6.85pt" ID="graphic1" stroked="t" style="position:absolute">
+              <v:stroke color="#aea79f" joinstyle="round" endcap="flat"/>
+              <v:fill o:detectmouseclick="t" on="false"/>
+            </v:line>
+          </w:pict>
+        </mc:Fallback>
+      </mc:AlternateContent>
       <w:drawing>
-        <wp:anchor behindDoc="0" distT="0" distB="0" distL="0" distR="0" simplePos="0" locked="0" layoutInCell="1" allowOverlap="1" relativeHeight="11">
+        <wp:anchor behindDoc="1" distT="0" distB="0" distL="0" distR="0" simplePos="0" locked="0" layoutInCell="1" allowOverlap="1" relativeHeight="8">
           <wp:simplePos x="0" y="0"/>
           <wp:positionH relativeFrom="column">
             <wp:posOffset>4099560</wp:posOffset>
@@ -2977,7 +2194,7 @@
           <wp:extent cx="1141095" cy="194310"/>
           <wp:effectExtent l="0" t="0" r="0" b="0"/>
           <wp:wrapSquare wrapText="largest"/>
-          <wp:docPr id="10" name="Image6" descr=""/>
+          <wp:docPr id="14" name="Image6" descr=""/>
           <wp:cNvGraphicFramePr>
             <a:graphicFrameLocks xmlns:a="http://schemas.openxmlformats.org/drawingml/2006/main" noChangeAspect="1"/>
           </wp:cNvGraphicFramePr>
@@ -2985,7 +2202,7 @@
             <a:graphicData uri="http://schemas.openxmlformats.org/drawingml/2006/picture">
               <pic:pic xmlns:pic="http://schemas.openxmlformats.org/drawingml/2006/picture">
                 <pic:nvPicPr>
-                  <pic:cNvPr id="10" name="Image6" descr=""/>
+                  <pic:cNvPr id="14" name="Image6" descr=""/>
                   <pic:cNvPicPr>
                     <a:picLocks noChangeAspect="1" noChangeArrowheads="1"/>
                   </pic:cNvPicPr>
@@ -3011,7 +2228,7 @@
         </wp:anchor>
       </w:drawing>
       <w:drawing>
-        <wp:anchor behindDoc="0" distT="0" distB="0" distL="0" distR="0" simplePos="0" locked="0" layoutInCell="1" allowOverlap="1" relativeHeight="15">
+        <wp:anchor behindDoc="1" distT="0" distB="0" distL="0" distR="0" simplePos="0" locked="0" layoutInCell="1" allowOverlap="1" relativeHeight="12">
           <wp:simplePos x="0" y="0"/>
           <wp:positionH relativeFrom="column">
             <wp:posOffset>5367655</wp:posOffset>
@@ -3022,7 +2239,7 @@
           <wp:extent cx="745490" cy="151130"/>
           <wp:effectExtent l="0" t="0" r="0" b="0"/>
           <wp:wrapSquare wrapText="largest"/>
-          <wp:docPr id="11" name="Image7" descr=""/>
+          <wp:docPr id="15" name="Image7" descr=""/>
           <wp:cNvGraphicFramePr>
             <a:graphicFrameLocks xmlns:a="http://schemas.openxmlformats.org/drawingml/2006/main" noChangeAspect="1"/>
           </wp:cNvGraphicFramePr>
@@ -3030,7 +2247,7 @@
             <a:graphicData uri="http://schemas.openxmlformats.org/drawingml/2006/picture">
               <pic:pic xmlns:pic="http://schemas.openxmlformats.org/drawingml/2006/picture">
                 <pic:nvPicPr>
-                  <pic:cNvPr id="11" name="Image7" descr=""/>
+                  <pic:cNvPr id="15" name="Image7" descr=""/>
                   <pic:cNvPicPr>
                     <a:picLocks noChangeAspect="1" noChangeArrowheads="1"/>
                   </pic:cNvPicPr>
@@ -3055,96 +2272,13 @@
           </a:graphic>
         </wp:anchor>
       </w:drawing>
-      <mc:AlternateContent>
-        <mc:Choice Requires="wps">
-          <w:drawing>
-            <wp:anchor behindDoc="0" distT="0" distB="0" distL="0" distR="0" simplePos="0" locked="0" layoutInCell="1" allowOverlap="1" relativeHeight="19">
-              <wp:simplePos x="0" y="0"/>
-              <wp:positionH relativeFrom="column">
-                <wp:posOffset>5387975</wp:posOffset>
-              </wp:positionH>
-              <wp:positionV relativeFrom="paragraph">
-                <wp:posOffset>-64770</wp:posOffset>
-              </wp:positionV>
-              <wp:extent cx="635" cy="151765"/>
-              <wp:effectExtent l="0" t="0" r="0" b="0"/>
-              <wp:wrapNone/>
-              <wp:docPr id="12" name=""/>
-              <a:graphic xmlns:a="http://schemas.openxmlformats.org/drawingml/2006/main">
-                <a:graphicData uri="http://schemas.microsoft.com/office/word/2010/wordprocessingShape">
-                  <wps:wsp>
-                    <wps:cNvSpPr/>
-                    <wps:spPr>
-                      <a:xfrm>
-                        <a:off x="0" y="0"/>
-                        <a:ext cx="0" cy="151200"/>
-                      </a:xfrm>
-                      <a:prstGeom prst="line">
-                        <a:avLst/>
-                      </a:prstGeom>
-                      <a:ln>
-                        <a:solidFill>
-                          <a:srgbClr val="aea79f"/>
-                        </a:solidFill>
-                      </a:ln>
-                    </wps:spPr>
-                    <wps:style>
-                      <a:lnRef idx="0"/>
-                      <a:fillRef idx="0"/>
-                      <a:effectRef idx="0"/>
-                      <a:fontRef idx="minor"/>
-                    </wps:style>
-                    <wps:bodyPr/>
-                  </wps:wsp>
-                </a:graphicData>
-              </a:graphic>
-            </wp:anchor>
-          </w:drawing>
-        </mc:Choice>
-        <mc:Fallback>
-          <w:pict>
-            <v:line id="shape_0" from="418.3pt,0.8pt" to="418.3pt,12.65pt" stroked="t" style="position:absolute">
-              <v:stroke color="#aea79f" joinstyle="round" endcap="flat"/>
-              <v:fill o:detectmouseclick="t" on="false"/>
-            </v:line>
-          </w:pict>
-        </mc:Fallback>
-      </mc:AlternateContent>
     </w:r>
     <w:r>
       <w:rPr>
         <w:rFonts w:ascii="Liberation Sans" w:hAnsi="Liberation Sans"/>
         <w:color w:val="666666"/>
       </w:rPr>
-      <w:t xml:space="preserve">Edgescan Jira </w:t>
-    </w:r>
-    <w:r>
-      <w:rPr>
-        <w:rFonts w:ascii="Liberation Sans" w:hAnsi="Liberation Sans"/>
-        <w:color w:val="666666"/>
-      </w:rPr>
-      <w:t>P</w:t>
-    </w:r>
-    <w:r>
-      <w:rPr>
-        <w:rFonts w:ascii="Liberation Sans" w:hAnsi="Liberation Sans"/>
-        <w:color w:val="666666"/>
-      </w:rPr>
-      <w:t xml:space="preserve">lugin User </w:t>
-    </w:r>
-    <w:r>
-      <w:rPr>
-        <w:rFonts w:ascii="Liberation Sans" w:hAnsi="Liberation Sans"/>
-        <w:color w:val="666666"/>
-      </w:rPr>
-      <w:t>M</w:t>
-    </w:r>
-    <w:r>
-      <w:rPr>
-        <w:rFonts w:ascii="Liberation Sans" w:hAnsi="Liberation Sans"/>
-        <w:color w:val="666666"/>
-      </w:rPr>
-      <w:t>anual</w:t>
+      <w:t>Edgescan Jira Plugin User Manual</w:t>
     </w:r>
   </w:p>
 </w:hdr>
@@ -3161,9 +2295,6 @@
       <w:lvlText w:val=""/>
       <w:lvlJc w:val="left"/>
       <w:pPr>
-        <w:tabs>
-          <w:tab w:val="num" w:pos="432"/>
-        </w:tabs>
         <w:ind w:left="432" w:hanging="432"/>
       </w:pPr>
     </w:lvl>
@@ -3175,9 +2306,6 @@
       <w:lvlText w:val=""/>
       <w:lvlJc w:val="left"/>
       <w:pPr>
-        <w:tabs>
-          <w:tab w:val="num" w:pos="576"/>
-        </w:tabs>
         <w:ind w:left="576" w:hanging="576"/>
       </w:pPr>
     </w:lvl>
@@ -3189,9 +2317,6 @@
       <w:lvlText w:val=""/>
       <w:lvlJc w:val="left"/>
       <w:pPr>
-        <w:tabs>
-          <w:tab w:val="num" w:pos="720"/>
-        </w:tabs>
         <w:ind w:left="720" w:hanging="720"/>
       </w:pPr>
     </w:lvl>
@@ -3277,147 +2402,93 @@
   <w:abstractNum w:abstractNumId="2">
     <w:lvl w:ilvl="0">
       <w:start w:val="1"/>
-      <w:numFmt w:val="bullet"/>
-      <w:lvlText w:val=""/>
-      <w:lvlJc w:val="left"/>
-      <w:pPr>
-        <w:tabs>
-          <w:tab w:val="num" w:pos="720"/>
-        </w:tabs>
-        <w:ind w:left="720" w:hanging="360"/>
-      </w:pPr>
-      <w:rPr>
-        <w:rFonts w:ascii="Symbol" w:hAnsi="Symbol" w:cs="Symbol" w:hint="default"/>
-        <w:rFonts w:cs="OpenSymbol"/>
-      </w:rPr>
+      <w:numFmt w:val="none"/>
+      <w:suff w:val="nothing"/>
+      <w:lvlText w:val=""/>
+      <w:lvlJc w:val="left"/>
+      <w:pPr>
+        <w:ind w:left="432" w:hanging="432"/>
+      </w:pPr>
     </w:lvl>
     <w:lvl w:ilvl="1">
       <w:start w:val="1"/>
-      <w:numFmt w:val="bullet"/>
-      <w:lvlText w:val="◦"/>
-      <w:lvlJc w:val="left"/>
-      <w:pPr>
-        <w:tabs>
-          <w:tab w:val="num" w:pos="1080"/>
-        </w:tabs>
-        <w:ind w:left="1080" w:hanging="360"/>
-      </w:pPr>
-      <w:rPr>
-        <w:rFonts w:ascii="OpenSymbol" w:hAnsi="OpenSymbol" w:cs="OpenSymbol" w:hint="default"/>
-        <w:rFonts w:cs="OpenSymbol"/>
-      </w:rPr>
+      <w:numFmt w:val="none"/>
+      <w:suff w:val="nothing"/>
+      <w:lvlText w:val=""/>
+      <w:lvlJc w:val="left"/>
+      <w:pPr>
+        <w:ind w:left="576" w:hanging="576"/>
+      </w:pPr>
     </w:lvl>
     <w:lvl w:ilvl="2">
       <w:start w:val="1"/>
-      <w:numFmt w:val="bullet"/>
-      <w:lvlText w:val="▪"/>
-      <w:lvlJc w:val="left"/>
-      <w:pPr>
-        <w:tabs>
-          <w:tab w:val="num" w:pos="1440"/>
-        </w:tabs>
-        <w:ind w:left="1440" w:hanging="360"/>
-      </w:pPr>
-      <w:rPr>
-        <w:rFonts w:ascii="OpenSymbol" w:hAnsi="OpenSymbol" w:cs="OpenSymbol" w:hint="default"/>
-        <w:rFonts w:cs="OpenSymbol"/>
-      </w:rPr>
+      <w:numFmt w:val="none"/>
+      <w:suff w:val="nothing"/>
+      <w:lvlText w:val=""/>
+      <w:lvlJc w:val="left"/>
+      <w:pPr>
+        <w:ind w:left="720" w:hanging="720"/>
+      </w:pPr>
     </w:lvl>
     <w:lvl w:ilvl="3">
       <w:start w:val="1"/>
-      <w:numFmt w:val="bullet"/>
-      <w:lvlText w:val=""/>
-      <w:lvlJc w:val="left"/>
-      <w:pPr>
-        <w:tabs>
-          <w:tab w:val="num" w:pos="1800"/>
-        </w:tabs>
-        <w:ind w:left="1800" w:hanging="360"/>
-      </w:pPr>
-      <w:rPr>
-        <w:rFonts w:ascii="Symbol" w:hAnsi="Symbol" w:cs="Symbol" w:hint="default"/>
-        <w:rFonts w:cs="OpenSymbol"/>
-      </w:rPr>
+      <w:numFmt w:val="none"/>
+      <w:suff w:val="nothing"/>
+      <w:lvlText w:val=""/>
+      <w:lvlJc w:val="left"/>
+      <w:pPr>
+        <w:ind w:left="864" w:hanging="864"/>
+      </w:pPr>
     </w:lvl>
     <w:lvl w:ilvl="4">
       <w:start w:val="1"/>
-      <w:numFmt w:val="bullet"/>
-      <w:lvlText w:val="◦"/>
-      <w:lvlJc w:val="left"/>
-      <w:pPr>
-        <w:tabs>
-          <w:tab w:val="num" w:pos="2160"/>
-        </w:tabs>
-        <w:ind w:left="2160" w:hanging="360"/>
-      </w:pPr>
-      <w:rPr>
-        <w:rFonts w:ascii="OpenSymbol" w:hAnsi="OpenSymbol" w:cs="OpenSymbol" w:hint="default"/>
-        <w:rFonts w:cs="OpenSymbol"/>
-      </w:rPr>
+      <w:numFmt w:val="none"/>
+      <w:suff w:val="nothing"/>
+      <w:lvlText w:val=""/>
+      <w:lvlJc w:val="left"/>
+      <w:pPr>
+        <w:ind w:left="1008" w:hanging="1008"/>
+      </w:pPr>
     </w:lvl>
     <w:lvl w:ilvl="5">
       <w:start w:val="1"/>
-      <w:numFmt w:val="bullet"/>
-      <w:lvlText w:val="▪"/>
-      <w:lvlJc w:val="left"/>
-      <w:pPr>
-        <w:tabs>
-          <w:tab w:val="num" w:pos="2520"/>
-        </w:tabs>
-        <w:ind w:left="2520" w:hanging="360"/>
-      </w:pPr>
-      <w:rPr>
-        <w:rFonts w:ascii="OpenSymbol" w:hAnsi="OpenSymbol" w:cs="OpenSymbol" w:hint="default"/>
-        <w:rFonts w:cs="OpenSymbol"/>
-      </w:rPr>
+      <w:numFmt w:val="none"/>
+      <w:suff w:val="nothing"/>
+      <w:lvlText w:val=""/>
+      <w:lvlJc w:val="left"/>
+      <w:pPr>
+        <w:ind w:left="1152" w:hanging="1152"/>
+      </w:pPr>
     </w:lvl>
     <w:lvl w:ilvl="6">
       <w:start w:val="1"/>
-      <w:numFmt w:val="bullet"/>
-      <w:lvlText w:val=""/>
-      <w:lvlJc w:val="left"/>
-      <w:pPr>
-        <w:tabs>
-          <w:tab w:val="num" w:pos="2880"/>
-        </w:tabs>
-        <w:ind w:left="2880" w:hanging="360"/>
-      </w:pPr>
-      <w:rPr>
-        <w:rFonts w:ascii="Symbol" w:hAnsi="Symbol" w:cs="Symbol" w:hint="default"/>
-        <w:rFonts w:cs="OpenSymbol"/>
-      </w:rPr>
+      <w:numFmt w:val="none"/>
+      <w:suff w:val="nothing"/>
+      <w:lvlText w:val=""/>
+      <w:lvlJc w:val="left"/>
+      <w:pPr>
+        <w:ind w:left="1296" w:hanging="1296"/>
+      </w:pPr>
     </w:lvl>
     <w:lvl w:ilvl="7">
       <w:start w:val="1"/>
-      <w:numFmt w:val="bullet"/>
-      <w:lvlText w:val="◦"/>
-      <w:lvlJc w:val="left"/>
-      <w:pPr>
-        <w:tabs>
-          <w:tab w:val="num" w:pos="3240"/>
-        </w:tabs>
-        <w:ind w:left="3240" w:hanging="360"/>
-      </w:pPr>
-      <w:rPr>
-        <w:rFonts w:ascii="OpenSymbol" w:hAnsi="OpenSymbol" w:cs="OpenSymbol" w:hint="default"/>
-        <w:rFonts w:cs="OpenSymbol"/>
-      </w:rPr>
+      <w:numFmt w:val="none"/>
+      <w:suff w:val="nothing"/>
+      <w:lvlText w:val=""/>
+      <w:lvlJc w:val="left"/>
+      <w:pPr>
+        <w:ind w:left="1440" w:hanging="1440"/>
+      </w:pPr>
     </w:lvl>
     <w:lvl w:ilvl="8">
       <w:start w:val="1"/>
-      <w:numFmt w:val="bullet"/>
-      <w:lvlText w:val="▪"/>
-      <w:lvlJc w:val="left"/>
-      <w:pPr>
-        <w:tabs>
-          <w:tab w:val="num" w:pos="3600"/>
-        </w:tabs>
-        <w:ind w:left="3600" w:hanging="360"/>
-      </w:pPr>
-      <w:rPr>
-        <w:rFonts w:ascii="OpenSymbol" w:hAnsi="OpenSymbol" w:cs="OpenSymbol" w:hint="default"/>
-        <w:rFonts w:cs="OpenSymbol"/>
-      </w:rPr>
+      <w:numFmt w:val="none"/>
+      <w:suff w:val="nothing"/>
+      <w:lvlText w:val=""/>
+      <w:lvlJc w:val="left"/>
+      <w:pPr>
+        <w:ind w:left="1584" w:hanging="1584"/>
+      </w:pPr>
     </w:lvl>
   </w:abstractNum>
   <w:abstractNum w:abstractNumId="3">
@@ -3434,6 +2505,7 @@
       </w:pPr>
       <w:rPr>
         <w:rFonts w:ascii="Symbol" w:hAnsi="Symbol" w:cs="Symbol" w:hint="default"/>
+        <w:b/>
         <w:rFonts w:cs="OpenSymbol"/>
       </w:rPr>
     </w:lvl>
@@ -3580,6 +2652,7 @@
       </w:pPr>
       <w:rPr>
         <w:rFonts w:ascii="Symbol" w:hAnsi="Symbol" w:cs="Symbol" w:hint="default"/>
+        <w:b w:val="false"/>
         <w:rFonts w:cs="OpenSymbol"/>
       </w:rPr>
     </w:lvl>
@@ -3726,6 +2799,7 @@
       </w:pPr>
       <w:rPr>
         <w:rFonts w:ascii="Symbol" w:hAnsi="Symbol" w:cs="Symbol" w:hint="default"/>
+        <w:b w:val="false"/>
         <w:rFonts w:cs="OpenSymbol"/>
       </w:rPr>
     </w:lvl>
@@ -3997,6 +3071,152 @@
           <w:tab w:val="num" w:pos="3660"/>
         </w:tabs>
         <w:ind w:left="3660" w:hanging="360"/>
+      </w:pPr>
+      <w:rPr>
+        <w:rFonts w:ascii="OpenSymbol" w:hAnsi="OpenSymbol" w:cs="OpenSymbol" w:hint="default"/>
+        <w:rFonts w:cs="OpenSymbol"/>
+      </w:rPr>
+    </w:lvl>
+  </w:abstractNum>
+  <w:abstractNum w:abstractNumId="7">
+    <w:lvl w:ilvl="0">
+      <w:start w:val="1"/>
+      <w:numFmt w:val="bullet"/>
+      <w:lvlText w:val=""/>
+      <w:lvlJc w:val="left"/>
+      <w:pPr>
+        <w:tabs>
+          <w:tab w:val="num" w:pos="720"/>
+        </w:tabs>
+        <w:ind w:left="720" w:hanging="360"/>
+      </w:pPr>
+      <w:rPr>
+        <w:rFonts w:ascii="Symbol" w:hAnsi="Symbol" w:cs="Symbol" w:hint="default"/>
+        <w:rFonts w:cs="OpenSymbol"/>
+      </w:rPr>
+    </w:lvl>
+    <w:lvl w:ilvl="1">
+      <w:start w:val="1"/>
+      <w:numFmt w:val="bullet"/>
+      <w:lvlText w:val="◦"/>
+      <w:lvlJc w:val="left"/>
+      <w:pPr>
+        <w:tabs>
+          <w:tab w:val="num" w:pos="1080"/>
+        </w:tabs>
+        <w:ind w:left="1080" w:hanging="360"/>
+      </w:pPr>
+      <w:rPr>
+        <w:rFonts w:ascii="OpenSymbol" w:hAnsi="OpenSymbol" w:cs="OpenSymbol" w:hint="default"/>
+        <w:rFonts w:cs="OpenSymbol"/>
+      </w:rPr>
+    </w:lvl>
+    <w:lvl w:ilvl="2">
+      <w:start w:val="1"/>
+      <w:numFmt w:val="bullet"/>
+      <w:lvlText w:val="▪"/>
+      <w:lvlJc w:val="left"/>
+      <w:pPr>
+        <w:tabs>
+          <w:tab w:val="num" w:pos="1440"/>
+        </w:tabs>
+        <w:ind w:left="1440" w:hanging="360"/>
+      </w:pPr>
+      <w:rPr>
+        <w:rFonts w:ascii="OpenSymbol" w:hAnsi="OpenSymbol" w:cs="OpenSymbol" w:hint="default"/>
+        <w:rFonts w:cs="OpenSymbol"/>
+      </w:rPr>
+    </w:lvl>
+    <w:lvl w:ilvl="3">
+      <w:start w:val="1"/>
+      <w:numFmt w:val="bullet"/>
+      <w:lvlText w:val=""/>
+      <w:lvlJc w:val="left"/>
+      <w:pPr>
+        <w:tabs>
+          <w:tab w:val="num" w:pos="1800"/>
+        </w:tabs>
+        <w:ind w:left="1800" w:hanging="360"/>
+      </w:pPr>
+      <w:rPr>
+        <w:rFonts w:ascii="Symbol" w:hAnsi="Symbol" w:cs="Symbol" w:hint="default"/>
+        <w:rFonts w:cs="OpenSymbol"/>
+      </w:rPr>
+    </w:lvl>
+    <w:lvl w:ilvl="4">
+      <w:start w:val="1"/>
+      <w:numFmt w:val="bullet"/>
+      <w:lvlText w:val="◦"/>
+      <w:lvlJc w:val="left"/>
+      <w:pPr>
+        <w:tabs>
+          <w:tab w:val="num" w:pos="2160"/>
+        </w:tabs>
+        <w:ind w:left="2160" w:hanging="360"/>
+      </w:pPr>
+      <w:rPr>
+        <w:rFonts w:ascii="OpenSymbol" w:hAnsi="OpenSymbol" w:cs="OpenSymbol" w:hint="default"/>
+        <w:rFonts w:cs="OpenSymbol"/>
+      </w:rPr>
+    </w:lvl>
+    <w:lvl w:ilvl="5">
+      <w:start w:val="1"/>
+      <w:numFmt w:val="bullet"/>
+      <w:lvlText w:val="▪"/>
+      <w:lvlJc w:val="left"/>
+      <w:pPr>
+        <w:tabs>
+          <w:tab w:val="num" w:pos="2520"/>
+        </w:tabs>
+        <w:ind w:left="2520" w:hanging="360"/>
+      </w:pPr>
+      <w:rPr>
+        <w:rFonts w:ascii="OpenSymbol" w:hAnsi="OpenSymbol" w:cs="OpenSymbol" w:hint="default"/>
+        <w:rFonts w:cs="OpenSymbol"/>
+      </w:rPr>
+    </w:lvl>
+    <w:lvl w:ilvl="6">
+      <w:start w:val="1"/>
+      <w:numFmt w:val="bullet"/>
+      <w:lvlText w:val=""/>
+      <w:lvlJc w:val="left"/>
+      <w:pPr>
+        <w:tabs>
+          <w:tab w:val="num" w:pos="2880"/>
+        </w:tabs>
+        <w:ind w:left="2880" w:hanging="360"/>
+      </w:pPr>
+      <w:rPr>
+        <w:rFonts w:ascii="Symbol" w:hAnsi="Symbol" w:cs="Symbol" w:hint="default"/>
+        <w:rFonts w:cs="OpenSymbol"/>
+      </w:rPr>
+    </w:lvl>
+    <w:lvl w:ilvl="7">
+      <w:start w:val="1"/>
+      <w:numFmt w:val="bullet"/>
+      <w:lvlText w:val="◦"/>
+      <w:lvlJc w:val="left"/>
+      <w:pPr>
+        <w:tabs>
+          <w:tab w:val="num" w:pos="3240"/>
+        </w:tabs>
+        <w:ind w:left="3240" w:hanging="360"/>
+      </w:pPr>
+      <w:rPr>
+        <w:rFonts w:ascii="OpenSymbol" w:hAnsi="OpenSymbol" w:cs="OpenSymbol" w:hint="default"/>
+        <w:rFonts w:cs="OpenSymbol"/>
+      </w:rPr>
+    </w:lvl>
+    <w:lvl w:ilvl="8">
+      <w:start w:val="1"/>
+      <w:numFmt w:val="bullet"/>
+      <w:lvlText w:val="▪"/>
+      <w:lvlJc w:val="left"/>
+      <w:pPr>
+        <w:tabs>
+          <w:tab w:val="num" w:pos="3600"/>
+        </w:tabs>
+        <w:ind w:left="3600" w:hanging="360"/>
       </w:pPr>
       <w:rPr>
         <w:rFonts w:ascii="OpenSymbol" w:hAnsi="OpenSymbol" w:cs="OpenSymbol" w:hint="default"/>
@@ -4022,6 +3242,9 @@
   <w:num w:numId="6">
     <w:abstractNumId w:val="6"/>
   </w:num>
+  <w:num w:numId="7">
+    <w:abstractNumId w:val="7"/>
+  </w:num>
 </w:numbering>
 </file>
 
@@ -4031,7 +3254,6 @@
     <w:rPrDefault>
       <w:rPr>
         <w:rFonts w:ascii="Liberation Serif" w:hAnsi="Liberation Serif" w:eastAsia="Droid Sans Fallback" w:cs="FreeSans"/>
-        <w:sz w:val="24"/>
         <w:szCs w:val="24"/>
         <w:lang w:val="en-IE" w:eastAsia="zh-CN" w:bidi="hi-IN"/>
       </w:rPr>
@@ -4045,14 +3267,13 @@
     <w:qFormat/>
     <w:pPr>
       <w:widowControl w:val="false"/>
-      <w:kinsoku w:val="true"/>
-      <w:overflowPunct w:val="true"/>
-      <w:autoSpaceDE w:val="true"/>
+      <w:overflowPunct w:val="false"/>
       <w:bidi w:val="0"/>
+      <w:jc w:val="left"/>
     </w:pPr>
     <w:rPr>
       <w:rFonts w:ascii="Liberation Serif" w:hAnsi="Liberation Serif" w:eastAsia="Droid Sans Fallback" w:cs="FreeSans"/>
-      <w:color w:val="auto"/>
+      <w:color w:val="00000A"/>
       <w:sz w:val="24"/>
       <w:szCs w:val="24"/>
       <w:lang w:val="en-IE" w:eastAsia="zh-CN" w:bidi="hi-IN"/>
@@ -4061,7 +3282,6 @@
   <w:style w:type="paragraph" w:styleId="Heading1">
     <w:name w:val="Heading 1"/>
     <w:basedOn w:val="Heading"/>
-    <w:next w:val="TextBody"/>
     <w:qFormat/>
     <w:pPr>
       <w:numPr>
@@ -4082,7 +3302,6 @@
   <w:style w:type="paragraph" w:styleId="Heading2">
     <w:name w:val="Heading 2"/>
     <w:basedOn w:val="Heading"/>
-    <w:next w:val="TextBody"/>
     <w:qFormat/>
     <w:pPr>
       <w:numPr>
@@ -4103,7 +3322,6 @@
   <w:style w:type="paragraph" w:styleId="Heading3">
     <w:name w:val="Heading 3"/>
     <w:basedOn w:val="Heading"/>
-    <w:next w:val="TextBody"/>
     <w:qFormat/>
     <w:pPr>
       <w:numPr>
@@ -4142,6 +3360,324 @@
     <w:qFormat/>
     <w:rPr/>
   </w:style>
+  <w:style w:type="character" w:styleId="ListLabel1">
+    <w:name w:val="ListLabel 1"/>
+    <w:qFormat/>
+    <w:rPr>
+      <w:rFonts w:cs="OpenSymbol"/>
+      <w:b/>
+    </w:rPr>
+  </w:style>
+  <w:style w:type="character" w:styleId="ListLabel2">
+    <w:name w:val="ListLabel 2"/>
+    <w:qFormat/>
+    <w:rPr>
+      <w:rFonts w:cs="OpenSymbol"/>
+    </w:rPr>
+  </w:style>
+  <w:style w:type="character" w:styleId="ListLabel3">
+    <w:name w:val="ListLabel 3"/>
+    <w:qFormat/>
+    <w:rPr>
+      <w:rFonts w:cs="OpenSymbol"/>
+    </w:rPr>
+  </w:style>
+  <w:style w:type="character" w:styleId="ListLabel4">
+    <w:name w:val="ListLabel 4"/>
+    <w:qFormat/>
+    <w:rPr>
+      <w:rFonts w:cs="OpenSymbol"/>
+    </w:rPr>
+  </w:style>
+  <w:style w:type="character" w:styleId="ListLabel5">
+    <w:name w:val="ListLabel 5"/>
+    <w:qFormat/>
+    <w:rPr>
+      <w:rFonts w:cs="OpenSymbol"/>
+    </w:rPr>
+  </w:style>
+  <w:style w:type="character" w:styleId="ListLabel6">
+    <w:name w:val="ListLabel 6"/>
+    <w:qFormat/>
+    <w:rPr>
+      <w:rFonts w:cs="OpenSymbol"/>
+    </w:rPr>
+  </w:style>
+  <w:style w:type="character" w:styleId="ListLabel7">
+    <w:name w:val="ListLabel 7"/>
+    <w:qFormat/>
+    <w:rPr>
+      <w:rFonts w:cs="OpenSymbol"/>
+    </w:rPr>
+  </w:style>
+  <w:style w:type="character" w:styleId="ListLabel8">
+    <w:name w:val="ListLabel 8"/>
+    <w:qFormat/>
+    <w:rPr>
+      <w:rFonts w:cs="OpenSymbol"/>
+    </w:rPr>
+  </w:style>
+  <w:style w:type="character" w:styleId="ListLabel9">
+    <w:name w:val="ListLabel 9"/>
+    <w:qFormat/>
+    <w:rPr>
+      <w:rFonts w:cs="OpenSymbol"/>
+    </w:rPr>
+  </w:style>
+  <w:style w:type="character" w:styleId="ListLabel10">
+    <w:name w:val="ListLabel 10"/>
+    <w:qFormat/>
+    <w:rPr>
+      <w:rFonts w:cs="OpenSymbol"/>
+      <w:b w:val="false"/>
+    </w:rPr>
+  </w:style>
+  <w:style w:type="character" w:styleId="ListLabel11">
+    <w:name w:val="ListLabel 11"/>
+    <w:qFormat/>
+    <w:rPr>
+      <w:rFonts w:cs="OpenSymbol"/>
+    </w:rPr>
+  </w:style>
+  <w:style w:type="character" w:styleId="ListLabel12">
+    <w:name w:val="ListLabel 12"/>
+    <w:qFormat/>
+    <w:rPr>
+      <w:rFonts w:cs="OpenSymbol"/>
+    </w:rPr>
+  </w:style>
+  <w:style w:type="character" w:styleId="ListLabel13">
+    <w:name w:val="ListLabel 13"/>
+    <w:qFormat/>
+    <w:rPr>
+      <w:rFonts w:cs="OpenSymbol"/>
+    </w:rPr>
+  </w:style>
+  <w:style w:type="character" w:styleId="ListLabel14">
+    <w:name w:val="ListLabel 14"/>
+    <w:qFormat/>
+    <w:rPr>
+      <w:rFonts w:cs="OpenSymbol"/>
+    </w:rPr>
+  </w:style>
+  <w:style w:type="character" w:styleId="ListLabel15">
+    <w:name w:val="ListLabel 15"/>
+    <w:qFormat/>
+    <w:rPr>
+      <w:rFonts w:cs="OpenSymbol"/>
+    </w:rPr>
+  </w:style>
+  <w:style w:type="character" w:styleId="ListLabel16">
+    <w:name w:val="ListLabel 16"/>
+    <w:qFormat/>
+    <w:rPr>
+      <w:rFonts w:cs="OpenSymbol"/>
+    </w:rPr>
+  </w:style>
+  <w:style w:type="character" w:styleId="ListLabel17">
+    <w:name w:val="ListLabel 17"/>
+    <w:qFormat/>
+    <w:rPr>
+      <w:rFonts w:cs="OpenSymbol"/>
+    </w:rPr>
+  </w:style>
+  <w:style w:type="character" w:styleId="ListLabel18">
+    <w:name w:val="ListLabel 18"/>
+    <w:qFormat/>
+    <w:rPr>
+      <w:rFonts w:cs="OpenSymbol"/>
+    </w:rPr>
+  </w:style>
+  <w:style w:type="character" w:styleId="ListLabel19">
+    <w:name w:val="ListLabel 19"/>
+    <w:qFormat/>
+    <w:rPr>
+      <w:rFonts w:cs="OpenSymbol"/>
+      <w:b w:val="false"/>
+    </w:rPr>
+  </w:style>
+  <w:style w:type="character" w:styleId="ListLabel20">
+    <w:name w:val="ListLabel 20"/>
+    <w:qFormat/>
+    <w:rPr>
+      <w:rFonts w:cs="OpenSymbol"/>
+    </w:rPr>
+  </w:style>
+  <w:style w:type="character" w:styleId="ListLabel21">
+    <w:name w:val="ListLabel 21"/>
+    <w:qFormat/>
+    <w:rPr>
+      <w:rFonts w:cs="OpenSymbol"/>
+    </w:rPr>
+  </w:style>
+  <w:style w:type="character" w:styleId="ListLabel22">
+    <w:name w:val="ListLabel 22"/>
+    <w:qFormat/>
+    <w:rPr>
+      <w:rFonts w:cs="OpenSymbol"/>
+    </w:rPr>
+  </w:style>
+  <w:style w:type="character" w:styleId="ListLabel23">
+    <w:name w:val="ListLabel 23"/>
+    <w:qFormat/>
+    <w:rPr>
+      <w:rFonts w:cs="OpenSymbol"/>
+    </w:rPr>
+  </w:style>
+  <w:style w:type="character" w:styleId="ListLabel24">
+    <w:name w:val="ListLabel 24"/>
+    <w:qFormat/>
+    <w:rPr>
+      <w:rFonts w:cs="OpenSymbol"/>
+    </w:rPr>
+  </w:style>
+  <w:style w:type="character" w:styleId="ListLabel25">
+    <w:name w:val="ListLabel 25"/>
+    <w:qFormat/>
+    <w:rPr>
+      <w:rFonts w:cs="OpenSymbol"/>
+    </w:rPr>
+  </w:style>
+  <w:style w:type="character" w:styleId="ListLabel26">
+    <w:name w:val="ListLabel 26"/>
+    <w:qFormat/>
+    <w:rPr>
+      <w:rFonts w:cs="OpenSymbol"/>
+    </w:rPr>
+  </w:style>
+  <w:style w:type="character" w:styleId="ListLabel27">
+    <w:name w:val="ListLabel 27"/>
+    <w:qFormat/>
+    <w:rPr>
+      <w:rFonts w:cs="OpenSymbol"/>
+    </w:rPr>
+  </w:style>
+  <w:style w:type="character" w:styleId="ListLabel28">
+    <w:name w:val="ListLabel 28"/>
+    <w:qFormat/>
+    <w:rPr>
+      <w:rFonts w:cs="OpenSymbol"/>
+    </w:rPr>
+  </w:style>
+  <w:style w:type="character" w:styleId="ListLabel29">
+    <w:name w:val="ListLabel 29"/>
+    <w:qFormat/>
+    <w:rPr>
+      <w:rFonts w:cs="OpenSymbol"/>
+    </w:rPr>
+  </w:style>
+  <w:style w:type="character" w:styleId="ListLabel30">
+    <w:name w:val="ListLabel 30"/>
+    <w:qFormat/>
+    <w:rPr>
+      <w:rFonts w:cs="OpenSymbol"/>
+    </w:rPr>
+  </w:style>
+  <w:style w:type="character" w:styleId="ListLabel31">
+    <w:name w:val="ListLabel 31"/>
+    <w:qFormat/>
+    <w:rPr>
+      <w:rFonts w:cs="OpenSymbol"/>
+    </w:rPr>
+  </w:style>
+  <w:style w:type="character" w:styleId="ListLabel32">
+    <w:name w:val="ListLabel 32"/>
+    <w:qFormat/>
+    <w:rPr>
+      <w:rFonts w:cs="OpenSymbol"/>
+    </w:rPr>
+  </w:style>
+  <w:style w:type="character" w:styleId="ListLabel33">
+    <w:name w:val="ListLabel 33"/>
+    <w:qFormat/>
+    <w:rPr>
+      <w:rFonts w:cs="OpenSymbol"/>
+    </w:rPr>
+  </w:style>
+  <w:style w:type="character" w:styleId="ListLabel34">
+    <w:name w:val="ListLabel 34"/>
+    <w:qFormat/>
+    <w:rPr>
+      <w:rFonts w:cs="OpenSymbol"/>
+    </w:rPr>
+  </w:style>
+  <w:style w:type="character" w:styleId="ListLabel35">
+    <w:name w:val="ListLabel 35"/>
+    <w:qFormat/>
+    <w:rPr>
+      <w:rFonts w:cs="OpenSymbol"/>
+    </w:rPr>
+  </w:style>
+  <w:style w:type="character" w:styleId="ListLabel36">
+    <w:name w:val="ListLabel 36"/>
+    <w:qFormat/>
+    <w:rPr>
+      <w:rFonts w:cs="OpenSymbol"/>
+    </w:rPr>
+  </w:style>
+  <w:style w:type="character" w:styleId="ListLabel37">
+    <w:name w:val="ListLabel 37"/>
+    <w:qFormat/>
+    <w:rPr>
+      <w:rFonts w:cs="OpenSymbol"/>
+    </w:rPr>
+  </w:style>
+  <w:style w:type="character" w:styleId="ListLabel38">
+    <w:name w:val="ListLabel 38"/>
+    <w:qFormat/>
+    <w:rPr>
+      <w:rFonts w:cs="OpenSymbol"/>
+    </w:rPr>
+  </w:style>
+  <w:style w:type="character" w:styleId="ListLabel39">
+    <w:name w:val="ListLabel 39"/>
+    <w:qFormat/>
+    <w:rPr>
+      <w:rFonts w:cs="OpenSymbol"/>
+    </w:rPr>
+  </w:style>
+  <w:style w:type="character" w:styleId="ListLabel40">
+    <w:name w:val="ListLabel 40"/>
+    <w:qFormat/>
+    <w:rPr>
+      <w:rFonts w:cs="OpenSymbol"/>
+    </w:rPr>
+  </w:style>
+  <w:style w:type="character" w:styleId="ListLabel41">
+    <w:name w:val="ListLabel 41"/>
+    <w:qFormat/>
+    <w:rPr>
+      <w:rFonts w:cs="OpenSymbol"/>
+    </w:rPr>
+  </w:style>
+  <w:style w:type="character" w:styleId="ListLabel42">
+    <w:name w:val="ListLabel 42"/>
+    <w:qFormat/>
+    <w:rPr>
+      <w:rFonts w:cs="OpenSymbol"/>
+    </w:rPr>
+  </w:style>
+  <w:style w:type="character" w:styleId="ListLabel43">
+    <w:name w:val="ListLabel 43"/>
+    <w:qFormat/>
+    <w:rPr>
+      <w:rFonts w:cs="OpenSymbol"/>
+    </w:rPr>
+  </w:style>
+  <w:style w:type="character" w:styleId="ListLabel44">
+    <w:name w:val="ListLabel 44"/>
+    <w:qFormat/>
+    <w:rPr>
+      <w:rFonts w:cs="OpenSymbol"/>
+    </w:rPr>
+  </w:style>
+  <w:style w:type="character" w:styleId="ListLabel45">
+    <w:name w:val="ListLabel 45"/>
+    <w:qFormat/>
+    <w:rPr>
+      <w:rFonts w:cs="OpenSymbol"/>
+    </w:rPr>
+  </w:style>
   <w:style w:type="paragraph" w:styleId="Heading">
     <w:name w:val="Heading"/>
     <w:basedOn w:val="Normal"/>
@@ -4213,7 +3749,6 @@
   <w:style w:type="paragraph" w:styleId="Title">
     <w:name w:val="Title"/>
     <w:basedOn w:val="Heading"/>
-    <w:next w:val="TextBody"/>
     <w:qFormat/>
     <w:pPr>
       <w:jc w:val="center"/>
@@ -4228,7 +3763,6 @@
   <w:style w:type="paragraph" w:styleId="Subtitle">
     <w:name w:val="Subtitle"/>
     <w:basedOn w:val="Heading"/>
-    <w:next w:val="TextBody"/>
     <w:qFormat/>
     <w:pPr>
       <w:spacing w:before="60" w:after="120"/>

</xml_diff>